<commit_message>
ready for 100k randomization
</commit_message>
<xml_diff>
--- a/MS.docx
+++ b/MS.docx
@@ -844,7 +844,10 @@
         <w:t xml:space="preserve">the strongest, smartest, or healthiest potential mates </w:t>
       </w:r>
       <w:r>
-        <w:t xml:space="preserve">also </w:t>
+        <w:t>also</w:t>
+      </w:r>
+      <w:r>
+        <w:t xml:space="preserve"> </w:t>
       </w:r>
       <w:r>
         <w:t>perform the most complex displays ($CITE)</w:t>
@@ -873,7 +876,22 @@
         <w:t xml:space="preserve">focused on </w:t>
       </w:r>
       <w:r>
-        <w:t xml:space="preserve">“repertoire complexity,” or the number of behavioral elements contained in a display. </w:t>
+        <w:t>repertoire complexity,</w:t>
+      </w:r>
+      <w:r>
+        <w:t xml:space="preserve"> </w:t>
+      </w:r>
+      <w:r>
+        <w:t xml:space="preserve">or </w:t>
+      </w:r>
+      <w:r>
+        <w:t xml:space="preserve">the </w:t>
+      </w:r>
+      <w:r>
+        <w:t xml:space="preserve">simple </w:t>
+      </w:r>
+      <w:r>
+        <w:t xml:space="preserve">number of behavioral elements contained in a display. </w:t>
       </w:r>
       <w:r>
         <w:t>For example, female $EX and $EX</w:t>
@@ -885,10 +903,19 @@
         <w:t xml:space="preserve">Recent work has </w:t>
       </w:r>
       <w:r>
-        <w:t xml:space="preserve">made an important step beyond repertoire complexity to </w:t>
-      </w:r>
-      <w:r>
-        <w:t xml:space="preserve">“syntax complexity,” or the </w:t>
+        <w:t>made an important step beyond repertoire complexity to</w:t>
+      </w:r>
+      <w:r>
+        <w:t xml:space="preserve"> </w:t>
+      </w:r>
+      <w:r>
+        <w:t>syntax complexity,</w:t>
+      </w:r>
+      <w:r>
+        <w:t xml:space="preserve"> </w:t>
+      </w:r>
+      <w:r>
+        <w:t xml:space="preserve">or the </w:t>
       </w:r>
       <w:r>
         <w:t xml:space="preserve">different ways </w:t>
@@ -1714,13 +1741,7 @@
         <w:t xml:space="preserve"> </w:t>
       </w:r>
       <w:r>
-        <w:t xml:space="preserve">is </w:t>
-      </w:r>
-      <w:r>
-        <w:t>currently monotypic</w:t>
-      </w:r>
-      <w:r>
-        <w:t xml:space="preserve"> in their genus, we refer to it throughout by the generic name </w:t>
+        <w:t xml:space="preserve">is currently monotypic in their genus, we refer to it throughout by the generic name </w:t>
       </w:r>
       <w:r>
         <w:rPr>
@@ -3655,32 +3676,13 @@
       <w:bookmarkEnd w:id="12"/>
     </w:p>
     <w:p>
-      <w:r>
-        <w:t xml:space="preserve">We </w:t>
-      </w:r>
-      <w:r>
-        <w:t>investigated how</w:t>
-      </w:r>
-      <w:r>
-        <w:t xml:space="preserve"> display syntax varied in terms of context (SOLO</w:t>
-      </w:r>
-      <w:r>
-        <w:t xml:space="preserve">, </w:t>
-      </w:r>
-      <w:r>
-        <w:t>AUDI</w:t>
-      </w:r>
-      <w:r>
-        <w:t xml:space="preserve">, </w:t>
-      </w:r>
-      <w:r>
-        <w:t>COP) or in terms of male individuality</w:t>
-      </w:r>
-      <w:r>
-        <w:t xml:space="preserve"> using Jaro string distances</w:t>
-      </w:r>
-      <w:r>
-        <w:t xml:space="preserve">. </w:t>
+      <w:pPr>
+        <w:rPr>
+          <w:shd w:val="clear" w:color="auto" w:fill="FFFFFF"/>
+        </w:rPr>
+      </w:pPr>
+      <w:r>
+        <w:t xml:space="preserve">We investigated how display syntax varied in terms of context (SOLO, AUDI, COP) or in terms of male individuality using Jaro string distances. </w:t>
       </w:r>
       <w:r>
         <w:rPr>
@@ -3809,7 +3811,13 @@
         <w:rPr>
           <w:shd w:val="clear" w:color="auto" w:fill="FFFFFF"/>
         </w:rPr>
-        <w:t xml:space="preserve">compared </w:t>
+        <w:t>calculated</w:t>
+      </w:r>
+      <w:r>
+        <w:rPr>
+          <w:shd w:val="clear" w:color="auto" w:fill="FFFFFF"/>
+        </w:rPr>
+        <w:t xml:space="preserve"> </w:t>
       </w:r>
       <w:r>
         <w:rPr>
@@ -3827,7 +3835,19 @@
         <w:rPr>
           <w:shd w:val="clear" w:color="auto" w:fill="FFFFFF"/>
         </w:rPr>
-        <w:t xml:space="preserve">distances: </w:t>
+        <w:t>distances</w:t>
+      </w:r>
+      <w:r>
+        <w:rPr>
+          <w:shd w:val="clear" w:color="auto" w:fill="FFFFFF"/>
+        </w:rPr>
+        <w:t xml:space="preserve"> from the focal display</w:t>
+      </w:r>
+      <w:r>
+        <w:rPr>
+          <w:shd w:val="clear" w:color="auto" w:fill="FFFFFF"/>
+        </w:rPr>
+        <w:t xml:space="preserve">: </w:t>
       </w:r>
       <w:r>
         <w:rPr>
@@ -3990,6 +4010,264 @@
           <w:shd w:val="clear" w:color="auto" w:fill="FFFFFF"/>
         </w:rPr>
         <w:t xml:space="preserve"> </w:t>
+      </w:r>
+    </w:p>
+    <w:p>
+      <w:r>
+        <w:rPr>
+          <w:shd w:val="clear" w:color="auto" w:fill="FFFFFF"/>
+        </w:rPr>
+        <w:tab/>
+      </w:r>
+      <w:r>
+        <w:rPr>
+          <w:shd w:val="clear" w:color="auto" w:fill="FFFFFF"/>
+        </w:rPr>
+        <w:t>We used a randomization procedure to</w:t>
+      </w:r>
+      <w:r>
+        <w:rPr>
+          <w:shd w:val="clear" w:color="auto" w:fill="FFFFFF"/>
+        </w:rPr>
+        <w:t xml:space="preserve"> investigate two key, COP-related comparisons</w:t>
+      </w:r>
+      <w:r>
+        <w:rPr>
+          <w:shd w:val="clear" w:color="auto" w:fill="FFFFFF"/>
+        </w:rPr>
+        <w:t xml:space="preserve">. First, we compared different-male/same-context </w:t>
+      </w:r>
+      <w:r>
+        <w:rPr>
+          <w:shd w:val="clear" w:color="auto" w:fill="FFFFFF"/>
+        </w:rPr>
+        <w:t xml:space="preserve">Jaro </w:t>
+      </w:r>
+      <w:r>
+        <w:rPr>
+          <w:shd w:val="clear" w:color="auto" w:fill="FFFFFF"/>
+        </w:rPr>
+        <w:t xml:space="preserve">distances </w:t>
+      </w:r>
+      <w:r>
+        <w:rPr>
+          <w:shd w:val="clear" w:color="auto" w:fill="FFFFFF"/>
+        </w:rPr>
+        <w:t xml:space="preserve">from COP displays </w:t>
+      </w:r>
+      <w:r>
+        <w:rPr>
+          <w:shd w:val="clear" w:color="auto" w:fill="FFFFFF"/>
+        </w:rPr>
+        <w:t>(</w:t>
+      </w:r>
+      <w:r>
+        <w:rPr>
+          <w:highlight w:val="cyan"/>
+          <w:shd w:val="clear" w:color="auto" w:fill="FFFFFF"/>
+        </w:rPr>
+        <w:t>n = 39</w:t>
+      </w:r>
+      <w:r>
+        <w:rPr>
+          <w:shd w:val="clear" w:color="auto" w:fill="FFFFFF"/>
+        </w:rPr>
+        <w:t xml:space="preserve"> distances</w:t>
+      </w:r>
+      <w:r>
+        <w:rPr>
+          <w:shd w:val="clear" w:color="auto" w:fill="FFFFFF"/>
+        </w:rPr>
+        <w:t>) to same-male/different-context distances</w:t>
+      </w:r>
+      <w:r>
+        <w:rPr>
+          <w:shd w:val="clear" w:color="auto" w:fill="FFFFFF"/>
+        </w:rPr>
+        <w:t xml:space="preserve"> </w:t>
+      </w:r>
+      <w:r>
+        <w:rPr>
+          <w:shd w:val="clear" w:color="auto" w:fill="FFFFFF"/>
+        </w:rPr>
+        <w:t xml:space="preserve">from COP displays </w:t>
+      </w:r>
+      <w:r>
+        <w:rPr>
+          <w:shd w:val="clear" w:color="auto" w:fill="FFFFFF"/>
+        </w:rPr>
+        <w:t>(</w:t>
+      </w:r>
+      <w:r>
+        <w:rPr>
+          <w:highlight w:val="cyan"/>
+          <w:shd w:val="clear" w:color="auto" w:fill="FFFFFF"/>
+        </w:rPr>
+        <w:t xml:space="preserve">n = </w:t>
+      </w:r>
+      <w:r>
+        <w:rPr>
+          <w:highlight w:val="cyan"/>
+          <w:shd w:val="clear" w:color="auto" w:fill="FFFFFF"/>
+        </w:rPr>
+        <w:t>1,740</w:t>
+      </w:r>
+      <w:r>
+        <w:rPr>
+          <w:shd w:val="clear" w:color="auto" w:fill="FFFFFF"/>
+        </w:rPr>
+        <w:t xml:space="preserve">). </w:t>
+      </w:r>
+      <w:r>
+        <w:rPr>
+          <w:shd w:val="clear" w:color="auto" w:fill="FFFFFF"/>
+        </w:rPr>
+        <w:t xml:space="preserve">Second, we compared different-male/same-context </w:t>
+      </w:r>
+      <w:r>
+        <w:rPr>
+          <w:shd w:val="clear" w:color="auto" w:fill="FFFFFF"/>
+        </w:rPr>
+        <w:t>distances from COP displays</w:t>
+      </w:r>
+      <w:r>
+        <w:rPr>
+          <w:shd w:val="clear" w:color="auto" w:fill="FFFFFF"/>
+        </w:rPr>
+        <w:t xml:space="preserve"> </w:t>
+      </w:r>
+      <w:r>
+        <w:rPr>
+          <w:shd w:val="clear" w:color="auto" w:fill="FFFFFF"/>
+        </w:rPr>
+        <w:t>(</w:t>
+      </w:r>
+      <w:r>
+        <w:rPr>
+          <w:highlight w:val="cyan"/>
+          <w:shd w:val="clear" w:color="auto" w:fill="FFFFFF"/>
+        </w:rPr>
+        <w:t xml:space="preserve">n = </w:t>
+      </w:r>
+      <w:r>
+        <w:rPr>
+          <w:highlight w:val="cyan"/>
+          <w:shd w:val="clear" w:color="auto" w:fill="FFFFFF"/>
+        </w:rPr>
+        <w:t>39</w:t>
+      </w:r>
+      <w:r>
+        <w:rPr>
+          <w:shd w:val="clear" w:color="auto" w:fill="FFFFFF"/>
+        </w:rPr>
+        <w:t>)</w:t>
+      </w:r>
+      <w:r>
+        <w:rPr>
+          <w:shd w:val="clear" w:color="auto" w:fill="FFFFFF"/>
+        </w:rPr>
+        <w:t xml:space="preserve"> to different-male/same-context </w:t>
+      </w:r>
+      <w:r>
+        <w:rPr>
+          <w:shd w:val="clear" w:color="auto" w:fill="FFFFFF"/>
+        </w:rPr>
+        <w:t xml:space="preserve">distances from </w:t>
+      </w:r>
+      <w:r>
+        <w:rPr>
+          <w:shd w:val="clear" w:color="auto" w:fill="FFFFFF"/>
+        </w:rPr>
+        <w:lastRenderedPageBreak/>
+        <w:t xml:space="preserve">AUDI </w:t>
+      </w:r>
+      <w:r>
+        <w:rPr>
+          <w:shd w:val="clear" w:color="auto" w:fill="FFFFFF"/>
+        </w:rPr>
+        <w:t>(</w:t>
+      </w:r>
+      <w:r>
+        <w:rPr>
+          <w:highlight w:val="cyan"/>
+          <w:shd w:val="clear" w:color="auto" w:fill="FFFFFF"/>
+        </w:rPr>
+        <w:t xml:space="preserve">n = </w:t>
+      </w:r>
+      <w:r>
+        <w:rPr>
+          <w:highlight w:val="cyan"/>
+          <w:shd w:val="clear" w:color="auto" w:fill="FFFFFF"/>
+        </w:rPr>
+        <w:t>2,444</w:t>
+      </w:r>
+      <w:r>
+        <w:rPr>
+          <w:shd w:val="clear" w:color="auto" w:fill="FFFFFF"/>
+        </w:rPr>
+        <w:t>)</w:t>
+      </w:r>
+      <w:r>
+        <w:rPr>
+          <w:shd w:val="clear" w:color="auto" w:fill="FFFFFF"/>
+        </w:rPr>
+        <w:t xml:space="preserve"> plus </w:t>
+      </w:r>
+      <w:r>
+        <w:rPr>
+          <w:shd w:val="clear" w:color="auto" w:fill="FFFFFF"/>
+        </w:rPr>
+        <w:t xml:space="preserve">SOLO </w:t>
+      </w:r>
+      <w:r>
+        <w:rPr>
+          <w:shd w:val="clear" w:color="auto" w:fill="FFFFFF"/>
+        </w:rPr>
+        <w:t>(</w:t>
+      </w:r>
+      <w:r>
+        <w:rPr>
+          <w:highlight w:val="cyan"/>
+          <w:shd w:val="clear" w:color="auto" w:fill="FFFFFF"/>
+        </w:rPr>
+        <w:t xml:space="preserve">n = </w:t>
+      </w:r>
+      <w:r>
+        <w:rPr>
+          <w:highlight w:val="cyan"/>
+          <w:shd w:val="clear" w:color="auto" w:fill="FFFFFF"/>
+        </w:rPr>
+        <w:t>19,475</w:t>
+      </w:r>
+      <w:r>
+        <w:rPr>
+          <w:shd w:val="clear" w:color="auto" w:fill="FFFFFF"/>
+        </w:rPr>
+        <w:t xml:space="preserve">) </w:t>
+      </w:r>
+      <w:r>
+        <w:rPr>
+          <w:shd w:val="clear" w:color="auto" w:fill="FFFFFF"/>
+        </w:rPr>
+        <w:t>displays</w:t>
+      </w:r>
+      <w:r>
+        <w:rPr>
+          <w:shd w:val="clear" w:color="auto" w:fill="FFFFFF"/>
+        </w:rPr>
+        <w:t xml:space="preserve">. For both, we drew 10,000 random sets of 39 distances, without replacement, from the </w:t>
+      </w:r>
+      <w:r>
+        <w:rPr>
+          <w:shd w:val="clear" w:color="auto" w:fill="FFFFFF"/>
+        </w:rPr>
+        <w:t>comparison</w:t>
+      </w:r>
+      <w:r>
+        <w:rPr>
+          <w:shd w:val="clear" w:color="auto" w:fill="FFFFFF"/>
+        </w:rPr>
+        <w:t xml:space="preserve"> dataset. </w:t>
       </w:r>
     </w:p>
     <w:p>
@@ -4196,7 +4474,6 @@
         <w:rPr>
           <w:highlight w:val="green"/>
         </w:rPr>
-        <w:lastRenderedPageBreak/>
         <w:t>S</w:t>
       </w:r>
       <w:r>
@@ -5735,7 +6012,11 @@
         <w:t xml:space="preserve">, </w:t>
       </w:r>
       <w:r>
-        <w:t>and primarily made up of long stretches of Side-to-side bows and Neck twists.</w:t>
+        <w:t xml:space="preserve">and primarily made </w:t>
+      </w:r>
+      <w:r>
+        <w:lastRenderedPageBreak/>
+        <w:t>up of long stretches of Side-to-side bows and Neck twists.</w:t>
       </w:r>
       <w:r>
         <w:t xml:space="preserve"> A</w:t>
@@ -5821,7 +6102,6 @@
         <w:contextualSpacing/>
       </w:pPr>
       <w:r>
-        <w:lastRenderedPageBreak/>
         <w:tab/>
       </w:r>
       <w:r>
@@ -5938,7 +6218,10 @@
         <w:contextualSpacing/>
       </w:pPr>
       <w:r>
-        <w:t>On average, d</w:t>
+        <w:t>Judged by average Jaro distances</w:t>
+      </w:r>
+      <w:r>
+        <w:t>, d</w:t>
       </w:r>
       <w:r>
         <w:t xml:space="preserve">isplays </w:t>
@@ -5956,286 +6239,488 @@
         <w:t>more</w:t>
       </w:r>
       <w:r>
-        <w:t xml:space="preserve"> similar (</w:t>
-      </w:r>
-      <w:r>
-        <w:t xml:space="preserve">i.e., </w:t>
-      </w:r>
-      <w:r>
-        <w:t>l</w:t>
-      </w:r>
-      <w:r>
-        <w:t xml:space="preserve">ower </w:t>
-      </w:r>
-      <w:r>
-        <w:t>Jaro distance</w:t>
+        <w:t xml:space="preserve"> similar </w:t>
+      </w:r>
+      <w:r>
+        <w:t xml:space="preserve">to displays of the same context than </w:t>
+      </w:r>
+      <w:r>
+        <w:t>to displays of other</w:t>
+      </w:r>
+      <w:r>
+        <w:t xml:space="preserve"> contexts, regardless of the individual male performing the display (</w:t>
+      </w:r>
+      <w:r>
+        <w:rPr>
+          <w:highlight w:val="green"/>
+        </w:rPr>
+        <w:t>Fig. 3</w:t>
+      </w:r>
+      <w:r>
+        <w:t>).</w:t>
+      </w:r>
+      <w:r>
+        <w:t xml:space="preserve"> </w:t>
+      </w:r>
+      <w:r>
+        <w:t>Within each context</w:t>
+      </w:r>
+      <w:r>
+        <w:t xml:space="preserve">, the </w:t>
+      </w:r>
+      <w:r>
+        <w:t>distance</w:t>
+      </w:r>
+      <w:r>
+        <w:t xml:space="preserve">s among </w:t>
+      </w:r>
+      <w:r>
+        <w:t xml:space="preserve">displays </w:t>
+      </w:r>
+      <w:r>
+        <w:t>by</w:t>
+      </w:r>
+      <w:r>
+        <w:t xml:space="preserve"> the </w:t>
+      </w:r>
+      <w:r>
+        <w:t xml:space="preserve">same </w:t>
+      </w:r>
+      <w:r>
+        <w:t xml:space="preserve">male </w:t>
+      </w:r>
+      <w:r>
+        <w:t>(</w:t>
+      </w:r>
+      <w:r>
+        <w:t>mean ± SD</w:t>
+      </w:r>
+      <w:r>
+        <w:t xml:space="preserve">, </w:t>
+      </w:r>
+      <w:r>
+        <w:rPr>
+          <w:highlight w:val="cyan"/>
+        </w:rPr>
+        <w:t>0.37 ± 0.11</w:t>
+      </w:r>
+      <w:r>
+        <w:t>) was only slightly lower tha</w:t>
+      </w:r>
+      <w:r>
+        <w:t xml:space="preserve">n among displays </w:t>
+      </w:r>
+      <w:r>
+        <w:t xml:space="preserve">by different males </w:t>
+      </w:r>
+      <w:r>
+        <w:t>(</w:t>
+      </w:r>
+      <w:r>
+        <w:rPr>
+          <w:highlight w:val="cyan"/>
+        </w:rPr>
+        <w:t>0.39 ± 0.11</w:t>
       </w:r>
       <w:r>
         <w:t>)</w:t>
       </w:r>
       <w:r>
-        <w:t xml:space="preserve"> to displays of the same context than </w:t>
-      </w:r>
-      <w:r>
-        <w:t>to displays of other</w:t>
-      </w:r>
-      <w:r>
-        <w:t xml:space="preserve"> contexts, regardless of the individual male performing the display (</w:t>
+        <w:t xml:space="preserve">. </w:t>
+      </w:r>
+      <w:r>
+        <w:t>In contrast,</w:t>
+      </w:r>
+      <w:r>
+        <w:t xml:space="preserve"> displays in different contexts were more </w:t>
+      </w:r>
+      <w:r>
+        <w:t>distant</w:t>
+      </w:r>
+      <w:r>
+        <w:t xml:space="preserve"> whether given by the same male (</w:t>
+      </w:r>
+      <w:r>
+        <w:rPr>
+          <w:highlight w:val="cyan"/>
+        </w:rPr>
+        <w:t>0.53 ± 0.10</w:t>
+      </w:r>
+      <w:r>
+        <w:t>) or different males (</w:t>
+      </w:r>
+      <w:r>
+        <w:rPr>
+          <w:highlight w:val="cyan"/>
+        </w:rPr>
+        <w:t>0.54 ± 0.10</w:t>
+      </w:r>
+      <w:r>
+        <w:t>)</w:t>
+      </w:r>
+      <w:r>
+        <w:t>.</w:t>
+      </w:r>
+      <w:r>
+        <w:t xml:space="preserve"> </w:t>
+      </w:r>
+      <w:r>
+        <w:t xml:space="preserve">The mean distance for COP </w:t>
+      </w:r>
+      <w:r>
+        <w:rPr>
+          <w:i/>
+          <w:iCs/>
+        </w:rPr>
+        <w:t>vs.</w:t>
+      </w:r>
+      <w:r>
+        <w:t xml:space="preserve"> different-male/same-context displays (</w:t>
+      </w:r>
+      <w:r>
+        <w:rPr>
+          <w:highlight w:val="cyan"/>
+        </w:rPr>
+        <w:t>n = 39 distances</w:t>
+      </w:r>
+      <w:r>
+        <w:t>) was lower than the mean of all 10,000 random draws (</w:t>
+      </w:r>
+      <w:r>
+        <w:rPr>
+          <w:highlight w:val="cyan"/>
+        </w:rPr>
+        <w:t xml:space="preserve">each </w:t>
+      </w:r>
+      <w:r>
+        <w:rPr>
+          <w:highlight w:val="cyan"/>
+        </w:rPr>
+        <w:t>n = 39</w:t>
+      </w:r>
+      <w:r>
+        <w:t xml:space="preserve">) of COP </w:t>
+      </w:r>
+      <w:r>
+        <w:rPr>
+          <w:i/>
+          <w:iCs/>
+        </w:rPr>
+        <w:t>vs.</w:t>
+      </w:r>
+      <w:r>
+        <w:t xml:space="preserve"> same-male/different context distances (</w:t>
       </w:r>
       <w:r>
         <w:rPr>
           <w:highlight w:val="green"/>
         </w:rPr>
-        <w:t>Fig. 3</w:t>
-      </w:r>
-      <w:r>
-        <w:t>).</w:t>
-      </w:r>
-      <w:r>
-        <w:t xml:space="preserve"> </w:t>
-      </w:r>
-      <w:r>
-        <w:t xml:space="preserve">Across all contexts, the </w:t>
-      </w:r>
-      <w:r>
-        <w:t>distance</w:t>
-      </w:r>
-      <w:r>
-        <w:t xml:space="preserve">s among </w:t>
-      </w:r>
-      <w:r>
-        <w:t xml:space="preserve">displays </w:t>
-      </w:r>
-      <w:r>
-        <w:t xml:space="preserve">from the male in the same context </w:t>
+        <w:t>Figure S4</w:t>
+      </w:r>
+      <w:r>
+        <w:t xml:space="preserve">). </w:t>
+      </w:r>
+    </w:p>
+    <w:p>
+      <w:pPr>
+        <w:ind w:firstLine="720"/>
+        <w:contextualSpacing/>
+      </w:pPr>
+      <w:r>
+        <w:t xml:space="preserve">Within each context, mean </w:t>
+      </w:r>
+      <w:r>
+        <w:t xml:space="preserve">Jaro distance </w:t>
+      </w:r>
+      <w:r>
+        <w:t xml:space="preserve">among </w:t>
+      </w:r>
+      <w:r>
+        <w:t xml:space="preserve">displays from different males </w:t>
+      </w:r>
+      <w:r>
+        <w:t>was</w:t>
+      </w:r>
+      <w:r>
+        <w:t xml:space="preserve"> shorter </w:t>
+      </w:r>
+      <w:r>
+        <w:t>for</w:t>
+      </w:r>
+      <w:r>
+        <w:t xml:space="preserve"> COP displays (</w:t>
+      </w:r>
+      <w:r>
+        <w:rPr>
+          <w:highlight w:val="cyan"/>
+        </w:rPr>
+        <w:t>0</w:t>
+      </w:r>
+      <w:r>
+        <w:rPr>
+          <w:highlight w:val="cyan"/>
+        </w:rPr>
+        <w:t xml:space="preserve">.14 </w:t>
+      </w:r>
+      <w:r>
+        <w:rPr>
+          <w:highlight w:val="cyan"/>
+        </w:rPr>
+        <w:t>± 0.1</w:t>
+      </w:r>
+      <w:r>
+        <w:rPr>
+          <w:highlight w:val="cyan"/>
+        </w:rPr>
+        <w:t>0</w:t>
+      </w:r>
+      <w:r>
+        <w:t xml:space="preserve">) than </w:t>
+      </w:r>
+      <w:r>
+        <w:t>for</w:t>
+      </w:r>
+      <w:r>
+        <w:t xml:space="preserve"> </w:t>
+      </w:r>
+      <w:r>
+        <w:t>either</w:t>
+      </w:r>
+      <w:r>
+        <w:t xml:space="preserve"> AUDI display</w:t>
+      </w:r>
+      <w:r>
+        <w:t>s</w:t>
+      </w:r>
+      <w:r>
+        <w:t xml:space="preserve"> </w:t>
       </w:r>
       <w:r>
         <w:t>(</w:t>
       </w:r>
       <w:r>
-        <w:t>mean ± SD</w:t>
-      </w:r>
-      <w:r>
-        <w:t xml:space="preserve">, </w:t>
-      </w:r>
-      <w:r>
-        <w:rPr>
-          <w:highlight w:val="cyan"/>
-        </w:rPr>
-        <w:t>0.37 ± 0.11</w:t>
-      </w:r>
-      <w:r>
-        <w:t>) was only slightly lower tha</w:t>
-      </w:r>
-      <w:r>
-        <w:t>n among displays in the same context by different males (</w:t>
-      </w:r>
-      <w:r>
-        <w:rPr>
-          <w:highlight w:val="cyan"/>
-        </w:rPr>
-        <w:t>0.39 ± 0.11</w:t>
+        <w:rPr>
+          <w:highlight w:val="cyan"/>
+        </w:rPr>
+        <w:t>0.36 ± 0.10</w:t>
+      </w:r>
+      <w:r>
+        <w:t xml:space="preserve">) </w:t>
+      </w:r>
+      <w:r>
+        <w:t>or</w:t>
+      </w:r>
+      <w:r>
+        <w:t xml:space="preserve"> SOLO displays (</w:t>
+      </w:r>
+      <w:r>
+        <w:rPr>
+          <w:highlight w:val="cyan"/>
+        </w:rPr>
+        <w:t>0.3</w:t>
+      </w:r>
+      <w:r>
+        <w:rPr>
+          <w:highlight w:val="cyan"/>
+        </w:rPr>
+        <w:t>9</w:t>
+      </w:r>
+      <w:r>
+        <w:rPr>
+          <w:highlight w:val="cyan"/>
+        </w:rPr>
+        <w:t xml:space="preserve"> ± 0.11</w:t>
       </w:r>
       <w:r>
         <w:t>)</w:t>
       </w:r>
       <w:r>
+        <w:t>.</w:t>
+      </w:r>
+      <w:r>
+        <w:t xml:space="preserve"> </w:t>
+      </w:r>
+      <w:r>
+        <w:t xml:space="preserve">The mean distance for COP </w:t>
+      </w:r>
+      <w:r>
+        <w:rPr>
+          <w:i/>
+          <w:iCs/>
+        </w:rPr>
+        <w:t>vs.</w:t>
+      </w:r>
+      <w:r>
+        <w:t xml:space="preserve"> different-male/same-context distances</w:t>
+      </w:r>
+      <w:r>
+        <w:t xml:space="preserve"> (</w:t>
+      </w:r>
+      <w:r>
+        <w:rPr>
+          <w:highlight w:val="cyan"/>
+        </w:rPr>
+        <w:t>n = 39</w:t>
+      </w:r>
+      <w:r>
+        <w:t xml:space="preserve">) </w:t>
+      </w:r>
+      <w:r>
+        <w:t>was lower than the mean of all 10,000 random draws (</w:t>
+      </w:r>
+      <w:r>
+        <w:rPr>
+          <w:highlight w:val="cyan"/>
+        </w:rPr>
+        <w:t xml:space="preserve">each </w:t>
+      </w:r>
+      <w:r>
+        <w:rPr>
+          <w:highlight w:val="cyan"/>
+        </w:rPr>
+        <w:t>n = 39</w:t>
+      </w:r>
+      <w:r>
+        <w:t xml:space="preserve">) of AUDI or SOLO </w:t>
+      </w:r>
+      <w:r>
+        <w:rPr>
+          <w:i/>
+          <w:iCs/>
+        </w:rPr>
+        <w:t>vs.</w:t>
+      </w:r>
+      <w:r>
+        <w:t xml:space="preserve"> different-male/same-context </w:t>
+      </w:r>
+      <w:r>
+        <w:t>displays (</w:t>
+      </w:r>
+      <w:r>
+        <w:rPr>
+          <w:highlight w:val="green"/>
+        </w:rPr>
+        <w:t>Figure S4</w:t>
+      </w:r>
+      <w:r>
+        <w:t xml:space="preserve">). </w:t>
+      </w:r>
+    </w:p>
+    <w:p>
+      <w:pPr>
+        <w:ind w:firstLine="720"/>
+        <w:contextualSpacing/>
+      </w:pPr>
+      <w:r>
+        <w:t>A</w:t>
+      </w:r>
+      <w:r>
+        <w:t xml:space="preserve">verage </w:t>
+      </w:r>
+      <w:r>
+        <w:t>similarity comparisons</w:t>
+      </w:r>
+      <w:r>
+        <w:t xml:space="preserve"> </w:t>
+      </w:r>
+      <w:r>
+        <w:t>were</w:t>
+      </w:r>
+      <w:r>
+        <w:t xml:space="preserve"> not absolute rules</w:t>
+      </w:r>
+      <w:r>
+        <w:t>.</w:t>
+      </w:r>
+      <w:r>
+        <w:t xml:space="preserve"> </w:t>
+      </w:r>
+      <w:r>
+        <w:t>A</w:t>
+      </w:r>
+      <w:r>
+        <w:t xml:space="preserve">cross </w:t>
+      </w:r>
+      <w:r>
+        <w:t xml:space="preserve">the </w:t>
+      </w:r>
+      <w:r>
+        <w:rPr>
+          <w:highlight w:val="cyan"/>
+        </w:rPr>
+        <w:t>13</w:t>
+      </w:r>
+      <w:r>
+        <w:t xml:space="preserve"> COP displays, </w:t>
+      </w:r>
+      <w:r>
+        <w:rPr>
+          <w:highlight w:val="cyan"/>
+        </w:rPr>
+        <w:t>6</w:t>
+      </w:r>
+      <w:r>
+        <w:t xml:space="preserve"> were closest </w:t>
+      </w:r>
+      <w:r>
+        <w:t xml:space="preserve">(i.e., lowest Jaro distance) </w:t>
+      </w:r>
+      <w:r>
+        <w:t xml:space="preserve">to </w:t>
+      </w:r>
+      <w:r>
+        <w:t xml:space="preserve">another COP </w:t>
+      </w:r>
+      <w:r>
+        <w:t xml:space="preserve">display by the </w:t>
+      </w:r>
+      <w:r>
+        <w:t>same male</w:t>
+      </w:r>
+      <w:r>
+        <w:t xml:space="preserve"> </w:t>
+      </w:r>
+      <w:r>
+        <w:t>and</w:t>
+      </w:r>
+      <w:r>
+        <w:t xml:space="preserve"> </w:t>
+      </w:r>
+      <w:r>
+        <w:rPr>
+          <w:highlight w:val="cyan"/>
+        </w:rPr>
+        <w:t>3</w:t>
+      </w:r>
+      <w:r>
+        <w:t xml:space="preserve"> to another COP display by a different male</w:t>
+      </w:r>
+      <w:r>
         <w:t xml:space="preserve">. </w:t>
       </w:r>
       <w:r>
-        <w:t>In contrast,</w:t>
-      </w:r>
-      <w:r>
-        <w:t xml:space="preserve"> displays in different contexts were more </w:t>
-      </w:r>
-      <w:r>
-        <w:t>distant</w:t>
-      </w:r>
-      <w:r>
-        <w:t xml:space="preserve"> whether given by the same male (</w:t>
-      </w:r>
-      <w:r>
-        <w:rPr>
-          <w:highlight w:val="cyan"/>
-        </w:rPr>
-        <w:t>0.53 ± 0.10</w:t>
-      </w:r>
-      <w:r>
-        <w:t>) or different males (</w:t>
-      </w:r>
-      <w:r>
-        <w:rPr>
-          <w:highlight w:val="cyan"/>
-        </w:rPr>
-        <w:t>0.54 ± 0.10</w:t>
-      </w:r>
-      <w:r>
-        <w:t>)</w:t>
-      </w:r>
-      <w:r>
-        <w:t>.</w:t>
-      </w:r>
-      <w:r>
-        <w:t xml:space="preserve"> </w:t>
-      </w:r>
-      <w:r>
-        <w:t xml:space="preserve">Mean Jaro distance </w:t>
-      </w:r>
-      <w:r>
-        <w:t xml:space="preserve">(different male, same context) </w:t>
-      </w:r>
-      <w:r>
-        <w:t>was shorter among COP displays (</w:t>
-      </w:r>
-      <w:r>
-        <w:rPr>
-          <w:highlight w:val="cyan"/>
-        </w:rPr>
-        <w:t>0</w:t>
-      </w:r>
-      <w:r>
-        <w:rPr>
-          <w:highlight w:val="cyan"/>
-        </w:rPr>
-        <w:t xml:space="preserve">.14 </w:t>
-      </w:r>
-      <w:r>
-        <w:rPr>
-          <w:highlight w:val="cyan"/>
-        </w:rPr>
-        <w:t>± 0.1</w:t>
-      </w:r>
-      <w:r>
-        <w:t>0</w:t>
-      </w:r>
-      <w:r>
-        <w:t xml:space="preserve">) than among </w:t>
-      </w:r>
-      <w:r>
-        <w:t>either</w:t>
-      </w:r>
-      <w:r>
-        <w:t xml:space="preserve"> AUDI display</w:t>
-      </w:r>
-      <w:r>
-        <w:t>s</w:t>
-      </w:r>
-      <w:r>
-        <w:t xml:space="preserve"> </w:t>
-      </w:r>
-      <w:r>
-        <w:t>(</w:t>
-      </w:r>
-      <w:r>
-        <w:rPr>
-          <w:highlight w:val="cyan"/>
-        </w:rPr>
-        <w:t>0.36 ± 0.10</w:t>
-      </w:r>
-      <w:r>
-        <w:t xml:space="preserve">) </w:t>
-      </w:r>
-      <w:r>
-        <w:t>or</w:t>
-      </w:r>
-      <w:r>
-        <w:t xml:space="preserve"> SOLO displays (</w:t>
-      </w:r>
-      <w:r>
-        <w:rPr>
-          <w:highlight w:val="cyan"/>
-        </w:rPr>
-        <w:t>0.3</w:t>
-      </w:r>
-      <w:r>
-        <w:rPr>
-          <w:highlight w:val="cyan"/>
-        </w:rPr>
-        <w:t>9</w:t>
-      </w:r>
-      <w:r>
-        <w:rPr>
-          <w:highlight w:val="cyan"/>
-        </w:rPr>
-        <w:t xml:space="preserve"> ± 0.11</w:t>
-      </w:r>
-      <w:r>
-        <w:t>)</w:t>
-      </w:r>
-      <w:r>
-        <w:t>.</w:t>
-      </w:r>
-      <w:r>
-        <w:t xml:space="preserve"> A</w:t>
-      </w:r>
-      <w:r>
-        <w:t xml:space="preserve">verage </w:t>
-      </w:r>
-      <w:r>
-        <w:t>similarity comparisons</w:t>
-      </w:r>
-      <w:r>
-        <w:t xml:space="preserve"> </w:t>
-      </w:r>
-      <w:r>
-        <w:t>were</w:t>
-      </w:r>
-      <w:r>
-        <w:t xml:space="preserve"> not absolute rules</w:t>
-      </w:r>
-      <w:r>
-        <w:t>.</w:t>
-      </w:r>
-      <w:r>
-        <w:t xml:space="preserve"> </w:t>
-      </w:r>
-      <w:r>
-        <w:t>A</w:t>
-      </w:r>
-      <w:r>
-        <w:t xml:space="preserve">cross </w:t>
-      </w:r>
-      <w:r>
-        <w:t xml:space="preserve">the 13 COP displays, 6 were closest to </w:t>
-      </w:r>
-      <w:r>
-        <w:t xml:space="preserve">another COP </w:t>
-      </w:r>
-      <w:r>
-        <w:t xml:space="preserve">display by the </w:t>
-      </w:r>
-      <w:r>
-        <w:t>same male</w:t>
-      </w:r>
-      <w:r>
-        <w:t xml:space="preserve"> </w:t>
-      </w:r>
-      <w:r>
-        <w:t>and</w:t>
-      </w:r>
-      <w:r>
-        <w:t xml:space="preserve"> </w:t>
-      </w:r>
-      <w:r>
-        <w:t>3 to another COP display by a different male</w:t>
-      </w:r>
-      <w:r>
-        <w:t xml:space="preserve">. </w:t>
-      </w:r>
-      <w:r>
         <w:t xml:space="preserve">However, </w:t>
       </w:r>
       <w:r>
-        <w:t xml:space="preserve">2 </w:t>
+        <w:rPr>
+          <w:highlight w:val="cyan"/>
+        </w:rPr>
+        <w:t>2</w:t>
+      </w:r>
+      <w:r>
+        <w:t xml:space="preserve"> </w:t>
       </w:r>
       <w:r>
         <w:t xml:space="preserve">COP </w:t>
       </w:r>
       <w:r>
-        <w:t xml:space="preserve">displays were most similar </w:t>
-      </w:r>
-      <w:r>
-        <w:t>to an AUDI display by the same mal</w:t>
+        <w:t xml:space="preserve">displays were </w:t>
+      </w:r>
+      <w:r>
+        <w:t>closest</w:t>
+      </w:r>
+      <w:r>
+        <w:t xml:space="preserve"> an AUDI display by the same mal</w:t>
       </w:r>
       <w:r>
         <w:t>e</w:t>
@@ -6244,7 +6729,16 @@
         <w:t xml:space="preserve"> </w:t>
       </w:r>
       <w:r>
-        <w:t>and 2 to an AUDI display by a different male.</w:t>
+        <w:t xml:space="preserve">and </w:t>
+      </w:r>
+      <w:r>
+        <w:rPr>
+          <w:highlight w:val="cyan"/>
+        </w:rPr>
+        <w:t>2</w:t>
+      </w:r>
+      <w:r>
+        <w:t xml:space="preserve"> to an AUDI display by a different male.</w:t>
       </w:r>
     </w:p>
     <w:p>
@@ -6252,11 +6746,6 @@
         <w:contextualSpacing/>
       </w:pPr>
       <w:bookmarkStart w:id="17" w:name="_Toc41391835"/>
-    </w:p>
-    <w:p>
-      <w:pPr>
-        <w:contextualSpacing/>
-      </w:pPr>
     </w:p>
     <w:p>
       <w:pPr>

</xml_diff>

<commit_message>
working through final supp figure legends / analysis
</commit_message>
<xml_diff>
--- a/MS.docx
+++ b/MS.docx
@@ -1741,7 +1741,10 @@
         <w:t xml:space="preserve"> </w:t>
       </w:r>
       <w:r>
-        <w:t xml:space="preserve">is currently monotypic in their genus, we refer to it throughout by the generic name </w:t>
+        <w:t xml:space="preserve">is currently monotypic in their genus, we refer to it </w:t>
+      </w:r>
+      <w:r>
+        <w:t xml:space="preserve">by the generic name </w:t>
       </w:r>
       <w:r>
         <w:rPr>
@@ -1751,10 +1754,7 @@
         <w:t>Masius</w:t>
       </w:r>
       <w:r>
-        <w:t>.</w:t>
-      </w:r>
-      <w:r>
-        <w:t xml:space="preserve"> </w:t>
+        <w:t xml:space="preserve">. </w:t>
       </w:r>
       <w:r>
         <w:t>Male</w:t>
@@ -1799,7 +1799,13 @@
         <w:t xml:space="preserve"> surface) on which they perform </w:t>
       </w:r>
       <w:r>
-        <w:t xml:space="preserve">elaborate gymnastic displays. </w:t>
+        <w:t>elaborate gymnastic displays</w:t>
+      </w:r>
+      <w:r>
+        <w:t xml:space="preserve"> ($PRUM)</w:t>
+      </w:r>
+      <w:r>
+        <w:t xml:space="preserve">. </w:t>
       </w:r>
       <w:r>
         <w:t xml:space="preserve">Display </w:t>
@@ -2030,6 +2036,9 @@
       </w:r>
       <w:r>
         <w:t>.</w:t>
+      </w:r>
+      <w:r>
+        <w:t xml:space="preserve"> </w:t>
       </w:r>
     </w:p>
     <w:p>
@@ -2664,6 +2673,20 @@
         </w:rPr>
         <w:commentReference w:id="10"/>
       </w:r>
+      <w:r>
+        <w:t xml:space="preserve"> </w:t>
+      </w:r>
+      <w:commentRangeStart w:id="11"/>
+      <w:r>
+        <w:t>All displaying males in our final dataset had definitive plumage.</w:t>
+      </w:r>
+      <w:commentRangeEnd w:id="11"/>
+      <w:r>
+        <w:rPr>
+          <w:rStyle w:val="CommentReference"/>
+        </w:rPr>
+        <w:commentReference w:id="11"/>
+      </w:r>
     </w:p>
     <w:p>
       <w:pPr>
@@ -2749,10 +2772,10 @@
         <w:t>For our main analyses, we ended COP displays at</w:t>
       </w:r>
       <w:r>
-        <w:t xml:space="preserve"> the moment of</w:t>
-      </w:r>
-      <w:r>
-        <w:t xml:space="preserve"> </w:t>
+        <w:t xml:space="preserve"> </w:t>
+      </w:r>
+      <w:r>
+        <w:t xml:space="preserve">first </w:t>
       </w:r>
       <w:r>
         <w:t>copulation</w:t>
@@ -2827,7 +2850,11 @@
         <w:t>occurred</w:t>
       </w:r>
       <w:r>
-        <w:t xml:space="preserve"> in the raw BORIS </w:t>
+        <w:t xml:space="preserve"> in </w:t>
+      </w:r>
+      <w:r>
+        <w:lastRenderedPageBreak/>
+        <w:t xml:space="preserve">the raw BORIS </w:t>
       </w:r>
       <w:r>
         <w:t xml:space="preserve">logs </w:t>
@@ -2863,11 +2890,7 @@
         <w:t xml:space="preserve">, </w:t>
       </w:r>
       <w:r>
-        <w:t>movement-</w:t>
-      </w:r>
-      <w:r>
-        <w:lastRenderedPageBreak/>
-        <w:t>based elements (</w:t>
+        <w:t>movement-based elements (</w:t>
       </w:r>
       <w:r>
         <w:t>e.g.,</w:t>
@@ -2968,7 +2991,7 @@
       <w:r>
         <w:t xml:space="preserve">) and </w:t>
       </w:r>
-      <w:commentRangeStart w:id="11"/>
+      <w:commentRangeStart w:id="12"/>
       <w:r>
         <w:t>excluded</w:t>
       </w:r>
@@ -2984,12 +3007,12 @@
       <w:r>
         <w:t xml:space="preserve"> </w:t>
       </w:r>
-      <w:commentRangeEnd w:id="11"/>
+      <w:commentRangeEnd w:id="12"/>
       <w:r>
         <w:rPr>
           <w:rStyle w:val="CommentReference"/>
         </w:rPr>
-        <w:commentReference w:id="11"/>
+        <w:commentReference w:id="12"/>
       </w:r>
       <w:r>
         <w:t xml:space="preserve">The </w:t>
@@ -3065,7 +3088,7 @@
           <w:color w:val="auto"/>
         </w:rPr>
       </w:pPr>
-      <w:bookmarkStart w:id="12" w:name="_Toc41391829"/>
+      <w:bookmarkStart w:id="13" w:name="_Toc41391829"/>
       <w:r>
         <w:rPr>
           <w:rFonts w:ascii="Times New Roman" w:hAnsi="Times New Roman" w:cs="Times New Roman"/>
@@ -3673,7 +3696,7 @@
         </w:rPr>
         <w:t>Context vs. individual variation</w:t>
       </w:r>
-      <w:bookmarkEnd w:id="12"/>
+      <w:bookmarkEnd w:id="13"/>
     </w:p>
     <w:p>
       <w:pPr>
@@ -4122,7 +4145,14 @@
         <w:rPr>
           <w:shd w:val="clear" w:color="auto" w:fill="FFFFFF"/>
         </w:rPr>
-        <w:t xml:space="preserve">Second, we compared different-male/same-context </w:t>
+        <w:t>Second, we compared different-</w:t>
+      </w:r>
+      <w:r>
+        <w:rPr>
+          <w:shd w:val="clear" w:color="auto" w:fill="FFFFFF"/>
+        </w:rPr>
+        <w:lastRenderedPageBreak/>
+        <w:t xml:space="preserve">male/same-context </w:t>
       </w:r>
       <w:r>
         <w:rPr>
@@ -4172,14 +4202,7 @@
         <w:rPr>
           <w:shd w:val="clear" w:color="auto" w:fill="FFFFFF"/>
         </w:rPr>
-        <w:t xml:space="preserve">distances from </w:t>
-      </w:r>
-      <w:r>
-        <w:rPr>
-          <w:shd w:val="clear" w:color="auto" w:fill="FFFFFF"/>
-        </w:rPr>
-        <w:lastRenderedPageBreak/>
-        <w:t xml:space="preserve">AUDI </w:t>
+        <w:t xml:space="preserve">distances from AUDI </w:t>
       </w:r>
       <w:r>
         <w:rPr>
@@ -4287,7 +4310,7 @@
           <w:szCs w:val="24"/>
         </w:rPr>
       </w:pPr>
-      <w:bookmarkStart w:id="13" w:name="_Toc41391833"/>
+      <w:bookmarkStart w:id="14" w:name="_Toc41391833"/>
       <w:r>
         <w:rPr>
           <w:rFonts w:ascii="Times New Roman" w:hAnsi="Times New Roman" w:cs="Times New Roman"/>
@@ -4298,7 +4321,7 @@
         </w:rPr>
         <w:t>RESULTS</w:t>
       </w:r>
-      <w:bookmarkEnd w:id="13"/>
+      <w:bookmarkEnd w:id="14"/>
     </w:p>
     <w:p>
       <w:pPr>
@@ -4308,8 +4331,8 @@
           <w:iCs/>
         </w:rPr>
       </w:pPr>
-      <w:bookmarkStart w:id="14" w:name="_Hlk41374717"/>
-      <w:commentRangeStart w:id="15"/>
+      <w:bookmarkStart w:id="15" w:name="_Hlk41374717"/>
+      <w:commentRangeStart w:id="16"/>
       <w:r>
         <w:rPr>
           <w:i/>
@@ -4317,12 +4340,12 @@
         </w:rPr>
         <w:t xml:space="preserve">Displays </w:t>
       </w:r>
-      <w:commentRangeEnd w:id="15"/>
+      <w:commentRangeEnd w:id="16"/>
       <w:r>
         <w:rPr>
           <w:rStyle w:val="CommentReference"/>
         </w:rPr>
-        <w:commentReference w:id="15"/>
+        <w:commentReference w:id="16"/>
       </w:r>
       <w:r>
         <w:rPr>
@@ -4632,7 +4655,7 @@
       <w:r>
         <w:t xml:space="preserve">. </w:t>
       </w:r>
-      <w:bookmarkEnd w:id="14"/>
+      <w:bookmarkEnd w:id="15"/>
       <w:r>
         <w:t>The dataset</w:t>
       </w:r>
@@ -5982,7 +6005,11 @@
         <w:t>1487</w:t>
       </w:r>
       <w:r>
-        <w:t>, compression ratio = 7.45</w:t>
+        <w:t xml:space="preserve">, compression </w:t>
+      </w:r>
+      <w:r>
+        <w:lastRenderedPageBreak/>
+        <w:t>ratio = 7.45</w:t>
       </w:r>
       <w:r>
         <w:t>)</w:t>
@@ -6012,11 +6039,7 @@
         <w:t xml:space="preserve">, </w:t>
       </w:r>
       <w:r>
-        <w:t xml:space="preserve">and primarily made </w:t>
-      </w:r>
-      <w:r>
-        <w:lastRenderedPageBreak/>
-        <w:t>up of long stretches of Side-to-side bows and Neck twists.</w:t>
+        <w:t>and primarily made up of long stretches of Side-to-side bows and Neck twists.</w:t>
       </w:r>
       <w:r>
         <w:t xml:space="preserve"> A</w:t>
@@ -6061,7 +6084,7 @@
       <w:r>
         <w:t>Indeed</w:t>
       </w:r>
-      <w:commentRangeStart w:id="16"/>
+      <w:commentRangeStart w:id="17"/>
       <w:r>
         <w:t>, our choice of compression algorithm (LZ77 and Huffman Coding) and our final compression ratio metric created a</w:t>
       </w:r>
@@ -6089,12 +6112,12 @@
       <w:r>
         <w:t>).</w:t>
       </w:r>
-      <w:commentRangeEnd w:id="16"/>
+      <w:commentRangeEnd w:id="17"/>
       <w:r>
         <w:rPr>
           <w:rStyle w:val="CommentReference"/>
         </w:rPr>
-        <w:commentReference w:id="16"/>
+        <w:commentReference w:id="17"/>
       </w:r>
     </w:p>
     <w:p>
@@ -6745,7 +6768,7 @@
       <w:pPr>
         <w:contextualSpacing/>
       </w:pPr>
-      <w:bookmarkStart w:id="17" w:name="_Toc41391835"/>
+      <w:bookmarkStart w:id="18" w:name="_Toc41391835"/>
     </w:p>
     <w:p>
       <w:pPr>
@@ -6769,7 +6792,7 @@
         </w:rPr>
         <w:t>LITERATURE CITED</w:t>
       </w:r>
-      <w:bookmarkEnd w:id="17"/>
+      <w:bookmarkEnd w:id="18"/>
     </w:p>
     <w:p>
       <w:pPr>
@@ -6899,7 +6922,7 @@
       </w:r>
     </w:p>
   </w:comment>
-  <w:comment w:id="11" w:author="Taylor, Liam" w:date="2023-03-29T12:31:00Z" w:initials="TL">
+  <w:comment w:id="11" w:author="Taylor, Liam" w:date="2023-04-06T12:02:00Z" w:initials="TL">
     <w:p>
       <w:pPr>
         <w:pStyle w:val="CommentText"/>
@@ -6911,11 +6934,27 @@
         <w:annotationRef/>
       </w:r>
       <w:r>
-        <w:t>Flagged</w:t>
+        <w:t>As far as I can tell from the dataset/Male IDs….but any way to confirm?</w:t>
       </w:r>
     </w:p>
   </w:comment>
-  <w:comment w:id="15" w:author="Taylor, Liam" w:date="2023-03-28T17:22:00Z" w:initials="LT">
+  <w:comment w:id="12" w:author="Taylor, Liam" w:date="2023-03-29T12:31:00Z" w:initials="TL">
+    <w:p>
+      <w:pPr>
+        <w:pStyle w:val="CommentText"/>
+      </w:pPr>
+      <w:r>
+        <w:rPr>
+          <w:rStyle w:val="CommentReference"/>
+        </w:rPr>
+        <w:annotationRef/>
+      </w:r>
+      <w:r>
+        <w:t>Flagged</w:t>
+      </w:r>
+    </w:p>
+  </w:comment>
+  <w:comment w:id="16" w:author="Taylor, Liam" w:date="2023-03-28T17:22:00Z" w:initials="LT">
     <w:p>
       <w:r>
         <w:rPr>
@@ -6933,7 +6972,7 @@
       </w:r>
     </w:p>
   </w:comment>
-  <w:comment w:id="16" w:author="Taylor, Liam" w:date="2023-03-29T19:15:00Z" w:initials="LT">
+  <w:comment w:id="17" w:author="Taylor, Liam" w:date="2023-03-29T19:15:00Z" w:initials="LT">
     <w:p>
       <w:r>
         <w:rPr>
@@ -6961,6 +7000,7 @@
   <w15:commentEx w15:paraId="4104BA97" w15:done="0"/>
   <w15:commentEx w15:paraId="7D0006A4" w15:paraIdParent="4104BA97" w15:done="0"/>
   <w15:commentEx w15:paraId="7DAC1B25" w15:done="0"/>
+  <w15:commentEx w15:paraId="0A8702B7" w15:done="0"/>
   <w15:commentEx w15:paraId="74B7B69E" w15:done="0"/>
   <w15:commentEx w15:paraId="7CDF01E9" w15:done="0"/>
   <w15:commentEx w15:paraId="0776DDD0" w15:done="0"/>
@@ -6974,6 +7014,7 @@
   <w16cex:commentExtensible w16cex:durableId="27CD9D37" w16cex:dateUtc="2023-03-28T21:07:00Z"/>
   <w16cex:commentExtensible w16cex:durableId="27CD9D4E" w16cex:dateUtc="2023-03-28T21:07:00Z"/>
   <w16cex:commentExtensible w16cex:durableId="27CEACD8" w16cex:dateUtc="2023-03-29T16:26:00Z"/>
+  <w16cex:commentExtensible w16cex:durableId="27D93339" w16cex:dateUtc="2023-04-06T16:02:00Z"/>
   <w16cex:commentExtensible w16cex:durableId="27CEAE25" w16cex:dateUtc="2023-03-29T16:31:00Z"/>
   <w16cex:commentExtensible w16cex:durableId="27CDA0EC" w16cex:dateUtc="2023-03-28T21:22:00Z"/>
   <w16cex:commentExtensible w16cex:durableId="27CF0CE6" w16cex:dateUtc="2023-03-29T23:15:00Z"/>
@@ -6987,6 +7028,7 @@
   <w16cid:commentId w16cid:paraId="4104BA97" w16cid:durableId="27CD9D37"/>
   <w16cid:commentId w16cid:paraId="7D0006A4" w16cid:durableId="27CD9D4E"/>
   <w16cid:commentId w16cid:paraId="7DAC1B25" w16cid:durableId="27CEACD8"/>
+  <w16cid:commentId w16cid:paraId="0A8702B7" w16cid:durableId="27D93339"/>
   <w16cid:commentId w16cid:paraId="74B7B69E" w16cid:durableId="27CEAE25"/>
   <w16cid:commentId w16cid:paraId="7CDF01E9" w16cid:durableId="27CDA0EC"/>
   <w16cid:commentId w16cid:paraId="0776DDD0" w16cid:durableId="27CF0CE6"/>

</xml_diff>

<commit_message>
done with supplementary material
</commit_message>
<xml_diff>
--- a/MS.docx
+++ b/MS.docx
@@ -744,6 +744,9 @@
       <w:bookmarkEnd w:id="1"/>
     </w:p>
     <w:p>
+      <w:pPr>
+        <w:ind w:firstLine="720"/>
+      </w:pPr>
       <w:r>
         <w:t xml:space="preserve">One of the oldest puzzles in evolutionary biology is </w:t>
       </w:r>
@@ -829,7 +832,13 @@
         <w:t xml:space="preserve"> </w:t>
       </w:r>
       <w:r>
-        <w:t xml:space="preserve">act as an honest signal of </w:t>
+        <w:t>act</w:t>
+      </w:r>
+      <w:r>
+        <w:t>s</w:t>
+      </w:r>
+      <w:r>
+        <w:t xml:space="preserve"> as an honest signal of </w:t>
       </w:r>
       <w:r>
         <w:t>viability</w:t>
@@ -2643,27 +2652,6 @@
         <w:t>no display behavior</w:t>
       </w:r>
       <w:r>
-        <w:t xml:space="preserve">. </w:t>
-      </w:r>
-      <w:r>
-        <w:t xml:space="preserve">A comparison of displays for </w:t>
-      </w:r>
-      <w:r>
-        <w:t>female and suspected predefinitive male</w:t>
-      </w:r>
-      <w:r>
-        <w:t xml:space="preserve"> audiences is given</w:t>
-      </w:r>
-      <w:r>
-        <w:t xml:space="preserve"> in </w:t>
-      </w:r>
-      <w:r>
-        <w:rPr>
-          <w:highlight w:val="green"/>
-        </w:rPr>
-        <w:t>Supplementary Material</w:t>
-      </w:r>
-      <w:r>
         <w:t>.</w:t>
       </w:r>
       <w:commentRangeEnd w:id="10"/>
@@ -2850,47 +2838,47 @@
         <w:t>occurred</w:t>
       </w:r>
       <w:r>
-        <w:t xml:space="preserve"> in </w:t>
+        <w:t xml:space="preserve"> in the raw BORIS </w:t>
+      </w:r>
+      <w:r>
+        <w:t xml:space="preserve">logs </w:t>
+      </w:r>
+      <w:r>
+        <w:t>(</w:t>
+      </w:r>
+      <w:r>
+        <w:rPr>
+          <w:highlight w:val="green"/>
+        </w:rPr>
+        <w:t>Table S1</w:t>
+      </w:r>
+      <w:r>
+        <w:t>)</w:t>
+      </w:r>
+      <w:r>
+        <w:t xml:space="preserve">. </w:t>
+      </w:r>
+      <w:r>
+        <w:t xml:space="preserve">We subsequently </w:t>
+      </w:r>
+      <w:r>
+        <w:t xml:space="preserve">excluded tracking elements </w:t>
+      </w:r>
+      <w:r>
+        <w:t>(e.g., “Start</w:t>
+      </w:r>
+      <w:r>
+        <w:t>”)</w:t>
+      </w:r>
+      <w:r>
+        <w:t xml:space="preserve">, </w:t>
+      </w:r>
+      <w:r>
+        <w:t>movement-</w:t>
       </w:r>
       <w:r>
         <w:lastRenderedPageBreak/>
-        <w:t xml:space="preserve">the raw BORIS </w:t>
-      </w:r>
-      <w:r>
-        <w:t xml:space="preserve">logs </w:t>
-      </w:r>
-      <w:r>
-        <w:t>(</w:t>
-      </w:r>
-      <w:r>
-        <w:rPr>
-          <w:highlight w:val="green"/>
-        </w:rPr>
-        <w:t>Table S1</w:t>
-      </w:r>
-      <w:r>
-        <w:t>)</w:t>
-      </w:r>
-      <w:r>
-        <w:t xml:space="preserve">. </w:t>
-      </w:r>
-      <w:r>
-        <w:t xml:space="preserve">We subsequently </w:t>
-      </w:r>
-      <w:r>
-        <w:t xml:space="preserve">excluded tracking elements </w:t>
-      </w:r>
-      <w:r>
-        <w:t>(e.g., “Start</w:t>
-      </w:r>
-      <w:r>
-        <w:t>”)</w:t>
-      </w:r>
-      <w:r>
-        <w:t xml:space="preserve">, </w:t>
-      </w:r>
-      <w:r>
-        <w:t>movement-based elements (</w:t>
+        <w:t>based elements (</w:t>
       </w:r>
       <w:r>
         <w:t>e.g.,</w:t>
@@ -4145,64 +4133,64 @@
         <w:rPr>
           <w:shd w:val="clear" w:color="auto" w:fill="FFFFFF"/>
         </w:rPr>
-        <w:t>Second, we compared different-</w:t>
+        <w:t xml:space="preserve">Second, we compared different-male/same-context </w:t>
+      </w:r>
+      <w:r>
+        <w:rPr>
+          <w:shd w:val="clear" w:color="auto" w:fill="FFFFFF"/>
+        </w:rPr>
+        <w:t>distances from COP displays</w:t>
+      </w:r>
+      <w:r>
+        <w:rPr>
+          <w:shd w:val="clear" w:color="auto" w:fill="FFFFFF"/>
+        </w:rPr>
+        <w:t xml:space="preserve"> </w:t>
+      </w:r>
+      <w:r>
+        <w:rPr>
+          <w:shd w:val="clear" w:color="auto" w:fill="FFFFFF"/>
+        </w:rPr>
+        <w:t>(</w:t>
+      </w:r>
+      <w:r>
+        <w:rPr>
+          <w:highlight w:val="cyan"/>
+          <w:shd w:val="clear" w:color="auto" w:fill="FFFFFF"/>
+        </w:rPr>
+        <w:t xml:space="preserve">n = </w:t>
+      </w:r>
+      <w:r>
+        <w:rPr>
+          <w:highlight w:val="cyan"/>
+          <w:shd w:val="clear" w:color="auto" w:fill="FFFFFF"/>
+        </w:rPr>
+        <w:t>39</w:t>
+      </w:r>
+      <w:r>
+        <w:rPr>
+          <w:shd w:val="clear" w:color="auto" w:fill="FFFFFF"/>
+        </w:rPr>
+        <w:t>)</w:t>
+      </w:r>
+      <w:r>
+        <w:rPr>
+          <w:shd w:val="clear" w:color="auto" w:fill="FFFFFF"/>
+        </w:rPr>
+        <w:t xml:space="preserve"> to different-male/same-context </w:t>
+      </w:r>
+      <w:r>
+        <w:rPr>
+          <w:shd w:val="clear" w:color="auto" w:fill="FFFFFF"/>
+        </w:rPr>
+        <w:t xml:space="preserve">distances from </w:t>
       </w:r>
       <w:r>
         <w:rPr>
           <w:shd w:val="clear" w:color="auto" w:fill="FFFFFF"/>
         </w:rPr>
         <w:lastRenderedPageBreak/>
-        <w:t xml:space="preserve">male/same-context </w:t>
-      </w:r>
-      <w:r>
-        <w:rPr>
-          <w:shd w:val="clear" w:color="auto" w:fill="FFFFFF"/>
-        </w:rPr>
-        <w:t>distances from COP displays</w:t>
-      </w:r>
-      <w:r>
-        <w:rPr>
-          <w:shd w:val="clear" w:color="auto" w:fill="FFFFFF"/>
-        </w:rPr>
-        <w:t xml:space="preserve"> </w:t>
-      </w:r>
-      <w:r>
-        <w:rPr>
-          <w:shd w:val="clear" w:color="auto" w:fill="FFFFFF"/>
-        </w:rPr>
-        <w:t>(</w:t>
-      </w:r>
-      <w:r>
-        <w:rPr>
-          <w:highlight w:val="cyan"/>
-          <w:shd w:val="clear" w:color="auto" w:fill="FFFFFF"/>
-        </w:rPr>
-        <w:t xml:space="preserve">n = </w:t>
-      </w:r>
-      <w:r>
-        <w:rPr>
-          <w:highlight w:val="cyan"/>
-          <w:shd w:val="clear" w:color="auto" w:fill="FFFFFF"/>
-        </w:rPr>
-        <w:t>39</w:t>
-      </w:r>
-      <w:r>
-        <w:rPr>
-          <w:shd w:val="clear" w:color="auto" w:fill="FFFFFF"/>
-        </w:rPr>
-        <w:t>)</w:t>
-      </w:r>
-      <w:r>
-        <w:rPr>
-          <w:shd w:val="clear" w:color="auto" w:fill="FFFFFF"/>
-        </w:rPr>
-        <w:t xml:space="preserve"> to different-male/same-context </w:t>
-      </w:r>
-      <w:r>
-        <w:rPr>
-          <w:shd w:val="clear" w:color="auto" w:fill="FFFFFF"/>
-        </w:rPr>
-        <w:t xml:space="preserve">distances from AUDI </w:t>
+        <w:t xml:space="preserve">AUDI </w:t>
       </w:r>
       <w:r>
         <w:rPr>
@@ -6005,41 +5993,41 @@
         <w:t>1487</w:t>
       </w:r>
       <w:r>
-        <w:t xml:space="preserve">, compression </w:t>
+        <w:t>, compression ratio = 7.45</w:t>
+      </w:r>
+      <w:r>
+        <w:t>)</w:t>
+      </w:r>
+      <w:r>
+        <w:t xml:space="preserve"> </w:t>
+      </w:r>
+      <w:r>
+        <w:t>had</w:t>
+      </w:r>
+      <w:r>
+        <w:t xml:space="preserve"> intermediate entropy (0.63</w:t>
+      </w:r>
+      <w:r>
+        <w:t>) but</w:t>
+      </w:r>
+      <w:r>
+        <w:t xml:space="preserve"> was long</w:t>
+      </w:r>
+      <w:r>
+        <w:t xml:space="preserve">, with </w:t>
+      </w:r>
+      <w:r>
+        <w:t>365 total elements</w:t>
+      </w:r>
+      <w:r>
+        <w:t xml:space="preserve">, </w:t>
+      </w:r>
+      <w:r>
+        <w:t xml:space="preserve">and primarily made </w:t>
       </w:r>
       <w:r>
         <w:lastRenderedPageBreak/>
-        <w:t>ratio = 7.45</w:t>
-      </w:r>
-      <w:r>
-        <w:t>)</w:t>
-      </w:r>
-      <w:r>
-        <w:t xml:space="preserve"> </w:t>
-      </w:r>
-      <w:r>
-        <w:t>had</w:t>
-      </w:r>
-      <w:r>
-        <w:t xml:space="preserve"> intermediate entropy (0.63</w:t>
-      </w:r>
-      <w:r>
-        <w:t>) but</w:t>
-      </w:r>
-      <w:r>
-        <w:t xml:space="preserve"> was long</w:t>
-      </w:r>
-      <w:r>
-        <w:t xml:space="preserve">, with </w:t>
-      </w:r>
-      <w:r>
-        <w:t>365 total elements</w:t>
-      </w:r>
-      <w:r>
-        <w:t xml:space="preserve">, </w:t>
-      </w:r>
-      <w:r>
-        <w:t>and primarily made up of long stretches of Side-to-side bows and Neck twists.</w:t>
+        <w:t>up of long stretches of Side-to-side bows and Neck twists.</w:t>
       </w:r>
       <w:r>
         <w:t xml:space="preserve"> A</w:t>
@@ -6918,7 +6906,7 @@
         <w:annotationRef/>
       </w:r>
       <w:r>
-        <w:t>Flagged</w:t>
+        <w:t>Flagged for discussion</w:t>
       </w:r>
     </w:p>
   </w:comment>

</xml_diff>

<commit_message>
just need intro citations/fillout
</commit_message>
<xml_diff>
--- a/MS.docx
+++ b/MS.docx
@@ -164,7 +164,10 @@
         <w:t xml:space="preserve">which focuses on </w:t>
       </w:r>
       <w:r>
-        <w:t>e.g., the</w:t>
+        <w:t xml:space="preserve">e.g., </w:t>
+      </w:r>
+      <w:r>
+        <w:t>the</w:t>
       </w:r>
       <w:r>
         <w:t xml:space="preserve"> number of </w:t>
@@ -230,15 +233,9 @@
         <w:t xml:space="preserve">analyze </w:t>
       </w:r>
       <w:r>
-        <w:rPr>
-          <w:highlight w:val="cyan"/>
-        </w:rPr>
         <w:t>35</w:t>
       </w:r>
       <w:r>
-        <w:rPr>
-          <w:highlight w:val="cyan"/>
-        </w:rPr>
         <w:t>3</w:t>
       </w:r>
       <w:r>
@@ -452,15 +449,9 @@
         <w:t xml:space="preserve"> </w:t>
       </w:r>
       <w:r>
-        <w:rPr>
-          <w:highlight w:val="cyan"/>
-        </w:rPr>
         <w:t>1</w:t>
       </w:r>
       <w:r>
-        <w:rPr>
-          <w:highlight w:val="cyan"/>
-        </w:rPr>
         <w:t>3</w:t>
       </w:r>
       <w:r>
@@ -596,7 +587,10 @@
         <w:t xml:space="preserve">the </w:t>
       </w:r>
       <w:r>
-        <w:t xml:space="preserve">difference between song and dance displays, the role of audience participation, </w:t>
+        <w:t>difference</w:t>
+      </w:r>
+      <w:r>
+        <w:t xml:space="preserve"> between song and dance displays, the role of audience participation, </w:t>
       </w:r>
       <w:r>
         <w:t>a</w:t>
@@ -763,16 +757,34 @@
         <w:t>, sexual display traits</w:t>
       </w:r>
       <w:r>
-        <w:t xml:space="preserve"> and behaviors evolve </w:t>
-      </w:r>
-      <w:r>
-        <w:t xml:space="preserve">($Darwin_Descent, $Fisher, </w:t>
-      </w:r>
-      <w:r>
-        <w:t xml:space="preserve">$Kirkpatrick_1982, </w:t>
-      </w:r>
-      <w:r>
-        <w:t>$Prum)</w:t>
+        <w:t xml:space="preserve"> </w:t>
+      </w:r>
+      <w:r>
+        <w:t xml:space="preserve">have </w:t>
+      </w:r>
+      <w:r>
+        <w:t>evolve</w:t>
+      </w:r>
+      <w:r>
+        <w:t>d</w:t>
+      </w:r>
+      <w:r>
+        <w:t xml:space="preserve"> </w:t>
+      </w:r>
+      <w:r>
+        <w:fldChar w:fldCharType="begin"/>
+      </w:r>
+      <w:r>
+        <w:instrText xml:space="preserve"> ADDIN ZOTERO_ITEM CSL_CITATION {"citationID":"8U5guRul","properties":{"formattedCitation":"(Darwin, 1871; Fisher, 1930; Kirkpatrick, 1987; Prum, 2010)","plainCitation":"(Darwin, 1871; Fisher, 1930; Kirkpatrick, 1987; Prum, 2010)","noteIndex":0},"citationItems":[{"id":2514,"uris":["http://zotero.org/groups/2701997/items/Z6YUUAFN"],"itemData":{"id":2514,"type":"book","publisher":"D. Appleton","source":"Google Scholar","title":"The descent of man and selection in relation to sex","author":[{"family":"Darwin","given":"Charles"}],"issued":{"date-parts":[["1871"]]}}},{"id":2510,"uris":["http://zotero.org/groups/2701997/items/RWB9A3KL"],"itemData":{"id":2510,"type":"book","call-number":"31631","event-place":"Oxford","language":"eng","number-of-pages":"308","publisher":"Clarendon Press","publisher-place":"Oxford","source":"Internet Archive","title":"The genetical theory of natural selection","URL":"http://archive.org/details/geneticaltheoryo031631mbp","author":[{"family":"Fisher","given":"R. A."}],"contributor":[{"literal":"Osmania University"},{"literal":"Digital Library Of India"}],"accessed":{"date-parts":[["2019",3,24]]},"issued":{"date-parts":[["1930"]]}}},{"id":465,"uris":["http://zotero.org/users/4834474/items/5P3WR8MW"],"itemData":{"id":465,"type":"article-journal","container-title":"Annual Review of Ecology and Systematics","note":"publisher: JSTOR","page":"43–70","source":"Google Scholar","title":"Sexual selection by female choice in polygynous animals","author":[{"family":"Kirkpatrick","given":"Mark"}],"issued":{"date-parts":[["1987"]]}}},{"id":294,"uris":["http://zotero.org/users/4834474/items/SLUDD5KY"],"itemData":{"id":294,"type":"article-journal","container-title":"Evolution","issue":"11","page":"3085–3100","source":"Google Scholar","title":"The Lande–Kirkpatrick mechanism is the null model of evolution by intersexual selection: implications for meaning, honesty, and design in intersexual signals","title-short":"The Lande–Kirkpatrick mechanism is the null model of evolution by intersexual selection","volume":"64","author":[{"family":"Prum","given":"Richard O."}],"issued":{"date-parts":[["2010"]]}}}],"schema":"https://github.com/citation-style-language/schema/raw/master/csl-citation.json"} </w:instrText>
+      </w:r>
+      <w:r>
+        <w:fldChar w:fldCharType="separate"/>
+      </w:r>
+      <w:r>
+        <w:t>(Darwin, 1871; Fisher, 1930; Kirkpatrick, 1987; Prum, 2010)</w:t>
+      </w:r>
+      <w:r>
+        <w:fldChar w:fldCharType="end"/>
       </w:r>
       <w:r>
         <w:t xml:space="preserve">. </w:t>
@@ -799,25 +811,52 @@
         <w:t xml:space="preserve">by </w:t>
       </w:r>
       <w:r>
-        <w:t xml:space="preserve">conceiving of complexity itself as a character </w:t>
-      </w:r>
-      <w:r>
+        <w:t xml:space="preserve">conceiving of complexity itself as a </w:t>
+      </w:r>
+      <w:r>
+        <w:rPr>
+          <w:highlight w:val="yellow"/>
+        </w:rPr>
+        <w:t xml:space="preserve">character </w:t>
+      </w:r>
+      <w:r>
+        <w:rPr>
+          <w:highlight w:val="yellow"/>
+        </w:rPr>
         <w:fldChar w:fldCharType="begin"/>
       </w:r>
       <w:r>
-        <w:instrText xml:space="preserve"> ADDIN ZOTERO_ITEM CSL_CITATION {"citationID":"uEqvh6Mi","properties":{"formattedCitation":"(Bradbury &amp; Vehrencamp, 2014; Byers &amp; Kroodsma, 2009; Patricelli &amp; Hebets, 2016)","plainCitation":"(Bradbury &amp; Vehrencamp, 2014; Byers &amp; Kroodsma, 2009; Patricelli &amp; Hebets, 2016)","noteIndex":0},"citationItems":[{"id":775,"uris":["http://zotero.org/users/local/5nTxvAar/items/QUGVPA2I"],"uri":["http://zotero.org/users/local/5nTxvAar/items/QUGVPA2I"],"itemData":{"id":775,"type":"article-journal","abstract":"Lay Summary.  Although related fields such as ecology and neurobiology have accepted that reductionist paradigms may be insufficient for understanding complex s","container-title":"Behavioral Ecology","DOI":"10.1093/beheco/aru014","ISSN":"1045-2249","issue":"3","journalAbbreviation":"Behav Ecol","language":"en","page":"435-442","source":"academic.oup.com","title":"Complexity and behavioral ecology","volume":"25","author":[{"family":"Bradbury","given":"Jack W."},{"family":"Vehrencamp","given":"Sandra L."}],"issued":{"date-parts":[["2014",5,1]]}}},{"id":588,"uris":["http://zotero.org/users/local/5nTxvAar/items/QVJ7IXE5"],"uri":["http://zotero.org/users/local/5nTxvAar/items/QVJ7IXE5"],"itemData":{"id":588,"type":"article-journal","abstract":"Males of many songbird species use song repertoires that contain multiple song types. A commonly encountered evolutionary explanation for this trait and its recurrent appearance among songbird species is that repertoires have arisen in response to widespread female preference for mates with larger song or syllable repertoires. To assess whether the available evidence supports this hypothesis, we reviewed the literature on the relationship between mate choice and song repertoire size. Our review revealed an array of results that was ultimately inconclusive with regard to the generality of the mate choice hypothesis. Given the ambiguity of these results, we also examined patterns of song use and development and found that some patterns (e.g. overproduction during song ontogeny, repertoires of non-interchangeable songs, hidden repertoires and the prevalence of small repertoires) are at odds with outcomes expected if female preference for larger repertoires were common. We conclude that these cross-species patterns of song use suggest that female preference for larger repertoires is not widespread. We propose that song repertoires have generally arisen not through selection for repertoire size per se, but rather as a by-product of social conditions that favoured the evolution of complex signalling systems.","container-title":"Animal Behaviour","DOI":"10.1016/j.anbehav.2008.10.003","ISSN":"0003-3472","issue":"1","journalAbbreviation":"Animal Behaviour","page":"13-22","source":"ScienceDirect","title":"Female mate choice and songbird song repertoires","volume":"77","author":[{"family":"Byers","given":"Bruce E."},{"family":"Kroodsma","given":"Donald E."}],"issued":{"date-parts":[["2009",1,1]]}}},{"id":663,"uris":["http://zotero.org/users/local/5nTxvAar/items/QRTYNJJF"],"uri":["http://zotero.org/users/local/5nTxvAar/items/QRTYNJJF"],"itemData":{"id":663,"type":"article-journal","container-title":"Current Opinion in Behavioral Sciences","page":"80-89","title":"New dimensions in animal communication: the case for complexity","volume":"12","author":[{"family":"Patricelli","given":"Gail L."},{"family":"Hebets","given":"Eileen A."}],"issued":{"date-parts":[["2016"]]}}}],"schema":"https://github.com/citation-style-language/schema/raw/master/csl-citation.json"} </w:instrText>
-      </w:r>
-      <w:r>
+        <w:rPr>
+          <w:highlight w:val="yellow"/>
+        </w:rPr>
+        <w:instrText xml:space="preserve"> ADDIN ZOTERO_ITEM CSL_CITATION {"citationID":"uEqvh6Mi","properties":{"formattedCitation":"(Bradbury &amp; Vehrencamp, 2014; Byers &amp; Kroodsma, 2009; Patricelli &amp; Hebets, 2016)","plainCitation":"(Bradbury &amp; Vehrencamp, 2014; Byers &amp; Kroodsma, 2009; Patricelli &amp; Hebets, 2016)","noteIndex":0},"citationItems":[{"id":"9TL0V1zp/oiubLbLU","uris":["http://zotero.org/users/local/5nTxvAar/items/QUGVPA2I",["http://zotero.org/users/local/5nTxvAar/items/QUGVPA2I"]],"itemData":{"id":775,"type":"article-journal","abstract":"Lay Summary.  Although related fields such as ecology and neurobiology have accepted that reductionist paradigms may be insufficient for understanding complex s","container-title":"Behavioral Ecology","DOI":"10.1093/beheco/aru014","ISSN":"1045-2249","issue":"3","journalAbbreviation":"Behav Ecol","language":"en","page":"435-442","source":"academic.oup.com","title":"Complexity and behavioral ecology","volume":"25","author":[{"family":"Bradbury","given":"Jack W."},{"family":"Vehrencamp","given":"Sandra L."}],"issued":{"date-parts":[["2014",5,1]]}}},{"id":"9TL0V1zp/NWvs5B0Q","uris":["http://zotero.org/users/local/5nTxvAar/items/QVJ7IXE5",["http://zotero.org/users/local/5nTxvAar/items/QVJ7IXE5"]],"itemData":{"id":588,"type":"article-journal","abstract":"Males of many songbird species use song repertoires that contain multiple song types. A commonly encountered evolutionary explanation for this trait and its recurrent appearance among songbird species is that repertoires have arisen in response to widespread female preference for mates with larger song or syllable repertoires. To assess whether the available evidence supports this hypothesis, we reviewed the literature on the relationship between mate choice and song repertoire size. Our review revealed an array of results that was ultimately inconclusive with regard to the generality of the mate choice hypothesis. Given the ambiguity of these results, we also examined patterns of song use and development and found that some patterns (e.g. overproduction during song ontogeny, repertoires of non-interchangeable songs, hidden repertoires and the prevalence of small repertoires) are at odds with outcomes expected if female preference for larger repertoires were common. We conclude that these cross-species patterns of song use suggest that female preference for larger repertoires is not widespread. We propose that song repertoires have generally arisen not through selection for repertoire size per se, but rather as a by-product of social conditions that favoured the evolution of complex signalling systems.","container-title":"Animal Behaviour","DOI":"10.1016/j.anbehav.2008.10.003","ISSN":"0003-3472","issue":"1","journalAbbreviation":"Animal Behaviour","page":"13-22","source":"ScienceDirect","title":"Female mate choice and songbird song repertoires","volume":"77","author":[{"family":"Byers","given":"Bruce E."},{"family":"Kroodsma","given":"Donald E."}],"issued":{"date-parts":[["2009",1,1]]}}},{"id":"9TL0V1zp/2BmPMIfm","uris":["http://zotero.org/users/local/5nTxvAar/items/QRTYNJJF",["http://zotero.org/users/local/5nTxvAar/items/QRTYNJJF"]],"itemData":{"id":663,"type":"article-journal","container-title":"Current Opinion in Behavioral Sciences","page":"80-89","title":"New dimensions in animal communication: the case for complexity","volume":"12","author":[{"family":"Patricelli","given":"Gail L."},{"family":"Hebets","given":"Eileen A."}],"issued":{"date-parts":[["2016"]]}}}],"schema":"https://github.com/citation-style-language/schema/raw/master/csl-citation.json"} </w:instrText>
+      </w:r>
+      <w:r>
+        <w:rPr>
+          <w:highlight w:val="yellow"/>
+        </w:rPr>
         <w:fldChar w:fldCharType="separate"/>
       </w:r>
       <w:r>
-        <w:t>(Byers &amp; Kroodsma, 2009; Bradbury &amp; Vehrencamp, 2014; Patricelli &amp; Hebets, 2016)</w:t>
-      </w:r>
-      <w:r>
+        <w:rPr>
+          <w:highlight w:val="yellow"/>
+        </w:rPr>
+        <w:t>(Bradbury &amp; Vehrencamp, 2014; Byers &amp; Kroodsma, 2009; Patricelli &amp; Hebets, 2016)</w:t>
+      </w:r>
+      <w:r>
+        <w:rPr>
+          <w:highlight w:val="yellow"/>
+        </w:rPr>
         <w:fldChar w:fldCharType="end"/>
       </w:r>
       <w:r>
-        <w:t xml:space="preserve">. </w:t>
+        <w:rPr>
+          <w:highlight w:val="yellow"/>
+        </w:rPr>
+        <w:t>.</w:t>
+      </w:r>
+      <w:r>
+        <w:t xml:space="preserve"> </w:t>
       </w:r>
       <w:r>
         <w:t>One</w:t>
@@ -859,7 +898,13 @@
         <w:t xml:space="preserve"> </w:t>
       </w:r>
       <w:r>
-        <w:t>perform the most complex displays ($CITE)</w:t>
+        <w:t xml:space="preserve">perform the most complex </w:t>
+      </w:r>
+      <w:r>
+        <w:rPr>
+          <w:highlight w:val="yellow"/>
+        </w:rPr>
+        <w:t>displays ($CITE)</w:t>
       </w:r>
     </w:p>
     <w:p>
@@ -903,10 +948,19 @@
         <w:t xml:space="preserve">number of behavioral elements contained in a display. </w:t>
       </w:r>
       <w:r>
+        <w:rPr>
+          <w:highlight w:val="yellow"/>
+        </w:rPr>
         <w:t>For example, female $EX and $EX</w:t>
       </w:r>
       <w:r>
-        <w:t xml:space="preserve"> prefer males who sing songs with large repertoires. </w:t>
+        <w:rPr>
+          <w:highlight w:val="yellow"/>
+        </w:rPr>
+        <w:t xml:space="preserve"> prefer males who sing songs with large repertoires</w:t>
+      </w:r>
+      <w:r>
+        <w:t xml:space="preserve">. </w:t>
       </w:r>
       <w:r>
         <w:t xml:space="preserve">Recent work has </w:t>
@@ -945,7 +999,32 @@
         <w:t xml:space="preserve"> measured in terms of entropy</w:t>
       </w:r>
       <w:r>
-        <w:t xml:space="preserve"> (sensus $SHANNON)</w:t>
+        <w:t xml:space="preserve"> </w:t>
+      </w:r>
+      <w:r>
+        <w:fldChar w:fldCharType="begin"/>
+      </w:r>
+      <w:r>
+        <w:instrText xml:space="preserve"> ADDIN ZOTERO_ITEM CSL_CITATION {"citationID":"GWHsv0mw","properties":{"formattedCitation":"({\\i{}sensu} Shannon, 1948)","plainCitation":"(sensu Shannon, 1948)","noteIndex":0},"citationItems":[{"id":479,"uris":["http://zotero.org/users/4834474/items/M8EJGXJ2"],"itemData":{"id":479,"type":"article-journal","container-title":"The Bell system technical journal","issue":"3","note":"publisher: Nokia Bell Labs","page":"379–423","source":"Google Scholar","title":"A mathematical theory of communication","volume":"27","author":[{"family":"Shannon","given":"Claude E."}],"issued":{"date-parts":[["1948"]]}},"label":"page","prefix":"&lt;i&gt;sensu&lt;/i&gt; "}],"schema":"https://github.com/citation-style-language/schema/raw/master/csl-citation.json"} </w:instrText>
+      </w:r>
+      <w:r>
+        <w:fldChar w:fldCharType="separate"/>
+      </w:r>
+      <w:r>
+        <w:t>(</w:t>
+      </w:r>
+      <w:r>
+        <w:rPr>
+          <w:i/>
+          <w:iCs/>
+        </w:rPr>
+        <w:t>sensu</w:t>
+      </w:r>
+      <w:r>
+        <w:t xml:space="preserve"> Shannon, 1948)</w:t>
+      </w:r>
+      <w:r>
+        <w:fldChar w:fldCharType="end"/>
       </w:r>
       <w:r>
         <w:t xml:space="preserve">. </w:t>
@@ -969,13 +1048,28 @@
         <w:t xml:space="preserve">” </w:t>
       </w:r>
       <w:r>
-        <w:t xml:space="preserve">less predictable, arrangements. For example, female $EX and $EX prefer males who sing </w:t>
-      </w:r>
-      <w:r>
+        <w:t xml:space="preserve">less predictable, arrangements. </w:t>
+      </w:r>
+      <w:r>
+        <w:rPr>
+          <w:highlight w:val="yellow"/>
+        </w:rPr>
+        <w:t xml:space="preserve">For example, female $EX and $EX prefer males who sing </w:t>
+      </w:r>
+      <w:r>
+        <w:rPr>
+          <w:highlight w:val="yellow"/>
+        </w:rPr>
         <w:t>higher entropy sequences of songs</w:t>
       </w:r>
       <w:r>
-        <w:t xml:space="preserve">. </w:t>
+        <w:rPr>
+          <w:highlight w:val="yellow"/>
+        </w:rPr>
+        <w:t>.</w:t>
+      </w:r>
+      <w:r>
+        <w:t xml:space="preserve"> </w:t>
       </w:r>
     </w:p>
     <w:p>
@@ -1034,7 +1128,16 @@
         <w:t>based on common motifs or repeated stretches of elements</w:t>
       </w:r>
       <w:r>
-        <w:t xml:space="preserve"> ($CITE)</w:t>
+        <w:t xml:space="preserve"> ($</w:t>
+      </w:r>
+      <w:r>
+        <w:rPr>
+          <w:highlight w:val="yellow"/>
+        </w:rPr>
+        <w:t>CITE</w:t>
+      </w:r>
+      <w:r>
+        <w:t>)</w:t>
       </w:r>
       <w:r>
         <w:t xml:space="preserve">. In other words, a </w:t>
@@ -1282,46 +1385,70 @@
         <w:t>-</w:t>
       </w:r>
       <w:r>
-        <w:t>known for their extraordinary courtship displays</w:t>
-      </w:r>
-      <w:r>
-        <w:t xml:space="preserve"> and </w:t>
-      </w:r>
-      <w:r>
-        <w:t>ornate plumage</w:t>
-      </w:r>
-      <w:r>
-        <w:t xml:space="preserve"> (Kirwan and Green $CITE)</w:t>
-      </w:r>
-      <w:r>
-        <w:t xml:space="preserve">. With the </w:t>
-      </w:r>
-      <w:r>
-        <w:t>highest percentage of lek-mating species (~84%)</w:t>
+        <w:t>known for their extraordinary courtship display</w:t>
+      </w:r>
+      <w:r>
+        <w:t xml:space="preserve"> dances </w:t>
+      </w:r>
+      <w:r>
+        <w:fldChar w:fldCharType="begin"/>
+      </w:r>
+      <w:r>
+        <w:instrText xml:space="preserve"> ADDIN ZOTERO_ITEM CSL_CITATION {"citationID":"PcnexaWZ","properties":{"formattedCitation":"(Kirwan &amp; Green, 2011)","plainCitation":"(Kirwan &amp; Green, 2011)","noteIndex":0},"citationItems":[{"id":2584,"uris":["http://zotero.org/groups/2783932/items/KMXNPY6R"],"itemData":{"id":2584,"type":"book","publisher":"Princeton University Press","source":"Google Scholar","title":"Cotingas and manakins","author":[{"family":"Kirwan","given":"Guy M."},{"family":"Green","given":"Graeme"}],"issued":{"date-parts":[["2011"]]}}}],"schema":"https://github.com/citation-style-language/schema/raw/master/csl-citation.json"} </w:instrText>
+      </w:r>
+      <w:r>
+        <w:fldChar w:fldCharType="separate"/>
+      </w:r>
+      <w:r>
+        <w:t>(Kirwan &amp; Green, 2011)</w:t>
+      </w:r>
+      <w:r>
+        <w:fldChar w:fldCharType="end"/>
+      </w:r>
+      <w:r>
+        <w:t xml:space="preserve">. </w:t>
+      </w:r>
+      <w:r>
+        <w:t>M</w:t>
+      </w:r>
+      <w:r>
+        <w:t xml:space="preserve">anakins </w:t>
+      </w:r>
+      <w:r>
+        <w:t xml:space="preserve">are also </w:t>
+      </w:r>
+      <w:r>
+        <w:t xml:space="preserve">among the </w:t>
+      </w:r>
+      <w:r>
+        <w:t>“lekkiest” famil</w:t>
+      </w:r>
+      <w:r>
+        <w:t xml:space="preserve">ies </w:t>
+      </w:r>
+      <w:r>
+        <w:t>in the animal kingdom</w:t>
       </w:r>
       <w:r>
         <w:t xml:space="preserve">, </w:t>
       </w:r>
       <w:r>
-        <w:t xml:space="preserve">manakins </w:t>
-      </w:r>
-      <w:r>
-        <w:t xml:space="preserve">are also </w:t>
-      </w:r>
-      <w:r>
-        <w:t xml:space="preserve">among the </w:t>
-      </w:r>
-      <w:r>
-        <w:t>“lekkiest” famil</w:t>
-      </w:r>
-      <w:r>
-        <w:t xml:space="preserve">ies </w:t>
-      </w:r>
-      <w:r>
-        <w:t>in the animal kingdom (</w:t>
-      </w:r>
-      <w:r>
-        <w:t>McDonald 2010)</w:t>
+        <w:t xml:space="preserve">With the highest percentage of lek-mating species </w:t>
+      </w:r>
+      <w:r>
+        <w:fldChar w:fldCharType="begin"/>
+      </w:r>
+      <w:r>
+        <w:instrText xml:space="preserve"> ADDIN ZOTERO_ITEM CSL_CITATION {"citationID":"yCjucLvV","properties":{"formattedCitation":"(~84%; McDonald, 2010)","plainCitation":"(~84%; McDonald, 2010)","noteIndex":0},"citationItems":[{"id":305,"uris":["http://zotero.org/users/4834474/items/DKMDRXWX"],"itemData":{"id":305,"type":"chapter","container-title":"Advances in the Study of Behavior","page":"55–81","publisher":"Elsevier","source":"Google Scholar","title":"A spatial dance to the music of time in the leks of long-tailed manakins","volume":"42","author":[{"family":"McDonald","given":"David B."}],"issued":{"date-parts":[["2010"]]}},"label":"page","prefix":"~84%; "}],"schema":"https://github.com/citation-style-language/schema/raw/master/csl-citation.json"} </w:instrText>
+      </w:r>
+      <w:r>
+        <w:fldChar w:fldCharType="separate"/>
+      </w:r>
+      <w:r>
+        <w:t>(~84%; McDonald, 2010)</w:t>
+      </w:r>
+      <w:r>
+        <w:fldChar w:fldCharType="end"/>
       </w:r>
       <w:r>
         <w:t>.</w:t>
@@ -1336,66 +1463,132 @@
         <w:t>because</w:t>
       </w:r>
       <w:r>
-        <w:t xml:space="preserve"> males provide neither parental care nor other resources valuable to breeding females (Gibson &amp; Bradbury, 1985). Females, therefore, choose mates based solely on ornamentation </w:t>
-      </w:r>
-      <w:r>
+        <w:t xml:space="preserve"> males provide neither parental care nor other resources valuable to breeding females (</w:t>
+      </w:r>
+      <w:r>
+        <w:rPr>
+          <w:highlight w:val="yellow"/>
+        </w:rPr>
+        <w:t xml:space="preserve">Gibson &amp; Bradbury, 1985). Females, therefore, choose mates based solely on ornamentation </w:t>
+      </w:r>
+      <w:r>
+        <w:rPr>
+          <w:highlight w:val="yellow"/>
+        </w:rPr>
         <w:fldChar w:fldCharType="begin"/>
       </w:r>
       <w:r>
-        <w:instrText xml:space="preserve"> ADDIN ZOTERO_ITEM CSL_CITATION {"citationID":"o6aweQT5","properties":{"formattedCitation":"(Zuk et al., 1990)","plainCitation":"(Zuk et al., 1990)","noteIndex":0},"citationItems":[{"id":140,"uris":["http://zotero.org/users/local/5nTxvAar/items/RUB6KHQC"],"uri":["http://zotero.org/users/local/5nTxvAar/items/RUB6KHQC"],"itemData":{"id":140,"type":"article-journal","container-title":"The American Naturalist","DOI":"10.1086/285107","ISSN":"0003-0147, 1537-5323","issue":"4","language":"en","page":"459-473","source":"Crossref","title":"The Role of Male Ornaments and Courtship Behavior in Female Mate Choice of Red Jungle Fowl","volume":"136","author":[{"family":"Zuk","given":"Marlene"},{"family":"Thornhill","given":"Randy"},{"family":"Ligon","given":"J. David"},{"family":"Johnson","given":"Kristine"},{"family":"Austad","given":"Steven"},{"family":"Ligon","given":"Sandra H."},{"family":"Thornhill","given":"Nancy Wilmsen"},{"family":"Costin","given":"Colleen"}],"issued":{"date-parts":[["1990",10]]}}}],"schema":"https://github.com/citation-style-language/schema/raw/master/csl-citation.json"} </w:instrText>
-      </w:r>
-      <w:r>
+        <w:rPr>
+          <w:highlight w:val="yellow"/>
+        </w:rPr>
+        <w:instrText xml:space="preserve"> ADDIN ZOTERO_ITEM CSL_CITATION {"citationID":"o6aweQT5","properties":{"formattedCitation":"(Zuk et al., 1990)","plainCitation":"(Zuk et al., 1990)","noteIndex":0},"citationItems":[{"id":"9TL0V1zp/ocFPl6fz","uris":["http://zotero.org/users/local/5nTxvAar/items/RUB6KHQC",["http://zotero.org/users/local/5nTxvAar/items/RUB6KHQC"]],"itemData":{"id":140,"type":"article-journal","container-title":"The American Naturalist","DOI":"10.1086/285107","ISSN":"0003-0147, 1537-5323","issue":"4","language":"en","page":"459-473","source":"Crossref","title":"The Role of Male Ornaments and Courtship Behavior in Female Mate Choice of Red Jungle Fowl","volume":"136","author":[{"family":"Zuk","given":"Marlene"},{"family":"Thornhill","given":"Randy"},{"family":"Ligon","given":"J. David"},{"family":"Johnson","given":"Kristine"},{"family":"Austad","given":"Steven"},{"family":"Ligon","given":"Sandra H."},{"family":"Thornhill","given":"Nancy Wilmsen"},{"family":"Costin","given":"Colleen"}],"issued":{"date-parts":[["1990",10]]}}}],"schema":"https://github.com/citation-style-language/schema/raw/master/csl-citation.json"} </w:instrText>
+      </w:r>
+      <w:r>
+        <w:rPr>
+          <w:highlight w:val="yellow"/>
+        </w:rPr>
         <w:fldChar w:fldCharType="separate"/>
       </w:r>
       <w:r>
+        <w:rPr>
+          <w:highlight w:val="yellow"/>
+        </w:rPr>
         <w:t>(Zuk et al., 1990)</w:t>
       </w:r>
       <w:r>
+        <w:rPr>
+          <w:highlight w:val="yellow"/>
+        </w:rPr>
         <w:fldChar w:fldCharType="end"/>
       </w:r>
       <w:r>
+        <w:rPr>
+          <w:highlight w:val="yellow"/>
+        </w:rPr>
         <w:t xml:space="preserve">, </w:t>
       </w:r>
       <w:r>
+        <w:rPr>
+          <w:highlight w:val="yellow"/>
+        </w:rPr>
         <w:t xml:space="preserve">the characteristics of physical </w:t>
       </w:r>
       <w:r>
+        <w:rPr>
+          <w:highlight w:val="yellow"/>
+        </w:rPr>
         <w:t xml:space="preserve">courtship displays </w:t>
       </w:r>
       <w:r>
+        <w:rPr>
+          <w:highlight w:val="yellow"/>
+        </w:rPr>
         <w:fldChar w:fldCharType="begin"/>
       </w:r>
       <w:r>
-        <w:instrText xml:space="preserve"> ADDIN ZOTERO_ITEM CSL_CITATION {"citationID":"UGxMWbBs","properties":{"formattedCitation":"(Gibson and Bradbury 1985)","plainCitation":"(Gibson and Bradbury 1985)","dontUpdate":true,"noteIndex":0},"citationItems":[{"id":182,"uris":["http://zotero.org/users/local/5nTxvAar/items/Z8H54B3U"],"uri":["http://zotero.org/users/local/5nTxvAar/items/Z8H54B3U"],"itemData":{"id":182,"type":"article-journal","abstract":"Mate choice cues in sage grouse were reinvestigated by analyzing relationships between male mating success and a range of suggested cues. Display cues were implicated by significant relationships between mating status (whether or not a male mated) and lek attendance, display rate (corrected for effects of female proximity and time of day) and an acoustic component related to temporal and frequency measure of a whistle emitted during the strut display. Although display rate and the acoustic component were intercorrelated, both exerted significant partial effects on mating success in multivariate analyses. These display measures also differed significantly between males. In contrast, mating success was not significantly related to measures of territory characteristics, including size and proximity to the lek center, or to body size. These results resolve discrepancies between previous studies and provide a basis for experimental analysis of the role of female choice in this lek system.","container-title":"Behavioral Ecology and Sociobiology","ISSN":"0340-5443","issue":"2","page":"117-123","source":"JSTOR","title":"Sexual Selection in Lekking Sage Grouse: Phenotypic Correlates of Male Mating Success","title-short":"Sexual Selection in Lekking Sage Grouse","volume":"18","author":[{"family":"Gibson","given":"R. M."},{"family":"Bradbury","given":"J. W."}],"issued":{"date-parts":[["1985"]]}}}],"schema":"https://github.com/citation-style-language/schema/raw/master/csl-citation.json"} </w:instrText>
-      </w:r>
-      <w:r>
+        <w:rPr>
+          <w:highlight w:val="yellow"/>
+        </w:rPr>
+        <w:instrText xml:space="preserve"> ADDIN ZOTERO_ITEM CSL_CITATION {"citationID":"UGxMWbBs","properties":{"formattedCitation":"(Gibson and Bradbury 1985)","plainCitation":"(Gibson and Bradbury 1985)","dontUpdate":true,"noteIndex":0},"citationItems":[{"id":"9TL0V1zp/jaTIkD4j","uris":["http://zotero.org/users/local/5nTxvAar/items/Z8H54B3U",["http://zotero.org/users/local/5nTxvAar/items/Z8H54B3U"]],"itemData":{"id":182,"type":"article-journal","abstract":"Mate choice cues in sage grouse were reinvestigated by analyzing relationships between male mating success and a range of suggested cues. Display cues were implicated by significant relationships between mating status (whether or not a male mated) and lek attendance, display rate (corrected for effects of female proximity and time of day) and an acoustic component related to temporal and frequency measure of a whistle emitted during the strut display. Although display rate and the acoustic component were intercorrelated, both exerted significant partial effects on mating success in multivariate analyses. These display measures also differed significantly between males. In contrast, mating success was not significantly related to measures of territory characteristics, including size and proximity to the lek center, or to body size. These results resolve discrepancies between previous studies and provide a basis for experimental analysis of the role of female choice in this lek system.","container-title":"Behavioral Ecology and Sociobiology","ISSN":"0340-5443","issue":"2","page":"117-123","source":"JSTOR","title":"Sexual Selection in Lekking Sage Grouse: Phenotypic Correlates of Male Mating Success","title-short":"Sexual Selection in Lekking Sage Grouse","volume":"18","author":[{"family":"Gibson","given":"R. M."},{"family":"Bradbury","given":"J. W."}],"issued":{"date-parts":[["1985"]]}}}],"schema":"https://github.com/citation-style-language/schema/raw/master/csl-citation.json"} </w:instrText>
+      </w:r>
+      <w:r>
+        <w:rPr>
+          <w:highlight w:val="yellow"/>
+        </w:rPr>
         <w:fldChar w:fldCharType="separate"/>
       </w:r>
       <w:r>
+        <w:rPr>
+          <w:highlight w:val="yellow"/>
+        </w:rPr>
         <w:t>(Barske, Schlinger, Wikelski, &amp; Fusani, 2011)</w:t>
       </w:r>
       <w:r>
+        <w:rPr>
+          <w:highlight w:val="yellow"/>
+        </w:rPr>
         <w:fldChar w:fldCharType="end"/>
       </w:r>
       <w:r>
+        <w:rPr>
+          <w:highlight w:val="yellow"/>
+        </w:rPr>
         <w:t xml:space="preserve">, or a combination of elaborate plumage and display </w:t>
       </w:r>
       <w:r>
+        <w:rPr>
+          <w:highlight w:val="yellow"/>
+        </w:rPr>
         <w:fldChar w:fldCharType="begin"/>
       </w:r>
       <w:r>
-        <w:instrText xml:space="preserve"> ADDIN ZOTERO_ITEM CSL_CITATION {"citationID":"jnPici3y","properties":{"formattedCitation":"(Kodric-Brown &amp; Nicoletto, 2001)","plainCitation":"(Kodric-Brown &amp; Nicoletto, 2001)","noteIndex":0},"citationItems":[{"id":186,"uris":["http://zotero.org/users/local/5nTxvAar/items/74D9ISD4"],"uri":["http://zotero.org/users/local/5nTxvAar/items/74D9ISD4"],"itemData":{"id":186,"type":"article-journal","abstract":"The effect of two components of male courtship, color and display behavior, on female choice of mates was investigated in the guppy (Poecilia reticulata). Computer-modified videos were constructed to determine the relative importance of a static trait, the presence or absence of carotenoid pigment (C and NC), and a dynamic trait, high and low display rate (HD and LD), on female response. Females were given a choice between all combinations of male display and color in a binary choice design. Preference was determined by the time females spent visually inspecting the animation. Females preferred animations with high display rates when both animations displayed color (CHD vs CLD), but not in the absence of color (NCHD vs NCLD). Equal numbers of females chose the color/low-display animation and the no-color/high-display animation when the two were paired. Conversely, color became a criterion of choice when both animations showed a low display rate (CLD vs NCLD), but not when both displayed at a high rate (CHD vs NCHD). These results suggest that females use both static and dynamic traits to evaluate males, but their rankings are affected by the choices available. Results of these experiments provide insights into how females use multiple traits to assess males.","container-title":"Behavioral Ecology and Sociobiology","ISSN":"0340-5443","issue":"4","page":"346-351","source":"JSTOR","title":"Female Choice in the Guppy (Poecilia reticulata): The Interaction between Male Color and Display","title-short":"Female Choice in the Guppy (Poecilia reticulata)","volume":"50","author":[{"family":"Kodric-Brown","given":"Astrid"},{"family":"Nicoletto","given":"Paul F."}],"issued":{"date-parts":[["2001"]]}}}],"schema":"https://github.com/citation-style-language/schema/raw/master/csl-citation.json"} </w:instrText>
-      </w:r>
-      <w:r>
+        <w:rPr>
+          <w:highlight w:val="yellow"/>
+        </w:rPr>
+        <w:instrText xml:space="preserve"> ADDIN ZOTERO_ITEM CSL_CITATION {"citationID":"jnPici3y","properties":{"formattedCitation":"(Kodric-Brown &amp; Nicoletto, 2001)","plainCitation":"(Kodric-Brown &amp; Nicoletto, 2001)","noteIndex":0},"citationItems":[{"id":"9TL0V1zp/Ih76rY8P","uris":["http://zotero.org/users/local/5nTxvAar/items/74D9ISD4",["http://zotero.org/users/local/5nTxvAar/items/74D9ISD4"]],"itemData":{"id":186,"type":"article-journal","abstract":"The effect of two components of male courtship, color and display behavior, on female choice of mates was investigated in the guppy (Poecilia reticulata). Computer-modified videos were constructed to determine the relative importance of a static trait, the presence or absence of carotenoid pigment (C and NC), and a dynamic trait, high and low display rate (HD and LD), on female response. Females were given a choice between all combinations of male display and color in a binary choice design. Preference was determined by the time females spent visually inspecting the animation. Females preferred animations with high display rates when both animations displayed color (CHD vs CLD), but not in the absence of color (NCHD vs NCLD). Equal numbers of females chose the color/low-display animation and the no-color/high-display animation when the two were paired. Conversely, color became a criterion of choice when both animations showed a low display rate (CLD vs NCLD), but not when both displayed at a high rate (CHD vs NCHD). These results suggest that females use both static and dynamic traits to evaluate males, but their rankings are affected by the choices available. Results of these experiments provide insights into how females use multiple traits to assess males.","container-title":"Behavioral Ecology and Sociobiology","ISSN":"0340-5443","issue":"4","page":"346-351","source":"JSTOR","title":"Female Choice in the Guppy (Poecilia reticulata): The Interaction between Male Color and Display","title-short":"Female Choice in the Guppy (Poecilia reticulata)","volume":"50","author":[{"family":"Kodric-Brown","given":"Astrid"},{"family":"Nicoletto","given":"Paul F."}],"issued":{"date-parts":[["2001"]]}}}],"schema":"https://github.com/citation-style-language/schema/raw/master/csl-citation.json"} </w:instrText>
+      </w:r>
+      <w:r>
+        <w:rPr>
+          <w:highlight w:val="yellow"/>
+        </w:rPr>
         <w:fldChar w:fldCharType="separate"/>
       </w:r>
       <w:r>
+        <w:rPr>
+          <w:highlight w:val="yellow"/>
+        </w:rPr>
         <w:t>(Kodric-Brown &amp; Nicoletto, 2001)</w:t>
       </w:r>
       <w:r>
+        <w:rPr>
+          <w:highlight w:val="yellow"/>
+        </w:rPr>
         <w:fldChar w:fldCharType="end"/>
       </w:r>
       <w:r>
+        <w:rPr>
+          <w:highlight w:val="yellow"/>
+        </w:rPr>
         <w:t>.</w:t>
       </w:r>
       <w:r>
@@ -1438,10 +1631,13 @@
         <w:t xml:space="preserve">remain little-studied </w:t>
       </w:r>
       <w:r>
-        <w:t>(Prum &amp; Johnson, 1987</w:t>
-      </w:r>
-      <w:r>
-        <w:t xml:space="preserve">, Snow &amp; Snow 1992). We </w:t>
+        <w:rPr>
+          <w:highlight w:val="yellow"/>
+        </w:rPr>
+        <w:t>(Prum &amp; Johnson, 1987, Snow &amp; Snow 1992).</w:t>
+      </w:r>
+      <w:r>
+        <w:t xml:space="preserve"> We </w:t>
       </w:r>
       <w:r>
         <w:t xml:space="preserve">used video observation </w:t>
@@ -1811,7 +2007,22 @@
         <w:t>elaborate gymnastic displays</w:t>
       </w:r>
       <w:r>
-        <w:t xml:space="preserve"> ($PRUM)</w:t>
+        <w:t xml:space="preserve"> </w:t>
+      </w:r>
+      <w:r>
+        <w:fldChar w:fldCharType="begin"/>
+      </w:r>
+      <w:r>
+        <w:instrText xml:space="preserve"> ADDIN ZOTERO_ITEM CSL_CITATION {"citationID":"ipZjJXSC","properties":{"formattedCitation":"(Prum &amp; Johnson, 1987)","plainCitation":"(Prum &amp; Johnson, 1987)","noteIndex":0},"citationItems":[{"id":403,"uris":["http://zotero.org/users/4834474/items/4WVCB2G9"],"itemData":{"id":403,"type":"article-journal","container-title":"Wilson Bulletin","source":"Google Scholar","title":"Display behavior, foraging ecology, and systematics of the Golden-winged Manakin (&lt;i&gt;Masius chrysopterus&lt;/i&gt;)","volume":"87","author":[{"family":"Prum","given":"R. O."},{"family":"Johnson","given":"A. E."}],"issued":{"date-parts":[["1987"]]}}}],"schema":"https://github.com/citation-style-language/schema/raw/master/csl-citation.json"} </w:instrText>
+      </w:r>
+      <w:r>
+        <w:fldChar w:fldCharType="separate"/>
+      </w:r>
+      <w:r>
+        <w:t>(Prum &amp; Johnson, 1987)</w:t>
+      </w:r>
+      <w:r>
+        <w:fldChar w:fldCharType="end"/>
       </w:r>
       <w:r>
         <w:t xml:space="preserve">. </w:t>
@@ -1832,7 +2043,10 @@
         <w:t xml:space="preserve">often </w:t>
       </w:r>
       <w:r>
-        <w:t>in aural</w:t>
+        <w:t xml:space="preserve">in </w:t>
+      </w:r>
+      <w:r>
+        <w:t>aural</w:t>
       </w:r>
       <w:r>
         <w:t>,</w:t>
@@ -1877,39 +2091,21 @@
         <w:t xml:space="preserve"> </w:t>
       </w:r>
       <w:r>
-        <w:rPr>
-          <w:highlight w:val="yellow"/>
-        </w:rPr>
         <w:fldChar w:fldCharType="begin"/>
       </w:r>
       <w:r>
-        <w:rPr>
-          <w:highlight w:val="yellow"/>
-        </w:rPr>
-        <w:instrText xml:space="preserve"> ADDIN ZOTERO_ITEM CSL_CITATION {"citationID":"a6n78tuo79","properties":{"formattedCitation":"(Bradbury, 1981)","plainCitation":"(Bradbury, 1981)","noteIndex":0},"citationItems":[{"id":273,"uris":["http://zotero.org/users/local/5nTxvAar/items/28CP76AX"],"uri":["http://zotero.org/users/local/5nTxvAar/items/28CP76AX"],"itemData":{"id":273,"type":"chapter","container-title":"Natural selection and social behavior: recent research and new theory","event-place":"New York","page":"138-169","publisher":"Chiron Press","publisher-place":"New York","title":"The Evolution of Leks","author":[{"family":"Bradbury","given":"Jack W."}],"editor":[{"family":"Alexander","given":"Richard D."},{"family":"Tinkle","given":"Donald W."}],"issued":{"date-parts":[["1981"]]}}}],"schema":"https://github.com/citation-style-language/schema/raw/master/csl-citation.json"} </w:instrText>
-      </w:r>
-      <w:r>
-        <w:rPr>
-          <w:highlight w:val="yellow"/>
-        </w:rPr>
+        <w:instrText xml:space="preserve"> ADDIN ZOTERO_ITEM CSL_CITATION {"citationID":"r2zOYVpf","properties":{"formattedCitation":"(Bradbury, 1981)","plainCitation":"(Bradbury, 1981)","noteIndex":0},"citationItems":[{"id":3058,"uris":["http://zotero.org/users/4834474/items/I34MZD43"],"itemData":{"id":3058,"type":"article-journal","container-title":"Natural selection and social behavior","note":"publisher: Chiron Press","page":"138–169","source":"Google Scholar","title":"The evolution of leks","author":[{"family":"Bradbury","given":"J. W."}],"issued":{"date-parts":[["1981"]]}}}],"schema":"https://github.com/citation-style-language/schema/raw/master/csl-citation.json"} </w:instrText>
+      </w:r>
+      <w:r>
         <w:fldChar w:fldCharType="separate"/>
       </w:r>
       <w:r>
-        <w:rPr>
-          <w:highlight w:val="yellow"/>
-        </w:rPr>
         <w:t>(Bradbury, 1981)</w:t>
       </w:r>
       <w:r>
-        <w:rPr>
-          <w:highlight w:val="yellow"/>
-        </w:rPr>
         <w:fldChar w:fldCharType="end"/>
       </w:r>
       <w:r>
-        <w:rPr>
-          <w:highlight w:val="yellow"/>
-        </w:rPr>
         <w:t>.</w:t>
       </w:r>
       <w:r>
@@ -1941,7 +2137,10 @@
         <w:t>Masius</w:t>
       </w:r>
       <w:r>
-        <w:t xml:space="preserve"> have an overall green plumage while </w:t>
+        <w:t xml:space="preserve"> have an overall green plumage</w:t>
+      </w:r>
+      <w:r>
+        <w:t xml:space="preserve"> while </w:t>
       </w:r>
       <w:r>
         <w:t>male</w:t>
@@ -1971,22 +2170,25 @@
         <w:t xml:space="preserve">) plumages </w:t>
       </w:r>
       <w:r>
-        <w:t>over multiple years (</w:t>
-      </w:r>
-      <w:r>
-        <w:rPr>
-          <w:highlight w:val="yellow"/>
-        </w:rPr>
-        <w:t xml:space="preserve">Taylor et al. 2020, </w:t>
-      </w:r>
-      <w:r>
-        <w:rPr>
-          <w:highlight w:val="yellow"/>
-        </w:rPr>
-        <w:t>Schaedler et al. 2021</w:t>
-      </w:r>
-      <w:r>
-        <w:t xml:space="preserve">). </w:t>
+        <w:t xml:space="preserve">over multiple years </w:t>
+      </w:r>
+      <w:r>
+        <w:fldChar w:fldCharType="begin"/>
+      </w:r>
+      <w:r>
+        <w:instrText xml:space="preserve"> ADDIN ZOTERO_ITEM CSL_CITATION {"citationID":"Oq2qEoDc","properties":{"formattedCitation":"(Schaedler et al., 2021)","plainCitation":"(Schaedler et al., 2021)","noteIndex":0},"citationItems":[{"id":608,"uris":["http://zotero.org/users/4834474/items/NK5SPAXE"],"itemData":{"id":608,"type":"article-journal","abstract":"Birds with delayed plumage maturation exhibit a drab predefinitive plumage, often despite gonad maturation, before developing the definitive plumage associated with increased reproductive success. Manakins are a diverse clade of neotropical lekking birds with extreme sexual dichromatism, radical sexual displays, and a unique diversity in the predefinitive plumages of males across species. Here, we provide the first full review of the natural history of manakin predefinitive plumages as the basis for qualitatively addressing the six major hypotheses about the production and function of predefinitive plumages. We find little evidence to support the possibilities that manakin predefinitive plumages are directly constrained by inflexible molt schedules, resource limitations to definitive coloration, or hormonal ties to reproductive behaviors. There is little evidence that could support a crypsis function, although direct experimentation is needed, and mimicry is refuted except for one unusual species in which predefinitive males sire young. Instead, evidence from a handful of well-studied species suggests that predefinitive plumages help young males explicitly signal their social status, and thereby gain entry to the social hierarchies which dictate future reproductive success. Our conclusions are especially influenced by the unique fact that males of at least 11 species throughout the family exhibit multiple predefinitive plumage stages with distinctively male patches. For each hypothesis, we highlight ways in which a better knowledge of female and young male birds offers critical opportunities for the use of manakins as a model clade.","container-title":"Integrative and Comparative Biology","DOI":"10.1093/icb/icab063","ISSN":"1540-7063","issue":"4","journalAbbreviation":"Integrative and Comparative Biology","license":"All rights reserved","page":"1363-1377","source":"Silverchair","title":"Constraint and Function in the Predefinitive Plumages of Manakins (Aves: Pipridae)","title-short":"Constraint and Function in the Predefinitive Plumages of Manakins (Aves","volume":"61","author":[{"family":"Schaedler","given":"Laura M"},{"family":"Taylor","given":"Liam U"},{"family":"Prum","given":"Richard O"},{"family":"Anciães","given":"Marina"}],"issued":{"date-parts":[["2021",10,1]]}}}],"schema":"https://github.com/citation-style-language/schema/raw/master/csl-citation.json"} </w:instrText>
+      </w:r>
+      <w:r>
+        <w:fldChar w:fldCharType="separate"/>
+      </w:r>
+      <w:r>
+        <w:t>(Schaedler et al., 2021)</w:t>
+      </w:r>
+      <w:r>
+        <w:fldChar w:fldCharType="end"/>
+      </w:r>
+      <w:r>
+        <w:t xml:space="preserve">. </w:t>
       </w:r>
       <w:r>
         <w:t>Some older</w:t>
@@ -2289,40 +2491,49 @@
         <w:t xml:space="preserve"> detection program</w:t>
       </w:r>
       <w:r>
-        <w:t xml:space="preserve"> ($</w:t>
-      </w:r>
-      <w:r>
-        <w:rPr>
-          <w:highlight w:val="yellow"/>
-        </w:rPr>
-        <w:t>GITHUB</w:t>
+        <w:t xml:space="preserve"> (</w:t>
+      </w:r>
+      <w:r>
+        <w:t>github.com/ltaylor2/Masius_Movement</w:t>
       </w:r>
       <w:r>
         <w:t>)</w:t>
       </w:r>
       <w:r>
-        <w:t xml:space="preserve"> using the </w:t>
-      </w:r>
-      <w:r>
-        <w:rPr>
-          <w:highlight w:val="yellow"/>
-        </w:rPr>
+        <w:t xml:space="preserve"> using </w:t>
+      </w:r>
+      <w:r>
         <w:t xml:space="preserve">OpenCV </w:t>
       </w:r>
       <w:r>
-        <w:rPr>
-          <w:highlight w:val="yellow"/>
-        </w:rPr>
-        <w:t xml:space="preserve">library </w:t>
-      </w:r>
-      <w:r>
-        <w:rPr>
-          <w:highlight w:val="yellow"/>
-        </w:rPr>
-        <w:t>($CITE) in Python v. ($CITE</w:t>
-      </w:r>
-      <w:r>
-        <w:t xml:space="preserve">). After being flagged by the motion detection program, </w:t>
+        <w:t>v3.3</w:t>
+      </w:r>
+      <w:r>
+        <w:t xml:space="preserve"> in Python v</w:t>
+      </w:r>
+      <w:r>
+        <w:t xml:space="preserve">2.7 </w:t>
+      </w:r>
+      <w:r>
+        <w:fldChar w:fldCharType="begin"/>
+      </w:r>
+      <w:r>
+        <w:instrText xml:space="preserve"> ADDIN ZOTERO_ITEM CSL_CITATION {"citationID":"QQNl64Xj","properties":{"formattedCitation":"(Bradski, 2000)","plainCitation":"(Bradski, 2000)","noteIndex":0},"citationItems":[{"id":3052,"uris":["http://zotero.org/users/4834474/items/EZKKWCJF"],"itemData":{"id":3052,"type":"software","event-place":"Dr. Dobb's Journal of Software Tools","publisher-place":"Dr. Dobb's Journal of Software Tools","title":"The OpenCV Library","author":[{"family":"Bradski","given":"G"}],"issued":{"date-parts":[["2000"]]}}}],"schema":"https://github.com/citation-style-language/schema/raw/master/csl-citation.json"} </w:instrText>
+      </w:r>
+      <w:r>
+        <w:fldChar w:fldCharType="separate"/>
+      </w:r>
+      <w:r>
+        <w:t>(Bradski, 2000)</w:t>
+      </w:r>
+      <w:r>
+        <w:fldChar w:fldCharType="end"/>
+      </w:r>
+      <w:r>
+        <w:t>.</w:t>
+      </w:r>
+      <w:r>
+        <w:t xml:space="preserve"> After being flagged by the motion detection program, </w:t>
       </w:r>
       <w:r>
         <w:t xml:space="preserve">motion </w:t>
@@ -2449,22 +2660,25 @@
         <w:commentReference w:id="9"/>
       </w:r>
       <w:r>
-        <w:t>(</w:t>
-      </w:r>
-      <w:r>
-        <w:rPr>
-          <w:highlight w:val="yellow"/>
-        </w:rPr>
-        <w:t>Table 1</w:t>
-      </w:r>
-      <w:r>
-        <w:rPr>
-          <w:highlight w:val="yellow"/>
-        </w:rPr>
-        <w:t>; $PRUM_JOHNSON, $TAYLOR</w:t>
-      </w:r>
-      <w:r>
-        <w:t xml:space="preserve">). </w:t>
+        <w:fldChar w:fldCharType="begin"/>
+      </w:r>
+      <w:r>
+        <w:instrText xml:space="preserve"> ADDIN ZOTERO_ITEM CSL_CITATION {"citationID":"IPCv9kA0","properties":{"formattedCitation":"(Table 1; Prum &amp; Johnson, 1987; Taylor et al., 2020)","plainCitation":"(Table 1; Prum &amp; Johnson, 1987; Taylor et al., 2020)","noteIndex":0},"citationItems":[{"id":403,"uris":["http://zotero.org/users/4834474/items/4WVCB2G9"],"itemData":{"id":403,"type":"article-journal","container-title":"Wilson Bulletin","source":"Google Scholar","title":"Display behavior, foraging ecology, and systematics of the Golden-winged Manakin (&lt;i&gt;Masius chrysopterus&lt;/i&gt;)","volume":"87","author":[{"family":"Prum","given":"R. O."},{"family":"Johnson","given":"A. E."}],"issued":{"date-parts":[["1987"]]}},"label":"page","prefix":"Table 1; "},{"id":653,"uris":["http://zotero.org/users/4834474/items/9BRXBUTF"],"itemData":{"id":653,"type":"entry-encyclopedia","container-title":"Birds of the World","edition":"1.0","event-place":"Ithaca, New York","license":"All rights reserved","publisher":"Cornell Lab of Ornithology","publisher-place":"Ithaca, New York","title":"Golden-winged Manakin (&lt;i&gt;Masius chrysopterus&lt;/i&gt;)","URL":"https://neotropical.birds.cornell.edu/Species-Account/nb/species/gowman1/overview","author":[{"family":"Taylor","given":"Liam U"},{"family":"Oakley","given":"N"},{"family":"McDonald","given":"D"}],"editor":[{"literal":"T. S. Schulenberg"}],"accessed":{"date-parts":[["2019",5,7]]},"issued":{"date-parts":[["2020"]]}}}],"schema":"https://github.com/citation-style-language/schema/raw/master/csl-citation.json"} </w:instrText>
+      </w:r>
+      <w:r>
+        <w:fldChar w:fldCharType="separate"/>
+      </w:r>
+      <w:r>
+        <w:t>(Table 1; Prum &amp; Johnson, 1987; Taylor et al., 2020)</w:t>
+      </w:r>
+      <w:r>
+        <w:fldChar w:fldCharType="end"/>
+      </w:r>
+      <w:r>
+        <w:t>.</w:t>
+      </w:r>
+      <w:r>
+        <w:t xml:space="preserve"> </w:t>
       </w:r>
     </w:p>
     <w:p>
@@ -2489,43 +2703,73 @@
         <w:t xml:space="preserve"> </w:t>
       </w:r>
       <w:r>
-        <w:rPr>
-          <w:highlight w:val="yellow"/>
-        </w:rPr>
-        <w:t>($PRUM</w:t>
-      </w:r>
-      <w:r>
-        <w:rPr>
-          <w:highlight w:val="yellow"/>
-        </w:rPr>
-        <w:t>_JOHNSON</w:t>
-      </w:r>
-      <w:r>
-        <w:rPr>
-          <w:highlight w:val="yellow"/>
-        </w:rPr>
-        <w:t>, Taylor et al. 2018</w:t>
+        <w:fldChar w:fldCharType="begin"/>
+      </w:r>
+      <w:r>
+        <w:instrText xml:space="preserve"> ADDIN ZOTERO_ITEM CSL_CITATION {"citationID":"1tGxA3ZW","properties":{"formattedCitation":"(Prum &amp; Johnson, 1987; Taylor et al., 2020)","plainCitation":"(Prum &amp; Johnson, 1987; Taylor et al., 2020)","noteIndex":0},"citationItems":[{"id":403,"uris":["http://zotero.org/users/4834474/items/4WVCB2G9"],"itemData":{"id":403,"type":"article-journal","container-title":"Wilson Bulletin","source":"Google Scholar","title":"Display behavior, foraging ecology, and systematics of the Golden-winged Manakin (&lt;i&gt;Masius chrysopterus&lt;/i&gt;)","volume":"87","author":[{"family":"Prum","given":"R. O."},{"family":"Johnson","given":"A. E."}],"issued":{"date-parts":[["1987"]]}}},{"id":653,"uris":["http://zotero.org/users/4834474/items/9BRXBUTF"],"itemData":{"id":653,"type":"entry-encyclopedia","container-title":"Birds of the World","edition":"1.0","event-place":"Ithaca, New York","license":"All rights reserved","publisher":"Cornell Lab of Ornithology","publisher-place":"Ithaca, New York","title":"Golden-winged Manakin (&lt;i&gt;Masius chrysopterus&lt;/i&gt;)","URL":"https://neotropical.birds.cornell.edu/Species-Account/nb/species/gowman1/overview","author":[{"family":"Taylor","given":"Liam U"},{"family":"Oakley","given":"N"},{"family":"McDonald","given":"D"}],"editor":[{"literal":"T. S. Schulenberg"}],"accessed":{"date-parts":[["2019",5,7]]},"issued":{"date-parts":[["2020"]]}}}],"schema":"https://github.com/citation-style-language/schema/raw/master/csl-citation.json"} </w:instrText>
+      </w:r>
+      <w:r>
+        <w:fldChar w:fldCharType="separate"/>
+      </w:r>
+      <w:r>
+        <w:t>(Prum &amp; Johnson, 1987; Taylor et al., 2020)</w:t>
+      </w:r>
+      <w:r>
+        <w:fldChar w:fldCharType="end"/>
+      </w:r>
+      <w:r>
+        <w:t>.</w:t>
+      </w:r>
+      <w:r>
+        <w:t xml:space="preserve"> </w:t>
+      </w:r>
+      <w:r>
+        <w:t>For this study</w:t>
+      </w:r>
+      <w:r>
+        <w:t>, we excluded all displays</w:t>
+      </w:r>
+      <w:r>
+        <w:t xml:space="preserve"> </w:t>
+      </w:r>
+      <w:r>
+        <w:t xml:space="preserve">featuring multiple </w:t>
+      </w:r>
+      <w:r>
+        <w:t xml:space="preserve">dancing males </w:t>
+      </w:r>
+      <w:r>
+        <w:t>(n</w:t>
+      </w:r>
+      <w:r>
+        <w:t xml:space="preserve"> </w:t>
+      </w:r>
+      <w:r>
+        <w:t>=</w:t>
+      </w:r>
+      <w:r>
+        <w:t xml:space="preserve"> </w:t>
+      </w:r>
+      <w:r>
+        <w:t>2</w:t>
+      </w:r>
+      <w:r>
+        <w:t>6</w:t>
       </w:r>
       <w:r>
         <w:t>)</w:t>
       </w:r>
       <w:r>
-        <w:t>.</w:t>
-      </w:r>
-      <w:r>
-        <w:t xml:space="preserve"> </w:t>
-      </w:r>
-      <w:r>
-        <w:t>For this study</w:t>
-      </w:r>
-      <w:r>
-        <w:t>, we excluded all displays</w:t>
-      </w:r>
-      <w:r>
-        <w:t xml:space="preserve"> </w:t>
-      </w:r>
-      <w:r>
-        <w:t xml:space="preserve">featuring multiple dancing males </w:t>
+        <w:t xml:space="preserve"> or </w:t>
+      </w:r>
+      <w:r>
+        <w:t>a</w:t>
+      </w:r>
+      <w:r>
+        <w:t xml:space="preserve"> single</w:t>
+      </w:r>
+      <w:r>
+        <w:t xml:space="preserve">, identified male audience </w:t>
       </w:r>
       <w:r>
         <w:t>(n</w:t>
@@ -2540,79 +2784,19 @@
         <w:t xml:space="preserve"> </w:t>
       </w:r>
       <w:r>
-        <w:rPr>
-          <w:highlight w:val="cyan"/>
-        </w:rPr>
-        <w:t>2</w:t>
-      </w:r>
-      <w:r>
-        <w:rPr>
-          <w:highlight w:val="cyan"/>
-        </w:rPr>
-        <w:t>6</w:t>
-      </w:r>
-      <w:r>
-        <w:t>)</w:t>
-      </w:r>
-      <w:r>
-        <w:t xml:space="preserve"> or </w:t>
-      </w:r>
-      <w:r>
-        <w:t>a</w:t>
-      </w:r>
-      <w:r>
-        <w:t xml:space="preserve"> single</w:t>
-      </w:r>
-      <w:r>
-        <w:t xml:space="preserve">, identified male audience </w:t>
-      </w:r>
-      <w:r>
-        <w:t>(</w:t>
-      </w:r>
-      <w:r>
-        <w:rPr>
-          <w:highlight w:val="cyan"/>
-        </w:rPr>
-        <w:t>n</w:t>
-      </w:r>
-      <w:r>
-        <w:rPr>
-          <w:highlight w:val="cyan"/>
-        </w:rPr>
-        <w:t xml:space="preserve"> </w:t>
-      </w:r>
-      <w:r>
-        <w:rPr>
-          <w:highlight w:val="cyan"/>
-        </w:rPr>
-        <w:t>=</w:t>
-      </w:r>
-      <w:r>
-        <w:rPr>
-          <w:highlight w:val="cyan"/>
-        </w:rPr>
-        <w:t xml:space="preserve"> </w:t>
-      </w:r>
-      <w:r>
-        <w:rPr>
-          <w:highlight w:val="cyan"/>
-        </w:rPr>
         <w:t>3, all</w:t>
       </w:r>
       <w:r>
-        <w:rPr>
-          <w:highlight w:val="cyan"/>
-        </w:rPr>
         <w:t xml:space="preserve"> predefinitive</w:t>
       </w:r>
       <w:r>
-        <w:rPr>
-          <w:highlight w:val="cyan"/>
-        </w:rPr>
         <w:t xml:space="preserve"> Male #980, including one copulation</w:t>
       </w:r>
       <w:r>
-        <w:t xml:space="preserve">). </w:t>
+        <w:t>).</w:t>
+      </w:r>
+      <w:r>
+        <w:t xml:space="preserve"> </w:t>
       </w:r>
       <w:commentRangeStart w:id="10"/>
       <w:r>
@@ -2682,21 +2866,18 @@
         <w:contextualSpacing/>
       </w:pPr>
       <w:r>
-        <w:t>We categorized the remain</w:t>
+        <w:t xml:space="preserve">We categorized the </w:t>
+      </w:r>
+      <w:r>
+        <w:t>remain</w:t>
       </w:r>
       <w:r>
         <w:t xml:space="preserve">ing </w:t>
       </w:r>
       <w:r>
-        <w:rPr>
-          <w:highlight w:val="cyan"/>
-        </w:rPr>
         <w:t>35</w:t>
       </w:r>
       <w:r>
-        <w:rPr>
-          <w:highlight w:val="cyan"/>
-        </w:rPr>
         <w:t>3</w:t>
       </w:r>
       <w:r>
@@ -2799,7 +2980,7 @@
         <w:fldChar w:fldCharType="begin"/>
       </w:r>
       <w:r>
-        <w:instrText xml:space="preserve"> ADDIN ZOTERO_ITEM CSL_CITATION {"citationID":"R2EBd6l4","properties":{"formattedCitation":"(Friard &amp; Gamba, 2016)","plainCitation":"(Friard &amp; Gamba, 2016)","noteIndex":0},"citationItems":[{"id":275,"uris":["http://zotero.org/users/local/5nTxvAar/items/5BPCQQST"],"uri":["http://zotero.org/users/local/5nTxvAar/items/5BPCQQST"],"itemData":{"id":275,"type":"article-journal","abstract":"Quantitative aspects of the study of animal and human behaviour are increasingly relevant to test hypotheses and find empirical support for them. At the same time, photo and video cameras can store a large number of video recordings and are often used to monitor the subjects remotely. Researchers frequently face the need to code considerable quantities of video recordings with relatively flexible software, often constrained by species-specific options or exact settings. BORIS is a free, open-source and multiplatform standalone program that allows a user-specific coding environment to be set for a computer-based review of previously recorded videos or live observations. Being open to user-specific settings, the program allows a project-based ethogram to be defined that can then be shared with collaborators, or can be imported or modified. Projects created in BORIS can include a list of observations, and each observation may include one or two videos (e.g. simultaneous screening of visual stimuli and the subject being tested; recordings from different sides of an aquarium). Once the user has set an ethogram, including state or point events or both, coding can be performed using previously assigned keys on the computer keyboard. BORIS allows definition of an unlimited number of events (states/point events) and subjects. Once the coding process is completed, the program can extract a time-budget or single or grouped observations automatically and present an at-a-glance summary of the main behavioural features. The observation data and time-budget analysis can be exported in many common formats (TSV, CSV, ODF, XLS, SQL and JSON). The observed events can be plotted and exported in various graphic formats (SVG, PNG, JPG, TIFF, EPS and PDF).","container-title":"Methods in Ecology and Evolution","DOI":"10.1111/2041-210X.12584","ISSN":"2041-210X","issue":"11","language":"en","page":"1325-1330","source":"Wiley Online Library","title":"BORIS: a free, versatile open-source event-logging software for video/audio coding and live observations","title-short":"BORIS","volume":"7","author":[{"family":"Friard","given":"Olivier"},{"family":"Gamba","given":"Marco"}],"issued":{"date-parts":[["2016",11,1]]}}}],"schema":"https://github.com/citation-style-language/schema/raw/master/csl-citation.json"} </w:instrText>
+        <w:instrText xml:space="preserve"> ADDIN ZOTERO_ITEM CSL_CITATION {"citationID":"R2EBd6l4","properties":{"formattedCitation":"(Friard &amp; Gamba, 2016)","plainCitation":"(Friard &amp; Gamba, 2016)","noteIndex":0},"citationItems":[{"id":"9TL0V1zp/xIFudN9U","uris":["http://zotero.org/users/local/5nTxvAar/items/5BPCQQST",["http://zotero.org/users/local/5nTxvAar/items/5BPCQQST"]],"itemData":{"id":275,"type":"article-journal","abstract":"Quantitative aspects of the study of animal and human behaviour are increasingly relevant to test hypotheses and find empirical support for them. At the same time, photo and video cameras can store a large number of video recordings and are often used to monitor the subjects remotely. Researchers frequently face the need to code considerable quantities of video recordings with relatively flexible software, often constrained by species-specific options or exact settings. BORIS is a free, open-source and multiplatform standalone program that allows a user-specific coding environment to be set for a computer-based review of previously recorded videos or live observations. Being open to user-specific settings, the program allows a project-based ethogram to be defined that can then be shared with collaborators, or can be imported or modified. Projects created in BORIS can include a list of observations, and each observation may include one or two videos (e.g. simultaneous screening of visual stimuli and the subject being tested; recordings from different sides of an aquarium). Once the user has set an ethogram, including state or point events or both, coding can be performed using previously assigned keys on the computer keyboard. BORIS allows definition of an unlimited number of events (states/point events) and subjects. Once the coding process is completed, the program can extract a time-budget or single or grouped observations automatically and present an at-a-glance summary of the main behavioural features. The observation data and time-budget analysis can be exported in many common formats (TSV, CSV, ODF, XLS, SQL and JSON). The observed events can be plotted and exported in various graphic formats (SVG, PNG, JPG, TIFF, EPS and PDF).","container-title":"Methods in Ecology and Evolution","DOI":"10.1111/2041-210X.12584","ISSN":"2041-210X","issue":"11","language":"en","page":"1325-1330","source":"Wiley Online Library","title":"BORIS: a free, versatile open-source event-logging software for video/audio coding and live observations","title-short":"BORIS","volume":"7","author":[{"family":"Friard","given":"Olivier"},{"family":"Gamba","given":"Marco"}],"issued":{"date-parts":[["2016",11,1]]}}}],"schema":"https://github.com/citation-style-language/schema/raw/master/csl-citation.json"} </w:instrText>
       </w:r>
       <w:r>
         <w:fldChar w:fldCharType="separate"/>
@@ -2817,19 +2998,19 @@
         <w:t xml:space="preserve"> </w:t>
       </w:r>
       <w:r>
-        <w:t xml:space="preserve">A total of </w:t>
-      </w:r>
-      <w:r>
-        <w:rPr>
-          <w:highlight w:val="cyan"/>
-        </w:rPr>
-        <w:t>41</w:t>
-      </w:r>
-      <w:r>
-        <w:t xml:space="preserve"> </w:t>
-      </w:r>
-      <w:r>
-        <w:t>elements</w:t>
+        <w:t xml:space="preserve">A </w:t>
+      </w:r>
+      <w:r>
+        <w:t>total of 41</w:t>
+      </w:r>
+      <w:r>
+        <w:t xml:space="preserve"> </w:t>
+      </w:r>
+      <w:r>
+        <w:t>ele</w:t>
+      </w:r>
+      <w:r>
+        <w:t>ments</w:t>
       </w:r>
       <w:r>
         <w:t xml:space="preserve"> </w:t>
@@ -2838,7 +3019,11 @@
         <w:t>occurred</w:t>
       </w:r>
       <w:r>
-        <w:t xml:space="preserve"> in the raw BORIS </w:t>
+        <w:t xml:space="preserve"> in </w:t>
+      </w:r>
+      <w:r>
+        <w:lastRenderedPageBreak/>
+        <w:t xml:space="preserve">the raw BORIS </w:t>
       </w:r>
       <w:r>
         <w:t xml:space="preserve">logs </w:t>
@@ -2874,11 +3059,7 @@
         <w:t xml:space="preserve">, </w:t>
       </w:r>
       <w:r>
-        <w:t>movement-</w:t>
-      </w:r>
-      <w:r>
-        <w:lastRenderedPageBreak/>
-        <w:t>based elements (</w:t>
+        <w:t>movement-based elements (</w:t>
       </w:r>
       <w:r>
         <w:t>e.g.,</w:t>
@@ -2968,7 +3149,10 @@
         <w:t xml:space="preserve">keeping </w:t>
       </w:r>
       <w:r>
-        <w:t xml:space="preserve">“Side-to-side bow Right” </w:t>
+        <w:t xml:space="preserve">“Side-to-side </w:t>
+      </w:r>
+      <w:r>
+        <w:t xml:space="preserve">bow Right” </w:t>
       </w:r>
       <w:r>
         <w:t xml:space="preserve">as </w:t>
@@ -3006,22 +3190,19 @@
         <w:t xml:space="preserve">The </w:t>
       </w:r>
       <w:r>
-        <w:rPr>
-          <w:highlight w:val="cyan"/>
-        </w:rPr>
         <w:t>1</w:t>
       </w:r>
       <w:r>
-        <w:rPr>
-          <w:highlight w:val="cyan"/>
-        </w:rPr>
         <w:t>2</w:t>
       </w:r>
       <w:r>
         <w:t xml:space="preserve"> </w:t>
       </w:r>
       <w:r>
-        <w:t>remaining</w:t>
+        <w:t>re</w:t>
+      </w:r>
+      <w:r>
+        <w:t>maining</w:t>
       </w:r>
       <w:r>
         <w:t>, core</w:t>
@@ -3170,18 +3351,12 @@
         <w:t>our</w:t>
       </w:r>
       <w:r>
-        <w:t xml:space="preserve"> small sample size of COP displays (n = </w:t>
-      </w:r>
-      <w:r>
-        <w:rPr>
-          <w:highlight w:val="cyan"/>
-        </w:rPr>
-        <w:t>1</w:t>
-      </w:r>
-      <w:r>
-        <w:rPr>
-          <w:highlight w:val="cyan"/>
-        </w:rPr>
+        <w:t xml:space="preserve"> small sample size of COP </w:t>
+      </w:r>
+      <w:r>
+        <w:t>displays (n = 1</w:t>
+      </w:r>
+      <w:r>
         <w:t>3</w:t>
       </w:r>
       <w:r>
@@ -3197,31 +3372,25 @@
         <w:t xml:space="preserve">a randomized distribution. Across </w:t>
       </w:r>
       <w:r>
-        <w:t>each of 10,000 replicates, we randomly s</w:t>
-      </w:r>
-      <w:r>
-        <w:t>el</w:t>
-      </w:r>
-      <w:r>
-        <w:t xml:space="preserve">ected (without replacement) </w:t>
-      </w:r>
-      <w:r>
-        <w:rPr>
-          <w:highlight w:val="cyan"/>
-        </w:rPr>
-        <w:t>1</w:t>
-      </w:r>
-      <w:r>
-        <w:rPr>
-          <w:highlight w:val="cyan"/>
-        </w:rPr>
+        <w:t>each of 10</w:t>
+      </w:r>
+      <w:r>
+        <w:t>0</w:t>
+      </w:r>
+      <w:r>
+        <w:t>,000 replicates, we randomly selected (without replacement) 1</w:t>
+      </w:r>
+      <w:r>
         <w:t>3</w:t>
       </w:r>
       <w:r>
         <w:t xml:space="preserve"> </w:t>
       </w:r>
       <w:r>
-        <w:t xml:space="preserve">displays from </w:t>
+        <w:t>displays</w:t>
+      </w:r>
+      <w:r>
+        <w:t xml:space="preserve"> from </w:t>
       </w:r>
       <w:r>
         <w:t xml:space="preserve">any context in </w:t>
@@ -3285,21 +3454,27 @@
         <w:t xml:space="preserve"> v</w:t>
       </w:r>
       <w:r>
-        <w:t>4.2.2</w:t>
-      </w:r>
-      <w:r>
-        <w:t xml:space="preserve"> </w:t>
-      </w:r>
-      <w:r>
-        <w:rPr>
-          <w:highlight w:val="yellow"/>
-        </w:rPr>
-        <w:t>($TIDYVERSE, R)</w:t>
-      </w:r>
-      <w:r>
-        <w:rPr>
-          <w:highlight w:val="yellow"/>
-        </w:rPr>
+        <w:t>4.2</w:t>
+      </w:r>
+      <w:r>
+        <w:t xml:space="preserve"> </w:t>
+      </w:r>
+      <w:r>
+        <w:fldChar w:fldCharType="begin"/>
+      </w:r>
+      <w:r>
+        <w:instrText xml:space="preserve"> ADDIN ZOTERO_ITEM CSL_CITATION {"citationID":"xZUdmLoA","properties":{"formattedCitation":"(R Core Team, 2022; Wickham et al., 2019)","plainCitation":"(R Core Team, 2022; Wickham et al., 2019)","noteIndex":0},"citationItems":[{"id":3053,"uris":["http://zotero.org/users/4834474/items/UXMX5YUK"],"itemData":{"id":3053,"type":"software","event-place":"Vienna, Austria","publisher":"R Foundation for Statistical Computing","publisher-place":"Vienna, Austria","title":"R: A language and environment for statistical computing","URL":"https://www.R-project.org/","version":"4.2.2","author":[{"literal":"R Core Team"}],"issued":{"date-parts":[["2022"]]}}},{"id":1040,"uris":["http://zotero.org/users/4834474/items/Z5SM6RAV"],"itemData":{"id":1040,"type":"article-journal","container-title":"Journal of Open Source Software","issue":"43","page":"1686","source":"Google Scholar","title":"Welcome to the Tidyverse","volume":"4","author":[{"family":"Wickham","given":"Hadley"},{"family":"Averick","given":"Mara"},{"family":"Bryan","given":"Jennifer"},{"family":"Chang","given":"Winston"},{"family":"McGowan","given":"Lucy"},{"family":"François","given":"Romain"},{"family":"Grolemund","given":"Garrett"},{"family":"Hayes","given":"Alex"},{"family":"Henry","given":"Lionel"},{"family":"Hester","given":"Jim"}],"issued":{"date-parts":[["2019"]]}}}],"schema":"https://github.com/citation-style-language/schema/raw/master/csl-citation.json"} </w:instrText>
+      </w:r>
+      <w:r>
+        <w:fldChar w:fldCharType="separate"/>
+      </w:r>
+      <w:r>
+        <w:t>(R Core Team, 2022; Wickham et al., 2019)</w:t>
+      </w:r>
+      <w:r>
+        <w:fldChar w:fldCharType="end"/>
+      </w:r>
+      <w:r>
         <w:t>.</w:t>
       </w:r>
     </w:p>
@@ -3389,69 +3564,78 @@
         <w:t>acss</w:t>
       </w:r>
       <w:r>
-        <w:t xml:space="preserve"> ($</w:t>
+        <w:t xml:space="preserve"> </w:t>
+      </w:r>
+      <w:r>
+        <w:fldChar w:fldCharType="begin"/>
+      </w:r>
+      <w:r>
+        <w:instrText xml:space="preserve"> ADDIN ZOTERO_ITEM CSL_CITATION {"citationID":"XV4EN9bY","properties":{"formattedCitation":"(Gauvrit et al., 2016)","plainCitation":"(Gauvrit et al., 2016)","noteIndex":0},"citationItems":[{"id":3054,"uris":["http://zotero.org/users/4834474/items/MM5HFJRZ"],"itemData":{"id":3054,"type":"article-journal","abstract":"Kolmogorov-Chaitin complexity has long been believed to be impossible to approximate when it comes to short sequences (e.g. of length 5-50). However, with the newly developed coding theorem method the complexity of strings of length 2-11 can now be numerically estimated. We present the theoretical basis of algorithmic complexity for short strings (ACSS) and describe an R-package providing functions based on ACSS that will cover psychologists’ needs and improve upon previous methods in three ways: (1) ACSS is now available not only for binary strings, but for strings based on up to 9 different symbols, (2) ACSS no longer requires time-consuming computing, and (3) a new approach based on ACSS gives access to an estimation of the complexity of strings of any length. Finally, three illustrative examples show how these tools can be applied to psychology.","container-title":"Behavior Research Methods","DOI":"10.3758/s13428-015-0574-3","ISSN":"1554-3528","issue":"1","journalAbbreviation":"Behav Res","language":"en","page":"314-329","source":"Springer Link","title":"Algorithmic complexity for psychology: a user-friendly implementation of the coding theorem method","title-short":"Algorithmic complexity for psychology","volume":"48","author":[{"family":"Gauvrit","given":"Nicolas"},{"family":"Singmann","given":"Henrik"},{"family":"Soler-Toscano","given":"Fernando"},{"family":"Zenil","given":"Hector"}],"issued":{"date-parts":[["2016",3,1]]}}}],"schema":"https://github.com/citation-style-language/schema/raw/master/csl-citation.json"} </w:instrText>
+      </w:r>
+      <w:r>
+        <w:fldChar w:fldCharType="separate"/>
+      </w:r>
+      <w:r>
+        <w:t>(Gauvrit et al., 2016)</w:t>
+      </w:r>
+      <w:r>
+        <w:fldChar w:fldCharType="end"/>
+      </w:r>
+      <w:r>
+        <w:t>.</w:t>
+      </w:r>
+      <w:r>
+        <w:t xml:space="preserve"> </w:t>
+      </w:r>
+      <w:r>
+        <w:t>The resulting values</w:t>
+      </w:r>
+      <w:r>
+        <w:t xml:space="preserve"> depend on the empirical frequency of each element in each individual display. We thus </w:t>
+      </w:r>
+      <w:r>
+        <w:t>scaled</w:t>
+      </w:r>
+      <w:r>
+        <w:t xml:space="preserve"> </w:t>
+      </w:r>
+      <w:r>
+        <w:t>each value</w:t>
+      </w:r>
+      <w:r>
+        <w:t xml:space="preserve"> </w:t>
+      </w:r>
+      <w:r>
+        <w:t>by the maximum possible entropy</w:t>
+      </w:r>
+      <w:r>
+        <w:t xml:space="preserve"> for a display</w:t>
+      </w:r>
+      <w:r>
+        <w:t>—given as log</w:t>
+      </w:r>
+      <w:r>
+        <w:rPr>
+          <w:vertAlign w:val="subscript"/>
+        </w:rPr>
+        <w:t>2</w:t>
+      </w:r>
+      <w:r>
+        <w:t>(number of unique elements)—</w:t>
+      </w:r>
+      <w:r>
+        <w:t>giving a final</w:t>
+      </w:r>
+      <w:r>
+        <w:t xml:space="preserve"> metric between 0 and 1 </w:t>
+      </w:r>
+      <w:r>
+        <w:t>(</w:t>
       </w:r>
       <w:r>
         <w:rPr>
           <w:highlight w:val="yellow"/>
         </w:rPr>
-        <w:t>CITE</w:t>
-      </w:r>
-      <w:r>
-        <w:t>).</w:t>
-      </w:r>
-      <w:r>
-        <w:t xml:space="preserve"> </w:t>
-      </w:r>
-      <w:r>
-        <w:t>The resulting values</w:t>
-      </w:r>
-      <w:r>
-        <w:t xml:space="preserve"> depend on the empirical frequency of each element in each individual display. We thus </w:t>
-      </w:r>
-      <w:r>
-        <w:t>scaled</w:t>
-      </w:r>
-      <w:r>
-        <w:t xml:space="preserve"> </w:t>
-      </w:r>
-      <w:r>
-        <w:t>each value</w:t>
-      </w:r>
-      <w:r>
-        <w:t xml:space="preserve"> </w:t>
-      </w:r>
-      <w:r>
-        <w:t>by the maximum possible entropy</w:t>
-      </w:r>
-      <w:r>
-        <w:t xml:space="preserve"> for a display</w:t>
-      </w:r>
-      <w:r>
-        <w:t>—given as log</w:t>
-      </w:r>
-      <w:r>
-        <w:rPr>
-          <w:vertAlign w:val="subscript"/>
-        </w:rPr>
-        <w:t>2</w:t>
-      </w:r>
-      <w:r>
-        <w:t>(number of unique elements)—</w:t>
-      </w:r>
-      <w:r>
-        <w:t>giving a final</w:t>
-      </w:r>
-      <w:r>
-        <w:t xml:space="preserve"> metric between 0 and 1 </w:t>
-      </w:r>
-      <w:r>
-        <w:t>(</w:t>
-      </w:r>
-      <w:r>
-        <w:rPr>
-          <w:highlight w:val="yellow"/>
-        </w:rPr>
         <w:t>Vanderbilt, Kelley, &amp; DuVal 2015</w:t>
       </w:r>
       <w:r>
@@ -3489,16 +3673,38 @@
         <w:t xml:space="preserve">brotli </w:t>
       </w:r>
       <w:r>
-        <w:t>($</w:t>
-      </w:r>
-      <w:r>
-        <w:rPr>
-          <w:highlight w:val="yellow"/>
-        </w:rPr>
-        <w:t>CITE</w:t>
-      </w:r>
-      <w:r>
-        <w:t>).</w:t>
+        <w:rPr>
+          <w:i/>
+          <w:iCs/>
+        </w:rPr>
+        <w:fldChar w:fldCharType="begin"/>
+      </w:r>
+      <w:r>
+        <w:rPr>
+          <w:i/>
+          <w:iCs/>
+        </w:rPr>
+        <w:instrText xml:space="preserve"> ADDIN ZOTERO_ITEM CSL_CITATION {"citationID":"kgvZb7Ce","properties":{"formattedCitation":"(Ooms &amp; Google, Inc., 2022)","plainCitation":"(Ooms &amp; Google, Inc., 2022)","noteIndex":0},"citationItems":[{"id":3056,"uris":["http://zotero.org/users/4834474/items/XJAY9ZUU"],"itemData":{"id":3056,"type":"software","title":"brotli: A Compression Format Optimized for the Web","URL":"https://CRAN.R-project.org/package=brotli","version":"R package version 1.3.0","author":[{"family":"Ooms","given":"J."},{"literal":"Google, Inc."}],"issued":{"date-parts":[["2022"]]}}}],"schema":"https://github.com/citation-style-language/schema/raw/master/csl-citation.json"} </w:instrText>
+      </w:r>
+      <w:r>
+        <w:rPr>
+          <w:i/>
+          <w:iCs/>
+        </w:rPr>
+        <w:fldChar w:fldCharType="separate"/>
+      </w:r>
+      <w:r>
+        <w:t>(Ooms &amp; Google, Inc., 2022)</w:t>
+      </w:r>
+      <w:r>
+        <w:rPr>
+          <w:i/>
+          <w:iCs/>
+        </w:rPr>
+        <w:fldChar w:fldCharType="end"/>
+      </w:r>
+      <w:r>
+        <w:t>.</w:t>
       </w:r>
       <w:r>
         <w:t xml:space="preserve"> </w:t>
@@ -3534,13 +3740,10 @@
         <w:contextualSpacing/>
       </w:pPr>
       <w:r>
-        <w:t xml:space="preserve">We compared syntax complexity measures across context (SOLO, AUDI, COP) with ANOVA and Tukey’s HSD. </w:t>
-      </w:r>
-      <w:r>
-        <w:t>As</w:t>
-      </w:r>
-      <w:r>
-        <w:t xml:space="preserve"> with repertoire complexity, </w:t>
+        <w:t xml:space="preserve">We compared syntax complexity measures across context (SOLO, AUDI, COP) with ANOVA and </w:t>
+      </w:r>
+      <w:r>
+        <w:t xml:space="preserve">Tukey’s HSD. As with repertoire complexity, </w:t>
       </w:r>
       <w:r>
         <w:t xml:space="preserve">we </w:t>
@@ -3558,13 +3761,7 @@
         <w:t xml:space="preserve">small sample of </w:t>
       </w:r>
       <w:r>
-        <w:rPr>
-          <w:highlight w:val="cyan"/>
-        </w:rPr>
-        <w:t>13</w:t>
-      </w:r>
-      <w:r>
-        <w:t xml:space="preserve"> </w:t>
+        <w:t xml:space="preserve">13 </w:t>
       </w:r>
       <w:r>
         <w:t xml:space="preserve">COP displays </w:t>
@@ -3579,18 +3776,15 @@
         <w:t>values</w:t>
       </w:r>
       <w:r>
-        <w:t xml:space="preserve"> (10,000 random sets of </w:t>
-      </w:r>
-      <w:r>
-        <w:rPr>
-          <w:highlight w:val="cyan"/>
-        </w:rPr>
-        <w:t>1</w:t>
-      </w:r>
-      <w:r>
-        <w:rPr>
-          <w:highlight w:val="cyan"/>
-        </w:rPr>
+        <w:t xml:space="preserve"> (1</w:t>
+      </w:r>
+      <w:r>
+        <w:t>0</w:t>
+      </w:r>
+      <w:r>
+        <w:t>0,000 random sets of 1</w:t>
+      </w:r>
+      <w:r>
         <w:t>3</w:t>
       </w:r>
       <w:r>
@@ -3612,7 +3806,10 @@
         <w:contextualSpacing/>
       </w:pPr>
       <w:r>
-        <w:t xml:space="preserve">Entropy and compressibility are fundamentally </w:t>
+        <w:t>Entropy and compressibility are fundamentally</w:t>
+      </w:r>
+      <w:r>
+        <w:t xml:space="preserve"> </w:t>
       </w:r>
       <w:r>
         <w:t xml:space="preserve">intertwined metrics. </w:t>
@@ -3777,22 +3974,44 @@
       </w:r>
       <w:r>
         <w:rPr>
-          <w:shd w:val="clear" w:color="auto" w:fill="FFFFFF"/>
-        </w:rPr>
-        <w:t>($</w:t>
-      </w:r>
-      <w:r>
-        <w:rPr>
-          <w:highlight w:val="yellow"/>
-          <w:shd w:val="clear" w:color="auto" w:fill="FFFFFF"/>
-        </w:rPr>
-        <w:t>CITE</w:t>
-      </w:r>
-      <w:r>
-        <w:rPr>
-          <w:shd w:val="clear" w:color="auto" w:fill="FFFFFF"/>
-        </w:rPr>
-        <w:t xml:space="preserve">). </w:t>
+          <w:i/>
+          <w:iCs/>
+          <w:shd w:val="clear" w:color="auto" w:fill="FFFFFF"/>
+        </w:rPr>
+        <w:fldChar w:fldCharType="begin"/>
+      </w:r>
+      <w:r>
+        <w:rPr>
+          <w:i/>
+          <w:iCs/>
+          <w:shd w:val="clear" w:color="auto" w:fill="FFFFFF"/>
+        </w:rPr>
+        <w:instrText xml:space="preserve"> ADDIN ZOTERO_ITEM CSL_CITATION {"citationID":"P1EVT1Ty","properties":{"formattedCitation":"(van der Loo, 2014)","plainCitation":"(van der Loo, 2014)","noteIndex":0},"citationItems":[{"id":3057,"uris":["http://zotero.org/users/4834474/items/TT6WXWG3"],"itemData":{"id":3057,"type":"article-journal","container-title":"The R Journal","issue":"1","page":"111-122","title":"The stringdist package for approximate string matching","volume":"6","author":[{"family":"Loo","given":"M. P. J.","non-dropping-particle":"van der"}],"issued":{"date-parts":[["2014"]]}}}],"schema":"https://github.com/citation-style-language/schema/raw/master/csl-citation.json"} </w:instrText>
+      </w:r>
+      <w:r>
+        <w:rPr>
+          <w:i/>
+          <w:iCs/>
+          <w:shd w:val="clear" w:color="auto" w:fill="FFFFFF"/>
+        </w:rPr>
+        <w:fldChar w:fldCharType="separate"/>
+      </w:r>
+      <w:r>
+        <w:t>(van der Loo, 2014)</w:t>
+      </w:r>
+      <w:r>
+        <w:rPr>
+          <w:i/>
+          <w:iCs/>
+          <w:shd w:val="clear" w:color="auto" w:fill="FFFFFF"/>
+        </w:rPr>
+        <w:fldChar w:fldCharType="end"/>
+      </w:r>
+      <w:r>
+        <w:rPr>
+          <w:shd w:val="clear" w:color="auto" w:fill="FFFFFF"/>
+        </w:rPr>
+        <w:t xml:space="preserve">. </w:t>
       </w:r>
       <w:r>
         <w:rPr>
@@ -4040,7 +4259,13 @@
         <w:rPr>
           <w:shd w:val="clear" w:color="auto" w:fill="FFFFFF"/>
         </w:rPr>
-        <w:t xml:space="preserve"> investigate two key, COP-related comparisons</w:t>
+        <w:t xml:space="preserve"> investigate </w:t>
+      </w:r>
+      <w:r>
+        <w:rPr>
+          <w:shd w:val="clear" w:color="auto" w:fill="FFFFFF"/>
+        </w:rPr>
+        <w:t>two key, COP-related comparisons</w:t>
       </w:r>
       <w:r>
         <w:rPr>
@@ -4070,14 +4295,7 @@
         <w:rPr>
           <w:shd w:val="clear" w:color="auto" w:fill="FFFFFF"/>
         </w:rPr>
-        <w:t>(</w:t>
-      </w:r>
-      <w:r>
-        <w:rPr>
-          <w:highlight w:val="cyan"/>
-          <w:shd w:val="clear" w:color="auto" w:fill="FFFFFF"/>
-        </w:rPr>
-        <w:t>n = 39</w:t>
+        <w:t>(n = 39</w:t>
       </w:r>
       <w:r>
         <w:rPr>
@@ -4107,18 +4325,10 @@
         <w:rPr>
           <w:shd w:val="clear" w:color="auto" w:fill="FFFFFF"/>
         </w:rPr>
-        <w:t>(</w:t>
-      </w:r>
-      <w:r>
-        <w:rPr>
-          <w:highlight w:val="cyan"/>
-          <w:shd w:val="clear" w:color="auto" w:fill="FFFFFF"/>
-        </w:rPr>
-        <w:t xml:space="preserve">n = </w:t>
-      </w:r>
-      <w:r>
-        <w:rPr>
-          <w:highlight w:val="cyan"/>
+        <w:t xml:space="preserve">(n = </w:t>
+      </w:r>
+      <w:r>
+        <w:rPr>
           <w:shd w:val="clear" w:color="auto" w:fill="FFFFFF"/>
         </w:rPr>
         <w:t>1,740</w:t>
@@ -4133,7 +4343,14 @@
         <w:rPr>
           <w:shd w:val="clear" w:color="auto" w:fill="FFFFFF"/>
         </w:rPr>
-        <w:t xml:space="preserve">Second, we compared different-male/same-context </w:t>
+        <w:t>Second, we compared different-</w:t>
+      </w:r>
+      <w:r>
+        <w:rPr>
+          <w:shd w:val="clear" w:color="auto" w:fill="FFFFFF"/>
+        </w:rPr>
+        <w:lastRenderedPageBreak/>
+        <w:t xml:space="preserve">male/same-context </w:t>
       </w:r>
       <w:r>
         <w:rPr>
@@ -4151,18 +4368,10 @@
         <w:rPr>
           <w:shd w:val="clear" w:color="auto" w:fill="FFFFFF"/>
         </w:rPr>
-        <w:t>(</w:t>
-      </w:r>
-      <w:r>
-        <w:rPr>
-          <w:highlight w:val="cyan"/>
-          <w:shd w:val="clear" w:color="auto" w:fill="FFFFFF"/>
-        </w:rPr>
-        <w:t xml:space="preserve">n = </w:t>
-      </w:r>
-      <w:r>
-        <w:rPr>
-          <w:highlight w:val="cyan"/>
+        <w:t xml:space="preserve">(n = </w:t>
+      </w:r>
+      <w:r>
+        <w:rPr>
           <w:shd w:val="clear" w:color="auto" w:fill="FFFFFF"/>
         </w:rPr>
         <w:t>39</w:t>
@@ -4183,31 +4392,16 @@
         <w:rPr>
           <w:shd w:val="clear" w:color="auto" w:fill="FFFFFF"/>
         </w:rPr>
-        <w:t xml:space="preserve">distances from </w:t>
-      </w:r>
-      <w:r>
-        <w:rPr>
-          <w:shd w:val="clear" w:color="auto" w:fill="FFFFFF"/>
-        </w:rPr>
-        <w:lastRenderedPageBreak/>
-        <w:t xml:space="preserve">AUDI </w:t>
-      </w:r>
-      <w:r>
-        <w:rPr>
-          <w:shd w:val="clear" w:color="auto" w:fill="FFFFFF"/>
-        </w:rPr>
-        <w:t>(</w:t>
-      </w:r>
-      <w:r>
-        <w:rPr>
-          <w:highlight w:val="cyan"/>
-          <w:shd w:val="clear" w:color="auto" w:fill="FFFFFF"/>
-        </w:rPr>
-        <w:t xml:space="preserve">n = </w:t>
-      </w:r>
-      <w:r>
-        <w:rPr>
-          <w:highlight w:val="cyan"/>
+        <w:t xml:space="preserve">distances from AUDI </w:t>
+      </w:r>
+      <w:r>
+        <w:rPr>
+          <w:shd w:val="clear" w:color="auto" w:fill="FFFFFF"/>
+        </w:rPr>
+        <w:t xml:space="preserve">(n = </w:t>
+      </w:r>
+      <w:r>
+        <w:rPr>
           <w:shd w:val="clear" w:color="auto" w:fill="FFFFFF"/>
         </w:rPr>
         <w:t>2,444</w:t>
@@ -4234,18 +4428,10 @@
         <w:rPr>
           <w:shd w:val="clear" w:color="auto" w:fill="FFFFFF"/>
         </w:rPr>
-        <w:t>(</w:t>
-      </w:r>
-      <w:r>
-        <w:rPr>
-          <w:highlight w:val="cyan"/>
-          <w:shd w:val="clear" w:color="auto" w:fill="FFFFFF"/>
-        </w:rPr>
-        <w:t xml:space="preserve">n = </w:t>
-      </w:r>
-      <w:r>
-        <w:rPr>
-          <w:highlight w:val="cyan"/>
+        <w:t xml:space="preserve">(n = </w:t>
+      </w:r>
+      <w:r>
+        <w:rPr>
           <w:shd w:val="clear" w:color="auto" w:fill="FFFFFF"/>
         </w:rPr>
         <w:t>19,475</w:t>
@@ -4266,7 +4452,19 @@
         <w:rPr>
           <w:shd w:val="clear" w:color="auto" w:fill="FFFFFF"/>
         </w:rPr>
-        <w:t xml:space="preserve">. For both, we drew 10,000 random sets of 39 distances, without replacement, from the </w:t>
+        <w:t>. For both, we drew 10</w:t>
+      </w:r>
+      <w:r>
+        <w:rPr>
+          <w:shd w:val="clear" w:color="auto" w:fill="FFFFFF"/>
+        </w:rPr>
+        <w:t>0</w:t>
+      </w:r>
+      <w:r>
+        <w:rPr>
+          <w:shd w:val="clear" w:color="auto" w:fill="FFFFFF"/>
+        </w:rPr>
+        <w:t xml:space="preserve">,000 random sets of 39 distances, without replacement, from the </w:t>
       </w:r>
       <w:r>
         <w:rPr>
@@ -4278,7 +4476,13 @@
         <w:rPr>
           <w:shd w:val="clear" w:color="auto" w:fill="FFFFFF"/>
         </w:rPr>
-        <w:t xml:space="preserve"> dataset. </w:t>
+        <w:t xml:space="preserve"> dataset.</w:t>
+      </w:r>
+      <w:r>
+        <w:rPr>
+          <w:shd w:val="clear" w:color="auto" w:fill="FFFFFF"/>
+        </w:rPr>
+        <w:t xml:space="preserve"> </w:t>
       </w:r>
     </w:p>
     <w:p>
@@ -4349,21 +4553,18 @@
         <w:contextualSpacing/>
       </w:pPr>
       <w:r>
-        <w:t>Our final dataset includes</w:t>
-      </w:r>
-      <w:r>
-        <w:t xml:space="preserve"> </w:t>
-      </w:r>
-      <w:r>
-        <w:rPr>
-          <w:highlight w:val="cyan"/>
-        </w:rPr>
+        <w:t xml:space="preserve">Our </w:t>
+      </w:r>
+      <w:r>
+        <w:t>final dataset includes</w:t>
+      </w:r>
+      <w:r>
+        <w:t xml:space="preserve"> </w:t>
+      </w:r>
+      <w:r>
         <w:t>35</w:t>
       </w:r>
       <w:r>
-        <w:rPr>
-          <w:highlight w:val="cyan"/>
-        </w:rPr>
         <w:t>3</w:t>
       </w:r>
       <w:r>
@@ -4389,109 +4590,239 @@
         <w:t>across</w:t>
       </w:r>
       <w:r>
-        <w:t xml:space="preserve"> </w:t>
-      </w:r>
-      <w:r>
-        <w:rPr>
-          <w:highlight w:val="cyan"/>
-        </w:rPr>
-        <w:t>15</w:t>
-      </w:r>
-      <w:r>
-        <w:t xml:space="preserve"> display logs</w:t>
+        <w:t xml:space="preserve"> 15 display logs</w:t>
+      </w:r>
+      <w:r>
+        <w:t xml:space="preserve"> (1-102 displays per log)</w:t>
+      </w:r>
+      <w:r>
+        <w:t xml:space="preserve">. </w:t>
+      </w:r>
+      <w:r>
+        <w:t xml:space="preserve">Of these displays, </w:t>
+      </w:r>
+      <w:r>
+        <w:t>34</w:t>
+      </w:r>
+      <w:r>
+        <w:t>1</w:t>
+      </w:r>
+      <w:r>
+        <w:t xml:space="preserve"> were performed by </w:t>
+      </w:r>
+      <w:r>
+        <w:t xml:space="preserve">one of </w:t>
+      </w:r>
+      <w:r>
+        <w:t>10</w:t>
+      </w:r>
+      <w:r>
+        <w:t xml:space="preserve"> </w:t>
+      </w:r>
+      <w:r>
+        <w:t>identified males (</w:t>
+      </w:r>
+      <w:r>
+        <w:t>2</w:t>
+      </w:r>
+      <w:r>
+        <w:t>-</w:t>
+      </w:r>
+      <w:r>
+        <w:t>17</w:t>
+      </w:r>
+      <w:r>
+        <w:t>2</w:t>
+      </w:r>
+      <w:r>
+        <w:t xml:space="preserve"> disp</w:t>
+      </w:r>
+      <w:r>
+        <w:t xml:space="preserve">lays each, </w:t>
+      </w:r>
+      <w:r>
+        <w:rPr>
+          <w:highlight w:val="green"/>
+        </w:rPr>
+        <w:t xml:space="preserve">Table </w:t>
+      </w:r>
+      <w:r>
+        <w:rPr>
+          <w:highlight w:val="green"/>
+        </w:rPr>
+        <w:t>S</w:t>
+      </w:r>
+      <w:r>
+        <w:rPr>
+          <w:highlight w:val="green"/>
+        </w:rPr>
+        <w:t>2</w:t>
+      </w:r>
+      <w:r>
+        <w:t>).</w:t>
+      </w:r>
+      <w:r>
+        <w:t xml:space="preserve"> </w:t>
+      </w:r>
+      <w:r>
+        <w:t>All display</w:t>
+      </w:r>
+      <w:r>
+        <w:t xml:space="preserve">s </w:t>
+      </w:r>
+      <w:r>
+        <w:t xml:space="preserve">occurred </w:t>
+      </w:r>
+      <w:r>
+        <w:t>between</w:t>
+      </w:r>
+      <w:r>
+        <w:t xml:space="preserve"> 2</w:t>
+      </w:r>
+      <w:r>
+        <w:t>4</w:t>
+      </w:r>
+      <w:r>
+        <w:t>-</w:t>
+      </w:r>
+      <w:r>
+        <w:t>Jun</w:t>
+      </w:r>
+      <w:r>
+        <w:t xml:space="preserve"> and 14-Jan</w:t>
+      </w:r>
+      <w:r>
+        <w:t xml:space="preserve">, with </w:t>
+      </w:r>
+      <w:r>
+        <w:t xml:space="preserve">the bulk of displays </w:t>
+      </w:r>
+      <w:r>
+        <w:t>(</w:t>
+      </w:r>
+      <w:r>
+        <w:t>2</w:t>
+      </w:r>
+      <w:r>
+        <w:t>78/353</w:t>
+      </w:r>
+      <w:r>
+        <w:t>)</w:t>
+      </w:r>
+      <w:r>
+        <w:t xml:space="preserve"> between</w:t>
+      </w:r>
+      <w:r>
+        <w:t xml:space="preserve"> October and December</w:t>
       </w:r>
       <w:r>
         <w:t xml:space="preserve"> (</w:t>
       </w:r>
       <w:r>
         <w:rPr>
-          <w:highlight w:val="cyan"/>
-        </w:rPr>
-        <w:t>1-102</w:t>
-      </w:r>
-      <w:r>
-        <w:t xml:space="preserve"> displays per log)</w:t>
-      </w:r>
-      <w:r>
-        <w:t xml:space="preserve">. </w:t>
-      </w:r>
-      <w:r>
-        <w:t xml:space="preserve">Of these displays, </w:t>
-      </w:r>
-      <w:r>
-        <w:rPr>
-          <w:highlight w:val="cyan"/>
-        </w:rPr>
-        <w:t>34</w:t>
-      </w:r>
-      <w:r>
-        <w:rPr>
-          <w:highlight w:val="cyan"/>
+          <w:highlight w:val="green"/>
+        </w:rPr>
+        <w:t xml:space="preserve">Fig. </w:t>
+      </w:r>
+      <w:r>
+        <w:rPr>
+          <w:highlight w:val="green"/>
+        </w:rPr>
+        <w:t>S</w:t>
+      </w:r>
+      <w:r>
+        <w:rPr>
+          <w:highlight w:val="green"/>
         </w:rPr>
         <w:t>1</w:t>
       </w:r>
       <w:r>
-        <w:t xml:space="preserve"> were performed by </w:t>
-      </w:r>
-      <w:r>
-        <w:t xml:space="preserve">one of </w:t>
-      </w:r>
-      <w:r>
-        <w:rPr>
-          <w:highlight w:val="cyan"/>
-        </w:rPr>
-        <w:t>10</w:t>
-      </w:r>
-      <w:r>
-        <w:t xml:space="preserve"> </w:t>
-      </w:r>
-      <w:r>
-        <w:t>identified males (</w:t>
-      </w:r>
-      <w:r>
-        <w:rPr>
-          <w:highlight w:val="cyan"/>
-        </w:rPr>
-        <w:t>2</w:t>
-      </w:r>
-      <w:r>
-        <w:rPr>
-          <w:highlight w:val="cyan"/>
-        </w:rPr>
-        <w:t>-</w:t>
-      </w:r>
-      <w:r>
-        <w:rPr>
-          <w:highlight w:val="cyan"/>
-        </w:rPr>
-        <w:t>17</w:t>
-      </w:r>
-      <w:r>
-        <w:rPr>
-          <w:highlight w:val="cyan"/>
-        </w:rPr>
-        <w:t>2</w:t>
-      </w:r>
-      <w:r>
-        <w:t xml:space="preserve"> displays each, </w:t>
+        <w:t>)</w:t>
+      </w:r>
+      <w:r>
+        <w:t>.</w:t>
+      </w:r>
+      <w:r>
+        <w:t xml:space="preserve"> </w:t>
+      </w:r>
+      <w:r>
+        <w:t xml:space="preserve">The </w:t>
+      </w:r>
+      <w:r>
+        <w:t xml:space="preserve">earliest </w:t>
+      </w:r>
+      <w:r>
+        <w:t xml:space="preserve">AUDI display </w:t>
+      </w:r>
+      <w:r>
+        <w:t>was 30-Jun</w:t>
+      </w:r>
+      <w:r>
+        <w:t xml:space="preserve"> and </w:t>
+      </w:r>
+      <w:r>
+        <w:t>the earliest</w:t>
+      </w:r>
+      <w:r>
+        <w:t xml:space="preserve"> </w:t>
+      </w:r>
+      <w:r>
+        <w:t xml:space="preserve">COP display was </w:t>
+      </w:r>
+      <w:r>
+        <w:t xml:space="preserve">26-Oct. </w:t>
+      </w:r>
+      <w:bookmarkEnd w:id="15"/>
+      <w:r>
+        <w:t>The dataset</w:t>
+      </w:r>
+      <w:r>
+        <w:t xml:space="preserve"> featured </w:t>
+      </w:r>
+      <w:r>
+        <w:t xml:space="preserve">36 AUDI displays with one of 11 identified females (1-7 </w:t>
+      </w:r>
+      <w:r>
+        <w:t>attendances</w:t>
+      </w:r>
+      <w:r>
+        <w:t xml:space="preserve"> each) and </w:t>
+      </w:r>
+      <w:r>
+        <w:t xml:space="preserve">5 COP displays </w:t>
+      </w:r>
+      <w:r>
+        <w:t>with one of</w:t>
+      </w:r>
+      <w:r>
+        <w:t xml:space="preserve"> </w:t>
+      </w:r>
+      <w:r>
+        <w:t>3</w:t>
+      </w:r>
+      <w:r>
+        <w:t xml:space="preserve"> identified females (1-2 </w:t>
+      </w:r>
+      <w:r>
+        <w:t>copula</w:t>
+      </w:r>
+      <w:r>
+        <w:t>tion</w:t>
+      </w:r>
+      <w:r>
+        <w:t>s</w:t>
+      </w:r>
+      <w:r>
+        <w:t xml:space="preserve"> each</w:t>
+      </w:r>
+      <w:r>
+        <w:t xml:space="preserve">; </w:t>
       </w:r>
       <w:r>
         <w:rPr>
           <w:highlight w:val="green"/>
         </w:rPr>
-        <w:t xml:space="preserve">Table </w:t>
-      </w:r>
-      <w:r>
-        <w:rPr>
-          <w:highlight w:val="green"/>
-        </w:rPr>
-        <w:t>S</w:t>
-      </w:r>
-      <w:r>
-        <w:rPr>
-          <w:highlight w:val="green"/>
-        </w:rPr>
-        <w:t>2</w:t>
+        <w:t>Table S3</w:t>
       </w:r>
       <w:r>
         <w:t>).</w:t>
@@ -4500,266 +4831,13 @@
         <w:t xml:space="preserve"> </w:t>
       </w:r>
       <w:r>
-        <w:t>All display</w:t>
-      </w:r>
-      <w:r>
-        <w:t xml:space="preserve">s </w:t>
-      </w:r>
-      <w:r>
-        <w:t xml:space="preserve">occurred </w:t>
-      </w:r>
-      <w:r>
-        <w:t>between</w:t>
-      </w:r>
-      <w:r>
-        <w:t xml:space="preserve"> </w:t>
-      </w:r>
-      <w:r>
-        <w:rPr>
-          <w:highlight w:val="cyan"/>
-        </w:rPr>
-        <w:t>2</w:t>
-      </w:r>
-      <w:r>
-        <w:rPr>
-          <w:highlight w:val="cyan"/>
-        </w:rPr>
-        <w:t>4</w:t>
-      </w:r>
-      <w:r>
-        <w:rPr>
-          <w:highlight w:val="cyan"/>
-        </w:rPr>
-        <w:t>-</w:t>
-      </w:r>
-      <w:r>
-        <w:rPr>
-          <w:highlight w:val="cyan"/>
-        </w:rPr>
-        <w:t>Jun</w:t>
-      </w:r>
-      <w:r>
-        <w:t xml:space="preserve"> and </w:t>
-      </w:r>
-      <w:r>
-        <w:rPr>
-          <w:highlight w:val="cyan"/>
-        </w:rPr>
-        <w:t>14-Jan</w:t>
-      </w:r>
-      <w:r>
-        <w:t xml:space="preserve">, with </w:t>
-      </w:r>
-      <w:r>
-        <w:t xml:space="preserve">the bulk of displays </w:t>
-      </w:r>
-      <w:r>
-        <w:t>(</w:t>
-      </w:r>
-      <w:r>
-        <w:rPr>
-          <w:highlight w:val="cyan"/>
-        </w:rPr>
-        <w:t>2</w:t>
-      </w:r>
-      <w:r>
-        <w:rPr>
-          <w:highlight w:val="cyan"/>
-        </w:rPr>
-        <w:t>78/353</w:t>
-      </w:r>
-      <w:r>
-        <w:t>)</w:t>
-      </w:r>
-      <w:r>
-        <w:t xml:space="preserve"> between October and December</w:t>
-      </w:r>
-      <w:r>
-        <w:t xml:space="preserve"> (</w:t>
-      </w:r>
-      <w:r>
-        <w:rPr>
-          <w:highlight w:val="green"/>
-        </w:rPr>
-        <w:t xml:space="preserve">Fig. </w:t>
-      </w:r>
-      <w:r>
-        <w:rPr>
-          <w:highlight w:val="green"/>
-        </w:rPr>
-        <w:t>S</w:t>
-      </w:r>
-      <w:r>
-        <w:rPr>
-          <w:highlight w:val="green"/>
-        </w:rPr>
-        <w:t>1</w:t>
-      </w:r>
-      <w:r>
-        <w:t>)</w:t>
-      </w:r>
-      <w:r>
-        <w:t>.</w:t>
-      </w:r>
-      <w:r>
-        <w:t xml:space="preserve"> </w:t>
-      </w:r>
-      <w:r>
-        <w:t xml:space="preserve">The </w:t>
-      </w:r>
-      <w:r>
-        <w:t xml:space="preserve">earliest </w:t>
-      </w:r>
-      <w:r>
-        <w:t xml:space="preserve">AUDI display </w:t>
-      </w:r>
-      <w:r>
-        <w:t xml:space="preserve">was </w:t>
-      </w:r>
-      <w:r>
-        <w:rPr>
-          <w:highlight w:val="cyan"/>
-        </w:rPr>
-        <w:t>30-Jun</w:t>
-      </w:r>
-      <w:r>
-        <w:t xml:space="preserve"> and </w:t>
-      </w:r>
-      <w:r>
-        <w:t>the earliest</w:t>
-      </w:r>
-      <w:r>
-        <w:t xml:space="preserve"> </w:t>
-      </w:r>
-      <w:r>
-        <w:t xml:space="preserve">COP display was </w:t>
-      </w:r>
-      <w:r>
-        <w:rPr>
-          <w:highlight w:val="cyan"/>
-        </w:rPr>
-        <w:t>26-Oct</w:t>
-      </w:r>
-      <w:r>
-        <w:t xml:space="preserve">. </w:t>
-      </w:r>
-      <w:bookmarkEnd w:id="15"/>
-      <w:r>
-        <w:t>The dataset</w:t>
-      </w:r>
-      <w:r>
-        <w:t xml:space="preserve"> featured </w:t>
-      </w:r>
-      <w:r>
-        <w:rPr>
-          <w:highlight w:val="cyan"/>
-        </w:rPr>
-        <w:t>36</w:t>
-      </w:r>
-      <w:r>
-        <w:t xml:space="preserve"> AUDI displays with one of </w:t>
-      </w:r>
-      <w:r>
-        <w:rPr>
-          <w:highlight w:val="cyan"/>
-        </w:rPr>
-        <w:t>11</w:t>
-      </w:r>
-      <w:r>
-        <w:t xml:space="preserve"> identified females (</w:t>
-      </w:r>
-      <w:r>
-        <w:rPr>
-          <w:highlight w:val="cyan"/>
-        </w:rPr>
-        <w:t>1-7</w:t>
-      </w:r>
-      <w:r>
-        <w:t xml:space="preserve"> </w:t>
-      </w:r>
-      <w:r>
-        <w:t>attendances</w:t>
-      </w:r>
-      <w:r>
-        <w:t xml:space="preserve"> each) and </w:t>
-      </w:r>
-      <w:r>
-        <w:rPr>
-          <w:highlight w:val="cyan"/>
-        </w:rPr>
-        <w:t>5</w:t>
-      </w:r>
-      <w:r>
-        <w:t xml:space="preserve"> COP displays </w:t>
-      </w:r>
-      <w:r>
-        <w:t>with one of</w:t>
-      </w:r>
-      <w:r>
-        <w:t xml:space="preserve"> </w:t>
-      </w:r>
-      <w:r>
-        <w:rPr>
-          <w:highlight w:val="cyan"/>
-        </w:rPr>
-        <w:t>3</w:t>
-      </w:r>
-      <w:r>
-        <w:t xml:space="preserve"> identified females (</w:t>
-      </w:r>
-      <w:r>
-        <w:rPr>
-          <w:highlight w:val="cyan"/>
-        </w:rPr>
-        <w:t>1-2</w:t>
-      </w:r>
-      <w:r>
-        <w:t xml:space="preserve"> </w:t>
-      </w:r>
-      <w:r>
-        <w:t>copulation</w:t>
-      </w:r>
-      <w:r>
-        <w:t>s</w:t>
-      </w:r>
-      <w:r>
-        <w:t xml:space="preserve"> each</w:t>
-      </w:r>
-      <w:r>
-        <w:t xml:space="preserve">; </w:t>
-      </w:r>
-      <w:r>
-        <w:rPr>
-          <w:highlight w:val="green"/>
-        </w:rPr>
-        <w:t>Table S3</w:t>
-      </w:r>
-      <w:r>
-        <w:t>).</w:t>
-      </w:r>
-      <w:r>
-        <w:t xml:space="preserve"> </w:t>
-      </w:r>
-      <w:r>
-        <w:t xml:space="preserve">All 13 COP displays were performed by one of </w:t>
-      </w:r>
-      <w:r>
-        <w:rPr>
-          <w:highlight w:val="cyan"/>
-        </w:rPr>
-        <w:t>3</w:t>
-      </w:r>
-      <w:r>
-        <w:t xml:space="preserve"> identified males (</w:t>
-      </w:r>
-      <w:r>
-        <w:rPr>
-          <w:highlight w:val="cyan"/>
-        </w:rPr>
-        <w:t>1-9</w:t>
-      </w:r>
-      <w:r>
-        <w:t xml:space="preserve"> copulation each; </w:t>
+        <w:t xml:space="preserve">All 13 COP displays were performed by one </w:t>
+      </w:r>
+      <w:r>
+        <w:t>of 3 identified males (1-9 cop</w:t>
+      </w:r>
+      <w:r>
+        <w:t xml:space="preserve">ulation each; </w:t>
       </w:r>
       <w:r>
         <w:rPr>
@@ -4830,25 +4908,7 @@
         <w:t xml:space="preserve">present in </w:t>
       </w:r>
       <w:r>
-        <w:t xml:space="preserve">only </w:t>
-      </w:r>
-      <w:r>
-        <w:rPr>
-          <w:highlight w:val="cyan"/>
-        </w:rPr>
-        <w:t>1</w:t>
-      </w:r>
-      <w:r>
-        <w:t xml:space="preserve"> AUDI display and </w:t>
-      </w:r>
-      <w:r>
-        <w:rPr>
-          <w:highlight w:val="cyan"/>
-        </w:rPr>
-        <w:t>0</w:t>
-      </w:r>
-      <w:r>
-        <w:t xml:space="preserve"> COP displays. </w:t>
+        <w:t xml:space="preserve">only 1 AUDI display and 0 COP displays. </w:t>
       </w:r>
       <w:r>
         <w:t>To-and-fro flights were</w:t>
@@ -4863,82 +4923,10 @@
         <w:t xml:space="preserve"> displays</w:t>
       </w:r>
       <w:r>
-        <w:t xml:space="preserve"> (</w:t>
-      </w:r>
-      <w:r>
-        <w:rPr>
-          <w:highlight w:val="cyan"/>
-        </w:rPr>
-        <w:t>77/89</w:t>
-      </w:r>
-      <w:r>
-        <w:t xml:space="preserve"> displays) but relatively rare in SOLO (</w:t>
-      </w:r>
-      <w:r>
-        <w:rPr>
-          <w:highlight w:val="cyan"/>
-        </w:rPr>
-        <w:t>63/251</w:t>
-      </w:r>
-      <w:r>
-        <w:t>) and COP (</w:t>
-      </w:r>
-      <w:r>
-        <w:rPr>
-          <w:highlight w:val="cyan"/>
-        </w:rPr>
-        <w:t>2/13</w:t>
-      </w:r>
-      <w:r>
-        <w:t>)</w:t>
-      </w:r>
-      <w:r>
-        <w:t>. Neck twists were common in AUDI (</w:t>
-      </w:r>
-      <w:r>
-        <w:rPr>
-          <w:highlight w:val="cyan"/>
-        </w:rPr>
-        <w:t>86/89</w:t>
-      </w:r>
-      <w:r>
-        <w:t>) and COP (</w:t>
-      </w:r>
-      <w:r>
-        <w:rPr>
-          <w:highlight w:val="cyan"/>
-        </w:rPr>
-        <w:t>9/13</w:t>
-      </w:r>
-      <w:r>
-        <w:t>), but rare in SOLO (</w:t>
-      </w:r>
-      <w:r>
-        <w:rPr>
-          <w:highlight w:val="cyan"/>
-        </w:rPr>
-        <w:t>21/251</w:t>
-      </w:r>
-      <w:r>
-        <w:t>). Head-down bows were nearly universal in SOLO (</w:t>
-      </w:r>
-      <w:r>
-        <w:rPr>
-          <w:highlight w:val="cyan"/>
-        </w:rPr>
-        <w:t>248/251</w:t>
-      </w:r>
-      <w:r>
-        <w:t>) and AUDI (</w:t>
-      </w:r>
-      <w:r>
-        <w:rPr>
-          <w:highlight w:val="cyan"/>
-        </w:rPr>
-        <w:t>88/89</w:t>
-      </w:r>
-      <w:r>
-        <w:t xml:space="preserve">) displays, but absent </w:t>
+        <w:t xml:space="preserve"> (77/89 displays) but relatively rare in SOLO (63/251) and COP (2/13)</w:t>
+      </w:r>
+      <w:r>
+        <w:t xml:space="preserve">. Neck twists were common in AUDI (86/89) and COP (9/13), but rare in SOLO (21/251). Head-down bows were nearly universal in SOLO (248/251) and AUDI (88/89) displays, but absent </w:t>
       </w:r>
       <w:r>
         <w:t>from</w:t>
@@ -4947,16 +4935,10 @@
         <w:t xml:space="preserve"> COP. </w:t>
       </w:r>
       <w:r>
-        <w:t xml:space="preserve">However, there were Head-down bows and the rare Metronome element in </w:t>
-      </w:r>
-      <w:r>
-        <w:rPr>
-          <w:highlight w:val="cyan"/>
-        </w:rPr>
-        <w:t>2 and 1</w:t>
-      </w:r>
-      <w:r>
-        <w:t xml:space="preserve"> after-copulation displays, respectively (</w:t>
+        <w:t>However, there were Head-down bows and the rare Metronome element in 2 and 1 after</w:t>
+      </w:r>
+      <w:r>
+        <w:t>-copulation displays, respectively (</w:t>
       </w:r>
       <w:r>
         <w:rPr>
@@ -4972,6 +4954,9 @@
       </w:r>
       <w:r>
         <w:t>Mixed</w:t>
+      </w:r>
+      <w:r>
+        <w:t xml:space="preserve"> behaviors</w:t>
       </w:r>
       <w:r>
         <w:t>,</w:t>
@@ -5049,55 +5034,25 @@
         <w:t xml:space="preserve"> </w:t>
       </w:r>
       <w:r>
-        <w:t>S</w:t>
-      </w:r>
-      <w:r>
-        <w:t>.</w:t>
-      </w:r>
-      <w:r>
-        <w:t>D</w:t>
-      </w:r>
-      <w:r>
-        <w:t>.</w:t>
+        <w:t>SD</w:t>
       </w:r>
       <w:r>
         <w:t>:</w:t>
       </w:r>
       <w:r>
-        <w:t xml:space="preserve"> </w:t>
-      </w:r>
-      <w:r>
-        <w:rPr>
-          <w:highlight w:val="cyan"/>
-        </w:rPr>
-        <w:t>217</w:t>
-      </w:r>
-      <w:r>
-        <w:rPr>
-          <w:highlight w:val="cyan"/>
-        </w:rPr>
-        <w:t xml:space="preserve"> </w:t>
-      </w:r>
-      <w:r>
-        <w:rPr>
-          <w:highlight w:val="cyan"/>
-        </w:rPr>
+        <w:t xml:space="preserve"> 217</w:t>
+      </w:r>
+      <w:r>
+        <w:t xml:space="preserve"> </w:t>
+      </w:r>
+      <w:r>
         <w:sym w:font="Symbol" w:char="F0B1"/>
       </w:r>
       <w:r>
-        <w:rPr>
-          <w:highlight w:val="cyan"/>
-        </w:rPr>
-        <w:t xml:space="preserve"> </w:t>
-      </w:r>
-      <w:r>
-        <w:rPr>
-          <w:highlight w:val="cyan"/>
-        </w:rPr>
-        <w:t>130 s</w:t>
-      </w:r>
-      <w:r>
-        <w:t xml:space="preserve">) were significantly longer than </w:t>
+        <w:t xml:space="preserve"> </w:t>
+      </w:r>
+      <w:r>
+        <w:t xml:space="preserve">130 s) were significantly longer than </w:t>
       </w:r>
       <w:r>
         <w:t xml:space="preserve">both </w:t>
@@ -5109,63 +5064,30 @@
         <w:t xml:space="preserve">displays </w:t>
       </w:r>
       <w:r>
-        <w:t>(</w:t>
-      </w:r>
-      <w:r>
-        <w:rPr>
-          <w:highlight w:val="cyan"/>
-        </w:rPr>
-        <w:t xml:space="preserve">136 </w:t>
-      </w:r>
-      <w:r>
-        <w:rPr>
-          <w:highlight w:val="cyan"/>
-        </w:rPr>
+        <w:t xml:space="preserve">(136 </w:t>
+      </w:r>
+      <w:r>
         <w:sym w:font="Symbol" w:char="F0B1"/>
       </w:r>
       <w:r>
-        <w:rPr>
-          <w:highlight w:val="cyan"/>
-        </w:rPr>
-        <w:t xml:space="preserve"> </w:t>
-      </w:r>
-      <w:r>
-        <w:rPr>
-          <w:highlight w:val="cyan"/>
-        </w:rPr>
-        <w:t>65 s</w:t>
-      </w:r>
-      <w:r>
-        <w:t xml:space="preserve">) and COP </w:t>
+        <w:t xml:space="preserve"> </w:t>
+      </w:r>
+      <w:r>
+        <w:t xml:space="preserve">65 s) and COP </w:t>
       </w:r>
       <w:r>
         <w:t xml:space="preserve">displays </w:t>
       </w:r>
       <w:r>
-        <w:t>(</w:t>
-      </w:r>
-      <w:r>
-        <w:rPr>
-          <w:highlight w:val="cyan"/>
-        </w:rPr>
-        <w:t xml:space="preserve">126 </w:t>
-      </w:r>
-      <w:r>
-        <w:rPr>
-          <w:highlight w:val="cyan"/>
-        </w:rPr>
+        <w:t xml:space="preserve">(126 </w:t>
+      </w:r>
+      <w:r>
         <w:sym w:font="Symbol" w:char="F0B1"/>
       </w:r>
       <w:r>
-        <w:rPr>
-          <w:highlight w:val="cyan"/>
-        </w:rPr>
-        <w:t xml:space="preserve"> </w:t>
-      </w:r>
-      <w:r>
-        <w:rPr>
-          <w:highlight w:val="cyan"/>
-        </w:rPr>
+        <w:t xml:space="preserve"> </w:t>
+      </w:r>
+      <w:r>
         <w:t>41 s</w:t>
       </w:r>
       <w:r>
@@ -5175,39 +5097,29 @@
         <w:t xml:space="preserve">overall </w:t>
       </w:r>
       <w:r>
-        <w:rPr>
-          <w:highlight w:val="cyan"/>
-        </w:rPr>
         <w:t>ANOVA</w:t>
       </w:r>
       <w:r>
-        <w:rPr>
-          <w:highlight w:val="cyan"/>
-        </w:rPr>
         <w:t xml:space="preserve"> </w:t>
       </w:r>
       <w:r>
         <w:rPr>
           <w:i/>
           <w:iCs/>
-          <w:highlight w:val="cyan"/>
         </w:rPr>
         <w:t xml:space="preserve">P </w:t>
       </w:r>
       <w:r>
-        <w:rPr>
-          <w:highlight w:val="cyan"/>
-        </w:rPr>
         <w:t>&lt; 0.00</w:t>
       </w:r>
       <w:r>
-        <w:rPr>
-          <w:highlight w:val="cyan"/>
-        </w:rPr>
         <w:t>1</w:t>
       </w:r>
       <w:r>
-        <w:t xml:space="preserve">; </w:t>
+        <w:t>;</w:t>
+      </w:r>
+      <w:r>
+        <w:t xml:space="preserve"> </w:t>
       </w:r>
       <w:r>
         <w:rPr>
@@ -5234,37 +5146,19 @@
         <w:t xml:space="preserve"> (</w:t>
       </w:r>
       <w:r>
-        <w:rPr>
-          <w:highlight w:val="cyan"/>
-        </w:rPr>
         <w:t>101</w:t>
       </w:r>
       <w:r>
-        <w:rPr>
-          <w:highlight w:val="cyan"/>
-        </w:rPr>
-        <w:t xml:space="preserve"> </w:t>
-      </w:r>
-      <w:r>
-        <w:rPr>
-          <w:highlight w:val="cyan"/>
-        </w:rPr>
+        <w:t xml:space="preserve"> </w:t>
+      </w:r>
+      <w:r>
         <w:sym w:font="Symbol" w:char="F0B1"/>
       </w:r>
       <w:r>
-        <w:rPr>
-          <w:highlight w:val="cyan"/>
-        </w:rPr>
-        <w:t xml:space="preserve"> </w:t>
-      </w:r>
-      <w:r>
-        <w:rPr>
-          <w:highlight w:val="cyan"/>
-        </w:rPr>
-        <w:t>72 elements</w:t>
-      </w:r>
-      <w:r>
-        <w:t>)</w:t>
+        <w:t xml:space="preserve"> </w:t>
+      </w:r>
+      <w:r>
+        <w:t>72 elements)</w:t>
       </w:r>
       <w:r>
         <w:t xml:space="preserve"> </w:t>
@@ -5279,77 +5173,40 @@
         <w:t xml:space="preserve">display </w:t>
       </w:r>
       <w:r>
-        <w:t>(</w:t>
-      </w:r>
-      <w:r>
-        <w:rPr>
-          <w:highlight w:val="cyan"/>
-        </w:rPr>
-        <w:t xml:space="preserve">62 </w:t>
-      </w:r>
-      <w:r>
-        <w:rPr>
-          <w:highlight w:val="cyan"/>
-        </w:rPr>
+        <w:t xml:space="preserve">(62 </w:t>
+      </w:r>
+      <w:r>
         <w:sym w:font="Symbol" w:char="F0B1"/>
       </w:r>
       <w:r>
-        <w:rPr>
-          <w:highlight w:val="cyan"/>
-        </w:rPr>
-        <w:t xml:space="preserve"> 16 elements</w:t>
-      </w:r>
-      <w:r>
-        <w:t>), which in turn were significantly longer than COP</w:t>
+        <w:t xml:space="preserve"> 16 elements), which in turn were significantly longer than COP</w:t>
       </w:r>
       <w:r>
         <w:t xml:space="preserve"> displays</w:t>
       </w:r>
       <w:r>
-        <w:t xml:space="preserve"> (</w:t>
-      </w:r>
-      <w:r>
-        <w:rPr>
-          <w:highlight w:val="cyan"/>
-        </w:rPr>
-        <w:t xml:space="preserve">24 </w:t>
-      </w:r>
-      <w:r>
-        <w:rPr>
-          <w:highlight w:val="cyan"/>
-        </w:rPr>
+        <w:t xml:space="preserve"> (24 </w:t>
+      </w:r>
+      <w:r>
         <w:sym w:font="Symbol" w:char="F0B1"/>
       </w:r>
       <w:r>
-        <w:rPr>
-          <w:highlight w:val="cyan"/>
-        </w:rPr>
         <w:t xml:space="preserve"> 13 elements</w:t>
       </w:r>
       <w:r>
         <w:t>;</w:t>
       </w:r>
       <w:r>
-        <w:t xml:space="preserve"> overall </w:t>
-      </w:r>
-      <w:r>
-        <w:rPr>
-          <w:highlight w:val="cyan"/>
-        </w:rPr>
-        <w:t xml:space="preserve">ANOVA </w:t>
+        <w:t xml:space="preserve"> overall ANOVA </w:t>
       </w:r>
       <w:r>
         <w:rPr>
           <w:i/>
           <w:iCs/>
-          <w:highlight w:val="cyan"/>
         </w:rPr>
         <w:t>P</w:t>
       </w:r>
       <w:r>
-        <w:rPr>
-          <w:highlight w:val="cyan"/>
-        </w:rPr>
         <w:t xml:space="preserve"> &lt; 0.001;</w:t>
       </w:r>
       <w:r>
@@ -5386,90 +5243,38 @@
         <w:t>(</w:t>
       </w:r>
       <w:r>
-        <w:rPr>
-          <w:highlight w:val="cyan"/>
-        </w:rPr>
         <w:t xml:space="preserve">3.2 </w:t>
       </w:r>
       <w:r>
-        <w:rPr>
-          <w:highlight w:val="cyan"/>
-        </w:rPr>
         <w:sym w:font="Symbol" w:char="F0B1"/>
       </w:r>
       <w:r>
-        <w:rPr>
-          <w:highlight w:val="cyan"/>
-        </w:rPr>
-        <w:t xml:space="preserve"> 0.8 unique elements</w:t>
-      </w:r>
-      <w:r>
-        <w:t>) than the similar SOLO displays (</w:t>
-      </w:r>
-      <w:r>
-        <w:rPr>
-          <w:highlight w:val="cyan"/>
-        </w:rPr>
-        <w:t xml:space="preserve">5.9 </w:t>
-      </w:r>
-      <w:r>
-        <w:rPr>
-          <w:highlight w:val="cyan"/>
-        </w:rPr>
+        <w:t xml:space="preserve"> 0.8 unique elements) than the similar SOLO displays (5.9 </w:t>
+      </w:r>
+      <w:r>
         <w:sym w:font="Symbol" w:char="F0B1"/>
       </w:r>
       <w:r>
-        <w:rPr>
-          <w:highlight w:val="cyan"/>
-        </w:rPr>
-        <w:t xml:space="preserve"> 1.1 unique elements</w:t>
-      </w:r>
-      <w:r>
-        <w:t>) and AUDI displays (</w:t>
-      </w:r>
-      <w:r>
-        <w:rPr>
-          <w:highlight w:val="cyan"/>
-        </w:rPr>
-        <w:t xml:space="preserve">5.9 </w:t>
-      </w:r>
-      <w:r>
-        <w:rPr>
-          <w:highlight w:val="cyan"/>
-        </w:rPr>
+        <w:t xml:space="preserve"> 1.1 unique elements) and AUDI displays (5.9 </w:t>
+      </w:r>
+      <w:r>
         <w:sym w:font="Symbol" w:char="F0B1"/>
       </w:r>
       <w:r>
-        <w:rPr>
-          <w:highlight w:val="cyan"/>
-        </w:rPr>
-        <w:t xml:space="preserve"> 1.0 unique elements</w:t>
-      </w:r>
-      <w:r>
-        <w:t xml:space="preserve">; overall </w:t>
-      </w:r>
-      <w:r>
-        <w:rPr>
-          <w:highlight w:val="cyan"/>
-        </w:rPr>
-        <w:t xml:space="preserve">ANOVA </w:t>
+        <w:t xml:space="preserve"> 1.0 unique elements; overall ANOVA </w:t>
       </w:r>
       <w:r>
         <w:rPr>
           <w:i/>
           <w:iCs/>
-          <w:highlight w:val="cyan"/>
         </w:rPr>
         <w:t>P</w:t>
       </w:r>
       <w:r>
-        <w:rPr>
-          <w:highlight w:val="cyan"/>
-        </w:rPr>
-        <w:t xml:space="preserve"> &lt; 0.001</w:t>
-      </w:r>
-      <w:r>
-        <w:t xml:space="preserve">; </w:t>
+        <w:t xml:space="preserve"> &lt; 0.001;</w:t>
+      </w:r>
+      <w:r>
+        <w:t xml:space="preserve"> </w:t>
       </w:r>
       <w:r>
         <w:rPr>
@@ -5487,58 +5292,34 @@
         <w:t xml:space="preserve">Across </w:t>
       </w:r>
       <w:r>
-        <w:t xml:space="preserve">10,000 </w:t>
+        <w:t>10</w:t>
+      </w:r>
+      <w:r>
+        <w:t>0</w:t>
+      </w:r>
+      <w:r>
+        <w:t xml:space="preserve">,000 </w:t>
       </w:r>
       <w:r>
         <w:t xml:space="preserve">replicates of </w:t>
       </w:r>
       <w:r>
-        <w:rPr>
-          <w:highlight w:val="cyan"/>
-        </w:rPr>
-        <w:t>13</w:t>
-      </w:r>
-      <w:r>
-        <w:t xml:space="preserve"> randomly-drawn </w:t>
-      </w:r>
-      <w:r>
-        <w:t xml:space="preserve">displays from our dataset, </w:t>
-      </w:r>
-      <w:r>
-        <w:rPr>
-          <w:highlight w:val="cyan"/>
-        </w:rPr>
-        <w:t>mean repertoire size was never less than the empirical</w:t>
-      </w:r>
-      <w:r>
-        <w:rPr>
-          <w:highlight w:val="cyan"/>
-        </w:rPr>
-        <w:t xml:space="preserve"> </w:t>
-      </w:r>
-      <w:r>
-        <w:rPr>
-          <w:highlight w:val="cyan"/>
-        </w:rPr>
-        <w:t>mean</w:t>
-      </w:r>
-      <w:r>
-        <w:t xml:space="preserve"> </w:t>
+        <w:t xml:space="preserve">13 randomly-drawn </w:t>
+      </w:r>
+      <w:r>
+        <w:t>displays from our dataset, mean repertoire size was never less than the empirical</w:t>
+      </w:r>
+      <w:r>
+        <w:t xml:space="preserve"> </w:t>
+      </w:r>
+      <w:r>
+        <w:t xml:space="preserve">mean </w:t>
       </w:r>
       <w:r>
         <w:t>of the</w:t>
       </w:r>
       <w:r>
-        <w:t xml:space="preserve"> </w:t>
-      </w:r>
-      <w:r>
-        <w:rPr>
-          <w:highlight w:val="cyan"/>
-        </w:rPr>
-        <w:t>13</w:t>
-      </w:r>
-      <w:r>
-        <w:t xml:space="preserve"> </w:t>
+        <w:t xml:space="preserve"> 13 </w:t>
       </w:r>
       <w:r>
         <w:t>COP displays</w:t>
@@ -5589,6 +5370,18 @@
         <w:t>SOLO displays showed significantly higher scaled entropy values (</w:t>
       </w:r>
       <w:r>
+        <w:t xml:space="preserve">mean </w:t>
+      </w:r>
+      <w:r>
+        <w:sym w:font="Symbol" w:char="F0B1"/>
+      </w:r>
+      <w:r>
+        <w:t xml:space="preserve"> </w:t>
+      </w:r>
+      <w:r>
+        <w:t xml:space="preserve">SD: </w:t>
+      </w:r>
+      <w:r>
         <w:rPr>
           <w:highlight w:val="cyan"/>
         </w:rPr>
@@ -5607,230 +5400,150 @@
         <w:t xml:space="preserve"> 0.07</w:t>
       </w:r>
       <w:r>
-        <w:t>) than AUDI displays (</w:t>
-      </w:r>
-      <w:r>
-        <w:rPr>
-          <w:highlight w:val="cyan"/>
-        </w:rPr>
-        <w:t xml:space="preserve">0.71 </w:t>
-      </w:r>
-      <w:r>
-        <w:rPr>
-          <w:highlight w:val="cyan"/>
-        </w:rPr>
+        <w:t xml:space="preserve">) than AUDI </w:t>
+      </w:r>
+      <w:r>
+        <w:t xml:space="preserve">displays (0.71 </w:t>
+      </w:r>
+      <w:r>
         <w:sym w:font="Symbol" w:char="F0B1"/>
       </w:r>
       <w:r>
-        <w:rPr>
-          <w:highlight w:val="cyan"/>
-        </w:rPr>
-        <w:t xml:space="preserve"> 0.12</w:t>
-      </w:r>
-      <w:r>
-        <w:t xml:space="preserve">), which in turn had significantly higher scaled entropy than </w:t>
-      </w:r>
-      <w:r>
-        <w:t>COP displays (</w:t>
-      </w:r>
-      <w:r>
-        <w:rPr>
-          <w:highlight w:val="cyan"/>
-        </w:rPr>
-        <w:t xml:space="preserve">0.26 </w:t>
-      </w:r>
-      <w:r>
-        <w:rPr>
-          <w:highlight w:val="cyan"/>
-        </w:rPr>
+        <w:t xml:space="preserve"> 0.12), which in turn had significantly higher scaled entropy than </w:t>
+      </w:r>
+      <w:r>
+        <w:t xml:space="preserve">COP displays (0.26 </w:t>
+      </w:r>
+      <w:r>
         <w:sym w:font="Symbol" w:char="F0B1"/>
       </w:r>
       <w:r>
-        <w:rPr>
-          <w:highlight w:val="cyan"/>
-        </w:rPr>
         <w:t xml:space="preserve"> 0.16</w:t>
       </w:r>
       <w:r>
-        <w:t xml:space="preserve">; overall </w:t>
-      </w:r>
-      <w:r>
-        <w:rPr>
-          <w:highlight w:val="cyan"/>
-        </w:rPr>
-        <w:t xml:space="preserve">ANOVA </w:t>
+        <w:t xml:space="preserve">; overall ANOVA </w:t>
       </w:r>
       <w:r>
         <w:rPr>
           <w:i/>
           <w:iCs/>
-          <w:highlight w:val="cyan"/>
         </w:rPr>
         <w:t>P</w:t>
       </w:r>
       <w:r>
-        <w:rPr>
-          <w:highlight w:val="cyan"/>
-        </w:rPr>
+        <w:t xml:space="preserve"> &lt; 0.001;</w:t>
+      </w:r>
+      <w:r>
+        <w:t xml:space="preserve"> </w:t>
+      </w:r>
+      <w:r>
+        <w:rPr>
+          <w:highlight w:val="green"/>
+        </w:rPr>
+        <w:t>Fig. 2A</w:t>
+      </w:r>
+      <w:r>
+        <w:t>).</w:t>
+      </w:r>
+      <w:r>
+        <w:t xml:space="preserve"> </w:t>
+      </w:r>
+      <w:r>
+        <w:t xml:space="preserve">There was an identical pattern in compressibility, </w:t>
+      </w:r>
+      <w:r>
+        <w:t xml:space="preserve">measured as the ratio of </w:t>
+      </w:r>
+      <w:r>
+        <w:t>uncompressed to compressed display string length</w:t>
+      </w:r>
+      <w:r>
+        <w:t xml:space="preserve">. </w:t>
+      </w:r>
+      <w:r>
+        <w:t>SOLO display</w:t>
+      </w:r>
+      <w:r>
+        <w:t xml:space="preserve"> strings had significantly lower compression ratios (1.07 </w:t>
+      </w:r>
+      <w:r>
+        <w:sym w:font="Symbol" w:char="F0B1"/>
+      </w:r>
+      <w:r>
+        <w:t xml:space="preserve"> 0.30) than AUDI display strings (</w:t>
+      </w:r>
+      <w:r>
+        <w:t>2.80</w:t>
+      </w:r>
+      <w:r>
+        <w:t xml:space="preserve"> </w:t>
+      </w:r>
+      <w:r>
+        <w:sym w:font="Symbol" w:char="F0B1"/>
+      </w:r>
+      <w:r>
+        <w:t xml:space="preserve"> 1.1</w:t>
+      </w:r>
+      <w:r>
+        <w:t>5</w:t>
+      </w:r>
+      <w:r>
+        <w:t>), which were significantly less compressible than COP display strings (</w:t>
+      </w:r>
+      <w:r>
+        <w:t xml:space="preserve">3.65 </w:t>
+      </w:r>
+      <w:r>
+        <w:sym w:font="Symbol" w:char="F0B1"/>
+      </w:r>
+      <w:r>
+        <w:t xml:space="preserve"> 1.01</w:t>
+      </w:r>
+      <w:r>
+        <w:t xml:space="preserve">; overall ANOVA </w:t>
+      </w:r>
+      <w:r>
+        <w:rPr>
+          <w:i/>
+          <w:iCs/>
+        </w:rPr>
+        <w:t>P</w:t>
+      </w:r>
+      <w:r>
         <w:t xml:space="preserve"> &lt; 0.001</w:t>
       </w:r>
       <w:r>
-        <w:t xml:space="preserve">; </w:t>
+        <w:t>;</w:t>
+      </w:r>
+      <w:r>
+        <w:t xml:space="preserve"> </w:t>
       </w:r>
       <w:r>
         <w:rPr>
           <w:highlight w:val="green"/>
         </w:rPr>
-        <w:t>Fig. 2A</w:t>
-      </w:r>
-      <w:r>
-        <w:t>).</w:t>
-      </w:r>
-      <w:r>
-        <w:t xml:space="preserve"> </w:t>
-      </w:r>
-      <w:r>
-        <w:t xml:space="preserve">There was an identical pattern in compressibility, </w:t>
-      </w:r>
-      <w:r>
-        <w:t xml:space="preserve">measured as the ratio of </w:t>
-      </w:r>
-      <w:r>
-        <w:t>uncompressed to compressed display string length</w:t>
+        <w:t>Fig. 2B</w:t>
+      </w:r>
+      <w:r>
+        <w:t>)</w:t>
       </w:r>
       <w:r>
         <w:t xml:space="preserve">. </w:t>
       </w:r>
       <w:r>
-        <w:t>SOLO display</w:t>
-      </w:r>
-      <w:r>
-        <w:t xml:space="preserve"> strings had significantly lower compression ratios (</w:t>
-      </w:r>
-      <w:r>
-        <w:rPr>
-          <w:highlight w:val="cyan"/>
-        </w:rPr>
-        <w:t xml:space="preserve">1.07 </w:t>
-      </w:r>
-      <w:r>
-        <w:rPr>
-          <w:highlight w:val="cyan"/>
-        </w:rPr>
-        <w:sym w:font="Symbol" w:char="F0B1"/>
-      </w:r>
-      <w:r>
-        <w:rPr>
-          <w:highlight w:val="cyan"/>
-        </w:rPr>
-        <w:t xml:space="preserve"> 0.30</w:t>
-      </w:r>
-      <w:r>
-        <w:t>) than AUDI display strings (</w:t>
-      </w:r>
-      <w:r>
-        <w:rPr>
-          <w:highlight w:val="cyan"/>
-        </w:rPr>
-        <w:t>2.80</w:t>
-      </w:r>
-      <w:r>
-        <w:rPr>
-          <w:highlight w:val="cyan"/>
-        </w:rPr>
-        <w:t xml:space="preserve"> </w:t>
-      </w:r>
-      <w:r>
-        <w:rPr>
-          <w:highlight w:val="cyan"/>
-        </w:rPr>
-        <w:sym w:font="Symbol" w:char="F0B1"/>
-      </w:r>
-      <w:r>
-        <w:rPr>
-          <w:highlight w:val="cyan"/>
-        </w:rPr>
-        <w:t xml:space="preserve"> 1.1</w:t>
-      </w:r>
-      <w:r>
-        <w:rPr>
-          <w:highlight w:val="cyan"/>
-        </w:rPr>
-        <w:t>5</w:t>
-      </w:r>
-      <w:r>
-        <w:t>), which were significantly less compressible than COP display strings (</w:t>
-      </w:r>
-      <w:r>
-        <w:rPr>
-          <w:highlight w:val="cyan"/>
-        </w:rPr>
-        <w:t xml:space="preserve">3.65 </w:t>
-      </w:r>
-      <w:r>
-        <w:rPr>
-          <w:highlight w:val="cyan"/>
-        </w:rPr>
-        <w:sym w:font="Symbol" w:char="F0B1"/>
-      </w:r>
-      <w:r>
-        <w:rPr>
-          <w:highlight w:val="cyan"/>
-        </w:rPr>
-        <w:t xml:space="preserve"> 1.01</w:t>
-      </w:r>
-      <w:r>
-        <w:t xml:space="preserve">; overall </w:t>
-      </w:r>
-      <w:r>
-        <w:rPr>
-          <w:highlight w:val="cyan"/>
-        </w:rPr>
-        <w:t xml:space="preserve">ANOVA </w:t>
-      </w:r>
-      <w:r>
-        <w:rPr>
-          <w:i/>
-          <w:iCs/>
-          <w:highlight w:val="cyan"/>
-        </w:rPr>
-        <w:t>P</w:t>
-      </w:r>
-      <w:r>
-        <w:rPr>
-          <w:highlight w:val="cyan"/>
-        </w:rPr>
-        <w:t xml:space="preserve"> &lt; 0.001</w:t>
-      </w:r>
-      <w:r>
-        <w:t xml:space="preserve">; </w:t>
-      </w:r>
-      <w:r>
-        <w:rPr>
-          <w:highlight w:val="green"/>
-        </w:rPr>
-        <w:t>Fig. 2B</w:t>
-      </w:r>
-      <w:r>
-        <w:t>)</w:t>
-      </w:r>
-      <w:r>
-        <w:t xml:space="preserve">. </w:t>
-      </w:r>
-      <w:r>
         <w:t>None</w:t>
       </w:r>
       <w:r>
-        <w:t xml:space="preserve"> of 10,000 random sets of </w:t>
-      </w:r>
-      <w:r>
-        <w:rPr>
-          <w:highlight w:val="cyan"/>
-        </w:rPr>
-        <w:t>13</w:t>
-      </w:r>
-      <w:r>
-        <w:t xml:space="preserve"> displays for each metric had a lower mean entropy or higher mean compression ratio than </w:t>
+        <w:t xml:space="preserve"> of 10</w:t>
+      </w:r>
+      <w:r>
+        <w:t>0</w:t>
+      </w:r>
+      <w:r>
+        <w:t xml:space="preserve">,000 random sets of </w:t>
+      </w:r>
+      <w:r>
+        <w:t xml:space="preserve">13 displays for each metric had a lower mean entropy or higher mean compression ratio than </w:t>
       </w:r>
       <w:r>
         <w:t>the empirical set of</w:t>
@@ -5839,9 +5552,6 @@
         <w:t xml:space="preserve"> </w:t>
       </w:r>
       <w:r>
-        <w:rPr>
-          <w:highlight w:val="cyan"/>
-        </w:rPr>
         <w:t>13</w:t>
       </w:r>
       <w:r>
@@ -5899,7 +5609,6 @@
         <w:rPr>
           <w:i/>
           <w:iCs/>
-          <w:highlight w:val="cyan"/>
         </w:rPr>
         <w:t>R</w:t>
       </w:r>
@@ -5907,7 +5616,6 @@
         <w:rPr>
           <w:i/>
           <w:iCs/>
-          <w:highlight w:val="cyan"/>
           <w:vertAlign w:val="superscript"/>
         </w:rPr>
         <w:t>2</w:t>
@@ -5916,32 +5624,21 @@
         <w:rPr>
           <w:i/>
           <w:iCs/>
-          <w:highlight w:val="cyan"/>
         </w:rPr>
         <w:t xml:space="preserve"> =</w:t>
       </w:r>
       <w:r>
-        <w:rPr>
-          <w:highlight w:val="cyan"/>
-        </w:rPr>
         <w:t xml:space="preserve"> 0.53, </w:t>
       </w:r>
       <w:r>
         <w:rPr>
           <w:i/>
           <w:iCs/>
-          <w:highlight w:val="cyan"/>
         </w:rPr>
         <w:t>P</w:t>
       </w:r>
       <w:r>
-        <w:rPr>
-          <w:highlight w:val="cyan"/>
-        </w:rPr>
-        <w:t xml:space="preserve"> &lt; 0.001</w:t>
-      </w:r>
-      <w:r>
-        <w:t>;</w:t>
+        <w:t xml:space="preserve"> &lt; 0.001;</w:t>
       </w:r>
       <w:r>
         <w:rPr>
@@ -5993,7 +5690,11 @@
         <w:t>1487</w:t>
       </w:r>
       <w:r>
-        <w:t>, compression ratio = 7.45</w:t>
+        <w:t xml:space="preserve">, compression </w:t>
+      </w:r>
+      <w:r>
+        <w:lastRenderedPageBreak/>
+        <w:t>ratio = 7.45</w:t>
       </w:r>
       <w:r>
         <w:t>)</w:t>
@@ -6023,11 +5724,7 @@
         <w:t xml:space="preserve">, </w:t>
       </w:r>
       <w:r>
-        <w:t xml:space="preserve">and primarily made </w:t>
-      </w:r>
-      <w:r>
-        <w:lastRenderedPageBreak/>
-        <w:t>up of long stretches of Side-to-side bows and Neck twists.</w:t>
+        <w:t>and primarily made up of long stretches of Side-to-side bows and Neck twists.</w:t>
       </w:r>
       <w:r>
         <w:t xml:space="preserve"> A</w:t>
@@ -6274,162 +5971,162 @@
         <w:t xml:space="preserve"> </w:t>
       </w:r>
       <w:r>
-        <w:t>Within each context</w:t>
-      </w:r>
-      <w:r>
-        <w:t xml:space="preserve">, the </w:t>
-      </w:r>
-      <w:r>
-        <w:t>distance</w:t>
-      </w:r>
-      <w:r>
-        <w:t xml:space="preserve">s among </w:t>
-      </w:r>
-      <w:r>
-        <w:t xml:space="preserve">displays </w:t>
-      </w:r>
-      <w:r>
-        <w:t>by</w:t>
-      </w:r>
-      <w:r>
-        <w:t xml:space="preserve"> the </w:t>
-      </w:r>
-      <w:r>
-        <w:t xml:space="preserve">same </w:t>
-      </w:r>
-      <w:r>
-        <w:t xml:space="preserve">male </w:t>
+        <w:t>Although increasing Jaro distance was positively correlated with difference</w:t>
+      </w:r>
+      <w:r>
+        <w:t>s</w:t>
+      </w:r>
+      <w:r>
+        <w:t xml:space="preserve"> in display length or </w:t>
+      </w:r>
+      <w:r>
+        <w:t>the number of unique elements</w:t>
+      </w:r>
+      <w:r>
+        <w:t xml:space="preserve">, these correlations explained only a small fraction of variance </w:t>
       </w:r>
       <w:r>
         <w:t>(</w:t>
       </w:r>
       <w:r>
-        <w:t>mean ± SD</w:t>
+        <w:t>linear regression</w:t>
+      </w:r>
+      <w:r>
+        <w:t xml:space="preserve"> </w:t>
+      </w:r>
+      <w:r>
+        <w:t xml:space="preserve">Jaro distance ~ Difference in display length: </w:t>
+      </w:r>
+      <w:r>
+        <w:t xml:space="preserve">adjusted </w:t>
+      </w:r>
+      <w:r>
+        <w:rPr>
+          <w:i/>
+          <w:iCs/>
+        </w:rPr>
+        <w:t>R</w:t>
+      </w:r>
+      <w:r>
+        <w:rPr>
+          <w:i/>
+          <w:iCs/>
+          <w:vertAlign w:val="superscript"/>
+        </w:rPr>
+        <w:t>2</w:t>
+      </w:r>
+      <w:r>
+        <w:rPr>
+          <w:i/>
+          <w:iCs/>
+        </w:rPr>
+        <w:t xml:space="preserve"> =</w:t>
+      </w:r>
+      <w:r>
+        <w:t xml:space="preserve"> 0.</w:t>
+      </w:r>
+      <w:r>
+        <w:t>15</w:t>
       </w:r>
       <w:r>
         <w:t xml:space="preserve">, </w:t>
       </w:r>
       <w:r>
         <w:rPr>
-          <w:highlight w:val="cyan"/>
-        </w:rPr>
-        <w:t>0.37 ± 0.11</w:t>
-      </w:r>
-      <w:r>
-        <w:t>) was only slightly lower tha</w:t>
-      </w:r>
-      <w:r>
-        <w:t xml:space="preserve">n among displays </w:t>
-      </w:r>
-      <w:r>
-        <w:t xml:space="preserve">by different males </w:t>
-      </w:r>
-      <w:r>
-        <w:t>(</w:t>
-      </w:r>
-      <w:r>
-        <w:rPr>
-          <w:highlight w:val="cyan"/>
-        </w:rPr>
-        <w:t>0.39 ± 0.11</w:t>
-      </w:r>
-      <w:r>
-        <w:t>)</w:t>
-      </w:r>
-      <w:r>
-        <w:t xml:space="preserve">. </w:t>
-      </w:r>
-      <w:r>
-        <w:t>In contrast,</w:t>
-      </w:r>
-      <w:r>
-        <w:t xml:space="preserve"> displays in different contexts were more </w:t>
-      </w:r>
-      <w:r>
-        <w:t>distant</w:t>
-      </w:r>
-      <w:r>
-        <w:t xml:space="preserve"> whether given by the same male (</w:t>
-      </w:r>
-      <w:r>
-        <w:rPr>
-          <w:highlight w:val="cyan"/>
-        </w:rPr>
-        <w:t>0.53 ± 0.10</w:t>
-      </w:r>
-      <w:r>
-        <w:t>) or different males (</w:t>
-      </w:r>
-      <w:r>
-        <w:rPr>
-          <w:highlight w:val="cyan"/>
-        </w:rPr>
-        <w:t>0.54 ± 0.10</w:t>
-      </w:r>
-      <w:r>
-        <w:t>)</w:t>
-      </w:r>
-      <w:r>
-        <w:t>.</w:t>
-      </w:r>
-      <w:r>
-        <w:t xml:space="preserve"> </w:t>
-      </w:r>
-      <w:r>
-        <w:t xml:space="preserve">The mean distance for COP </w:t>
-      </w:r>
-      <w:r>
-        <w:rPr>
           <w:i/>
           <w:iCs/>
         </w:rPr>
-        <w:t>vs.</w:t>
-      </w:r>
-      <w:r>
-        <w:t xml:space="preserve"> different-male/same-context displays (</w:t>
-      </w:r>
-      <w:r>
-        <w:rPr>
-          <w:highlight w:val="cyan"/>
-        </w:rPr>
-        <w:t>n = 39 distances</w:t>
-      </w:r>
-      <w:r>
-        <w:t>) was lower than the mean of all 10,000 random draws (</w:t>
-      </w:r>
-      <w:r>
-        <w:rPr>
-          <w:highlight w:val="cyan"/>
-        </w:rPr>
-        <w:t xml:space="preserve">each </w:t>
-      </w:r>
-      <w:r>
-        <w:rPr>
-          <w:highlight w:val="cyan"/>
-        </w:rPr>
-        <w:t>n = 39</w:t>
-      </w:r>
-      <w:r>
-        <w:t xml:space="preserve">) of COP </w:t>
+        <w:t>P</w:t>
+      </w:r>
+      <w:r>
+        <w:t xml:space="preserve"> &lt; 0.001</w:t>
+      </w:r>
+      <w:r>
+        <w:t>;</w:t>
+      </w:r>
+      <w:r>
+        <w:t xml:space="preserve"> Jaro </w:t>
+      </w:r>
+      <w:r>
+        <w:t>d</w:t>
+      </w:r>
+      <w:r>
+        <w:t xml:space="preserve">istance ~ Difference in </w:t>
+      </w:r>
+      <w:r>
+        <w:t>unique elements</w:t>
+      </w:r>
+      <w:r>
+        <w:t xml:space="preserve">: </w:t>
       </w:r>
       <w:r>
         <w:rPr>
           <w:i/>
           <w:iCs/>
         </w:rPr>
-        <w:t>vs.</w:t>
-      </w:r>
-      <w:r>
-        <w:t xml:space="preserve"> same-male/different context distances (</w:t>
+        <w:t>R</w:t>
+      </w:r>
+      <w:r>
+        <w:rPr>
+          <w:i/>
+          <w:iCs/>
+          <w:vertAlign w:val="superscript"/>
+        </w:rPr>
+        <w:t>2</w:t>
+      </w:r>
+      <w:r>
+        <w:rPr>
+          <w:i/>
+          <w:iCs/>
+        </w:rPr>
+        <w:t xml:space="preserve"> </w:t>
+      </w:r>
+      <w:r>
+        <w:rPr>
+          <w:i/>
+          <w:iCs/>
+        </w:rPr>
+        <w:t>&lt;</w:t>
+      </w:r>
+      <w:r>
+        <w:t xml:space="preserve"> 0.</w:t>
+      </w:r>
+      <w:r>
+        <w:t>01</w:t>
+      </w:r>
+      <w:r>
+        <w:t xml:space="preserve">, </w:t>
+      </w:r>
+      <w:r>
+        <w:rPr>
+          <w:i/>
+          <w:iCs/>
+        </w:rPr>
+        <w:t>P</w:t>
+      </w:r>
+      <w:r>
+        <w:t xml:space="preserve"> &lt; 0.001</w:t>
+      </w:r>
+      <w:r>
+        <w:t>;</w:t>
+      </w:r>
+      <w:r>
+        <w:t xml:space="preserve"> </w:t>
       </w:r>
       <w:r>
         <w:rPr>
           <w:highlight w:val="green"/>
         </w:rPr>
-        <w:t>Figure S4</w:t>
-      </w:r>
-      <w:r>
-        <w:t xml:space="preserve">). </w:t>
+        <w:t>Fig. S</w:t>
+      </w:r>
+      <w:r>
+        <w:rPr>
+          <w:highlight w:val="green"/>
+        </w:rPr>
+        <w:t>4</w:t>
+      </w:r>
+      <w:r>
+        <w:t>).</w:t>
       </w:r>
     </w:p>
     <w:p>
@@ -6438,121 +6135,110 @@
         <w:contextualSpacing/>
       </w:pPr>
       <w:r>
-        <w:t xml:space="preserve">Within each context, mean </w:t>
-      </w:r>
-      <w:r>
-        <w:t xml:space="preserve">Jaro distance </w:t>
-      </w:r>
-      <w:r>
-        <w:t xml:space="preserve">among </w:t>
-      </w:r>
-      <w:r>
-        <w:t xml:space="preserve">displays from different males </w:t>
-      </w:r>
-      <w:r>
-        <w:t>was</w:t>
-      </w:r>
-      <w:r>
-        <w:t xml:space="preserve"> shorter </w:t>
-      </w:r>
-      <w:r>
-        <w:t>for</w:t>
-      </w:r>
-      <w:r>
-        <w:t xml:space="preserve"> COP displays (</w:t>
-      </w:r>
-      <w:r>
-        <w:rPr>
-          <w:highlight w:val="cyan"/>
-        </w:rPr>
+        <w:t>Within each context</w:t>
+      </w:r>
+      <w:r>
+        <w:t xml:space="preserve">, the </w:t>
+      </w:r>
+      <w:r>
+        <w:t>distance</w:t>
+      </w:r>
+      <w:r>
+        <w:t xml:space="preserve">s among </w:t>
+      </w:r>
+      <w:r>
+        <w:t xml:space="preserve">displays </w:t>
+      </w:r>
+      <w:r>
+        <w:t>by</w:t>
+      </w:r>
+      <w:r>
+        <w:t xml:space="preserve"> </w:t>
+      </w:r>
+      <w:r>
+        <w:t xml:space="preserve">the </w:t>
+      </w:r>
+      <w:r>
+        <w:t xml:space="preserve">same </w:t>
+      </w:r>
+      <w:r>
+        <w:t xml:space="preserve">male </w:t>
+      </w:r>
+      <w:r>
+        <w:t>(mean ± SD</w:t>
+      </w:r>
+      <w:r>
+        <w:t>:</w:t>
+      </w:r>
+      <w:r>
+        <w:t xml:space="preserve"> 0.37 ± 0.11) was only slightly lower tha</w:t>
+      </w:r>
+      <w:r>
+        <w:t xml:space="preserve">n among displays </w:t>
+      </w:r>
+      <w:r>
+        <w:t xml:space="preserve">by different males </w:t>
+      </w:r>
+      <w:r>
+        <w:t>(</w:t>
+      </w:r>
+      <w:r>
+        <w:t>0.39 ± 0.11)</w:t>
+      </w:r>
+      <w:r>
+        <w:t xml:space="preserve">. </w:t>
+      </w:r>
+      <w:r>
+        <w:t>In contrast,</w:t>
+      </w:r>
+      <w:r>
+        <w:t xml:space="preserve"> displays in different contexts were more </w:t>
+      </w:r>
+      <w:r>
+        <w:t>distant</w:t>
+      </w:r>
+      <w:r>
+        <w:t xml:space="preserve"> whether given by the same male (0.53 ± 0.10) or different males (0.54 ± 0.10)</w:t>
+      </w:r>
+      <w:r>
+        <w:t>.</w:t>
+      </w:r>
+      <w:r>
+        <w:t xml:space="preserve"> </w:t>
+      </w:r>
+      <w:r>
+        <w:t xml:space="preserve">The mean distance for COP </w:t>
+      </w:r>
+      <w:r>
+        <w:rPr>
+          <w:i/>
+          <w:iCs/>
+        </w:rPr>
+        <w:t>vs.</w:t>
+      </w:r>
+      <w:r>
+        <w:t xml:space="preserve"> different-male/same-context displays (n = 39 distances)</w:t>
+      </w:r>
+      <w:r>
+        <w:t xml:space="preserve"> was lower than the mean of all 10</w:t>
+      </w:r>
+      <w:r>
         <w:t>0</w:t>
       </w:r>
       <w:r>
-        <w:rPr>
-          <w:highlight w:val="cyan"/>
-        </w:rPr>
-        <w:t xml:space="preserve">.14 </w:t>
-      </w:r>
-      <w:r>
-        <w:rPr>
-          <w:highlight w:val="cyan"/>
-        </w:rPr>
-        <w:t>± 0.1</w:t>
-      </w:r>
-      <w:r>
-        <w:rPr>
-          <w:highlight w:val="cyan"/>
-        </w:rPr>
-        <w:t>0</w:t>
-      </w:r>
-      <w:r>
-        <w:t xml:space="preserve">) than </w:t>
-      </w:r>
-      <w:r>
-        <w:t>for</w:t>
-      </w:r>
-      <w:r>
-        <w:t xml:space="preserve"> </w:t>
-      </w:r>
-      <w:r>
-        <w:t>either</w:t>
-      </w:r>
-      <w:r>
-        <w:t xml:space="preserve"> AUDI display</w:t>
-      </w:r>
-      <w:r>
-        <w:t>s</w:t>
-      </w:r>
-      <w:r>
-        <w:t xml:space="preserve"> </w:t>
-      </w:r>
-      <w:r>
-        <w:t>(</w:t>
-      </w:r>
-      <w:r>
-        <w:rPr>
-          <w:highlight w:val="cyan"/>
-        </w:rPr>
-        <w:t>0.36 ± 0.10</w:t>
-      </w:r>
-      <w:r>
-        <w:t xml:space="preserve">) </w:t>
-      </w:r>
-      <w:r>
-        <w:t>or</w:t>
-      </w:r>
-      <w:r>
-        <w:t xml:space="preserve"> SOLO displays (</w:t>
-      </w:r>
-      <w:r>
-        <w:rPr>
-          <w:highlight w:val="cyan"/>
-        </w:rPr>
-        <w:t>0.3</w:t>
-      </w:r>
-      <w:r>
-        <w:rPr>
-          <w:highlight w:val="cyan"/>
-        </w:rPr>
-        <w:t>9</w:t>
-      </w:r>
-      <w:r>
-        <w:rPr>
-          <w:highlight w:val="cyan"/>
-        </w:rPr>
-        <w:t xml:space="preserve"> ± 0.11</w:t>
-      </w:r>
-      <w:r>
-        <w:t>)</w:t>
-      </w:r>
-      <w:r>
-        <w:t>.</w:t>
-      </w:r>
-      <w:r>
-        <w:t xml:space="preserve"> </w:t>
-      </w:r>
-      <w:r>
-        <w:t xml:space="preserve">The mean distance for COP </w:t>
+        <w:t xml:space="preserve">,000 random </w:t>
+      </w:r>
+      <w:r>
+        <w:t>draws (</w:t>
+      </w:r>
+      <w:r>
+        <w:t xml:space="preserve">each </w:t>
+      </w:r>
+      <w:r>
+        <w:t>n = 39) of COP</w:t>
+      </w:r>
+      <w:r>
+        <w:t xml:space="preserve"> </w:t>
       </w:r>
       <w:r>
         <w:rPr>
@@ -6562,56 +6248,25 @@
         <w:t>vs.</w:t>
       </w:r>
       <w:r>
-        <w:t xml:space="preserve"> different-male/same-context distances</w:t>
-      </w:r>
-      <w:r>
-        <w:t xml:space="preserve"> (</w:t>
-      </w:r>
-      <w:r>
-        <w:rPr>
-          <w:highlight w:val="cyan"/>
-        </w:rPr>
-        <w:t>n = 39</w:t>
-      </w:r>
-      <w:r>
-        <w:t xml:space="preserve">) </w:t>
-      </w:r>
-      <w:r>
-        <w:t>was lower than the mean of all 10,000 random draws (</w:t>
-      </w:r>
-      <w:r>
-        <w:rPr>
-          <w:highlight w:val="cyan"/>
-        </w:rPr>
-        <w:t xml:space="preserve">each </w:t>
-      </w:r>
-      <w:r>
-        <w:rPr>
-          <w:highlight w:val="cyan"/>
-        </w:rPr>
-        <w:t>n = 39</w:t>
-      </w:r>
-      <w:r>
-        <w:t xml:space="preserve">) of AUDI or SOLO </w:t>
-      </w:r>
-      <w:r>
-        <w:rPr>
-          <w:i/>
-          <w:iCs/>
-        </w:rPr>
-        <w:t>vs.</w:t>
-      </w:r>
-      <w:r>
-        <w:t xml:space="preserve"> different-male/same-context </w:t>
-      </w:r>
-      <w:r>
-        <w:t>displays (</w:t>
+        <w:t xml:space="preserve"> same-male/different context distances (</w:t>
       </w:r>
       <w:r>
         <w:rPr>
           <w:highlight w:val="green"/>
         </w:rPr>
-        <w:t>Figure S4</w:t>
+        <w:t>Fig.</w:t>
+      </w:r>
+      <w:r>
+        <w:rPr>
+          <w:highlight w:val="green"/>
+        </w:rPr>
+        <w:t xml:space="preserve"> S</w:t>
+      </w:r>
+      <w:r>
+        <w:rPr>
+          <w:highlight w:val="green"/>
+        </w:rPr>
+        <w:t>5</w:t>
       </w:r>
       <w:r>
         <w:t xml:space="preserve">). </w:t>
@@ -6623,13 +6278,177 @@
         <w:contextualSpacing/>
       </w:pPr>
       <w:r>
+        <w:t xml:space="preserve">Within </w:t>
+      </w:r>
+      <w:r>
+        <w:t xml:space="preserve">each context, mean </w:t>
+      </w:r>
+      <w:r>
+        <w:t xml:space="preserve">Jaro distance </w:t>
+      </w:r>
+      <w:r>
+        <w:t xml:space="preserve">among </w:t>
+      </w:r>
+      <w:r>
+        <w:t xml:space="preserve">displays from different males </w:t>
+      </w:r>
+      <w:r>
+        <w:t>was</w:t>
+      </w:r>
+      <w:r>
+        <w:t xml:space="preserve"> shorter </w:t>
+      </w:r>
+      <w:r>
+        <w:t>for</w:t>
+      </w:r>
+      <w:r>
+        <w:t xml:space="preserve"> COP displays (</w:t>
+      </w:r>
+      <w:r>
+        <w:t>0</w:t>
+      </w:r>
+      <w:r>
+        <w:t xml:space="preserve">.14 </w:t>
+      </w:r>
+      <w:r>
+        <w:t>± 0.1</w:t>
+      </w:r>
+      <w:r>
+        <w:t>0</w:t>
+      </w:r>
+      <w:r>
+        <w:t xml:space="preserve">) than </w:t>
+      </w:r>
+      <w:r>
+        <w:t>for</w:t>
+      </w:r>
+      <w:r>
+        <w:t xml:space="preserve"> </w:t>
+      </w:r>
+      <w:r>
+        <w:t>either</w:t>
+      </w:r>
+      <w:r>
+        <w:t xml:space="preserve"> AUDI display</w:t>
+      </w:r>
+      <w:r>
+        <w:t>s</w:t>
+      </w:r>
+      <w:r>
+        <w:t xml:space="preserve"> </w:t>
+      </w:r>
+      <w:r>
+        <w:t xml:space="preserve">(0.36 ± 0.10) </w:t>
+      </w:r>
+      <w:r>
+        <w:t>or</w:t>
+      </w:r>
+      <w:r>
+        <w:t xml:space="preserve"> SOLO displays (0.3</w:t>
+      </w:r>
+      <w:r>
+        <w:t>9</w:t>
+      </w:r>
+      <w:r>
+        <w:t xml:space="preserve"> ± 0.11)</w:t>
+      </w:r>
+      <w:r>
+        <w:t>.</w:t>
+      </w:r>
+      <w:r>
+        <w:t xml:space="preserve"> </w:t>
+      </w:r>
+      <w:r>
+        <w:t xml:space="preserve">The mean distance for COP </w:t>
+      </w:r>
+      <w:r>
+        <w:rPr>
+          <w:i/>
+          <w:iCs/>
+        </w:rPr>
+        <w:t>vs.</w:t>
+      </w:r>
+      <w:r>
+        <w:t xml:space="preserve"> different-male/same-context distances</w:t>
+      </w:r>
+      <w:r>
+        <w:t xml:space="preserve"> (n = 39) </w:t>
+      </w:r>
+      <w:r>
+        <w:t>was lower than the mean of all 1</w:t>
+      </w:r>
+      <w:r>
+        <w:t>0</w:t>
+      </w:r>
+      <w:r>
+        <w:t>0,000 random draws (</w:t>
+      </w:r>
+      <w:r>
+        <w:t xml:space="preserve">each </w:t>
+      </w:r>
+      <w:r>
+        <w:t xml:space="preserve">n = 39) of AUDI or SOLO </w:t>
+      </w:r>
+      <w:r>
+        <w:rPr>
+          <w:i/>
+          <w:iCs/>
+        </w:rPr>
+        <w:t>vs.</w:t>
+      </w:r>
+      <w:r>
+        <w:t xml:space="preserve"> different-male/same</w:t>
+      </w:r>
+      <w:r>
+        <w:t xml:space="preserve">-context </w:t>
+      </w:r>
+      <w:r>
+        <w:t>displays (</w:t>
+      </w:r>
+      <w:r>
+        <w:rPr>
+          <w:highlight w:val="green"/>
+        </w:rPr>
+        <w:t>Fig.</w:t>
+      </w:r>
+      <w:r>
+        <w:rPr>
+          <w:highlight w:val="green"/>
+        </w:rPr>
+        <w:t xml:space="preserve"> </w:t>
+      </w:r>
+      <w:r>
+        <w:rPr>
+          <w:highlight w:val="green"/>
+        </w:rPr>
+        <w:t>S</w:t>
+      </w:r>
+      <w:r>
+        <w:rPr>
+          <w:highlight w:val="green"/>
+        </w:rPr>
+        <w:t>5</w:t>
+      </w:r>
+      <w:r>
+        <w:t xml:space="preserve">). </w:t>
+      </w:r>
+    </w:p>
+    <w:p>
+      <w:pPr>
+        <w:ind w:firstLine="720"/>
+        <w:contextualSpacing/>
+      </w:pPr>
+      <w:r>
         <w:t>A</w:t>
       </w:r>
       <w:r>
         <w:t xml:space="preserve">verage </w:t>
       </w:r>
       <w:r>
-        <w:t>similarity comparisons</w:t>
+        <w:t xml:space="preserve">similarity </w:t>
+      </w:r>
+      <w:r>
+        <w:t>comparisons</w:t>
       </w:r>
       <w:r>
         <w:t xml:space="preserve"> </w:t>
@@ -6653,25 +6472,7 @@
         <w:t xml:space="preserve">cross </w:t>
       </w:r>
       <w:r>
-        <w:t xml:space="preserve">the </w:t>
-      </w:r>
-      <w:r>
-        <w:rPr>
-          <w:highlight w:val="cyan"/>
-        </w:rPr>
-        <w:t>13</w:t>
-      </w:r>
-      <w:r>
-        <w:t xml:space="preserve"> COP displays, </w:t>
-      </w:r>
-      <w:r>
-        <w:rPr>
-          <w:highlight w:val="cyan"/>
-        </w:rPr>
-        <w:t>6</w:t>
-      </w:r>
-      <w:r>
-        <w:t xml:space="preserve"> were closest </w:t>
+        <w:t xml:space="preserve">the 13 COP displays, 6 were closest </w:t>
       </w:r>
       <w:r>
         <w:t xml:space="preserve">(i.e., lowest Jaro distance) </w:t>
@@ -6698,13 +6499,7 @@
         <w:t xml:space="preserve"> </w:t>
       </w:r>
       <w:r>
-        <w:rPr>
-          <w:highlight w:val="cyan"/>
-        </w:rPr>
-        <w:t>3</w:t>
-      </w:r>
-      <w:r>
-        <w:t xml:space="preserve"> to another COP display by a different male</w:t>
+        <w:t>3 to another COP display by a different male</w:t>
       </w:r>
       <w:r>
         <w:t xml:space="preserve">. </w:t>
@@ -6713,13 +6508,7 @@
         <w:t xml:space="preserve">However, </w:t>
       </w:r>
       <w:r>
-        <w:rPr>
-          <w:highlight w:val="cyan"/>
-        </w:rPr>
-        <w:t>2</w:t>
-      </w:r>
-      <w:r>
-        <w:t xml:space="preserve"> </w:t>
+        <w:t xml:space="preserve">2 </w:t>
       </w:r>
       <w:r>
         <w:t xml:space="preserve">COP </w:t>
@@ -6740,16 +6529,7 @@
         <w:t xml:space="preserve"> </w:t>
       </w:r>
       <w:r>
-        <w:t xml:space="preserve">and </w:t>
-      </w:r>
-      <w:r>
-        <w:rPr>
-          <w:highlight w:val="cyan"/>
-        </w:rPr>
-        <w:t>2</w:t>
-      </w:r>
-      <w:r>
-        <w:t xml:space="preserve"> to an AUDI display by a different male.</w:t>
+        <w:t>and 2 to an AUDI display by a different male.</w:t>
       </w:r>
     </w:p>
     <w:p>
@@ -6757,6 +6537,22 @@
         <w:contextualSpacing/>
       </w:pPr>
       <w:bookmarkStart w:id="18" w:name="_Toc41391835"/>
+    </w:p>
+    <w:p>
+      <w:pPr>
+        <w:contextualSpacing/>
+        <w:rPr>
+          <w:b/>
+          <w:bCs/>
+        </w:rPr>
+      </w:pPr>
+      <w:r>
+        <w:rPr>
+          <w:b/>
+          <w:bCs/>
+        </w:rPr>
+        <w:t>DISCUSSION</w:t>
+      </w:r>
     </w:p>
     <w:p>
       <w:pPr>
@@ -7654,7 +7450,6 @@
   <w:style w:type="character" w:default="1" w:styleId="DefaultParagraphFont">
     <w:name w:val="Default Paragraph Font"/>
     <w:uiPriority w:val="1"/>
-    <w:semiHidden/>
     <w:unhideWhenUsed/>
   </w:style>
   <w:style w:type="table" w:default="1" w:styleId="TableNormal">

</xml_diff>